<commit_message>
importação do enum resposta
importação do enum resposta
</commit_message>
<xml_diff>
--- a/Testes/Rm81388_GiovanniGomesPaula.docx
+++ b/Testes/Rm81388_GiovanniGomesPaula.docx
@@ -5546,8 +5546,3372 @@
         </w:rPr>
         <w:t>: Problema que estava acontecendo era por conta de não existir uma classe ENUM ‘Resposta’, portanto realizei a criação da classe.</w:t>
       </w:r>
+    </w:p>
+    <w:p>
+      <w:pPr>
+        <w:rPr>
+          <w:b/>
+          <w:bCs/>
+          <w:sz w:val="28"/>
+          <w:szCs w:val="28"/>
+        </w:rPr>
+      </w:pPr>
+    </w:p>
+    <w:p>
+      <w:pPr>
+        <w:jc w:val="center"/>
+        <w:rPr>
+          <w:b/>
+          <w:bCs/>
+          <w:sz w:val="32"/>
+          <w:szCs w:val="32"/>
+        </w:rPr>
+      </w:pPr>
+      <w:r>
+        <w:rPr>
+          <w:b/>
+          <w:bCs/>
+          <w:sz w:val="32"/>
+          <w:szCs w:val="32"/>
+          <w:highlight w:val="red"/>
+        </w:rPr>
+        <w:lastRenderedPageBreak/>
+        <w:t>Realizando Testes:  3º Teste</w:t>
+      </w:r>
+    </w:p>
+    <w:p>
+      <w:pPr>
+        <w:autoSpaceDE w:val="0"/>
+        <w:autoSpaceDN w:val="0"/>
+        <w:adjustRightInd w:val="0"/>
+        <w:spacing w:after="0" w:line="240" w:lineRule="auto"/>
+        <w:rPr>
+          <w:rFonts w:ascii="Consolas" w:hAnsi="Consolas" w:cs="Consolas"/>
+          <w:b/>
+          <w:bCs/>
+          <w:color w:val="70AD47" w:themeColor="accent6"/>
+          <w:sz w:val="20"/>
+          <w:szCs w:val="20"/>
+          <w:u w:val="single"/>
+        </w:rPr>
+      </w:pPr>
+      <w:r>
+        <w:rPr>
+          <w:rFonts w:ascii="Consolas" w:hAnsi="Consolas" w:cs="Consolas"/>
+          <w:b/>
+          <w:bCs/>
+          <w:color w:val="70AD47" w:themeColor="accent6"/>
+          <w:sz w:val="20"/>
+          <w:szCs w:val="20"/>
+          <w:u w:val="single"/>
+        </w:rPr>
+        <w:t xml:space="preserve">JulgamentoPrisioneiro.java </w:t>
+      </w:r>
+    </w:p>
+    <w:p>
+      <w:pPr>
+        <w:autoSpaceDE w:val="0"/>
+        <w:autoSpaceDN w:val="0"/>
+        <w:adjustRightInd w:val="0"/>
+        <w:spacing w:after="0" w:line="240" w:lineRule="auto"/>
+        <w:rPr>
+          <w:rFonts w:ascii="Consolas" w:hAnsi="Consolas" w:cs="Consolas"/>
+          <w:sz w:val="20"/>
+          <w:szCs w:val="20"/>
+        </w:rPr>
+      </w:pPr>
+    </w:p>
+    <w:p>
+      <w:pPr>
+        <w:autoSpaceDE w:val="0"/>
+        <w:autoSpaceDN w:val="0"/>
+        <w:adjustRightInd w:val="0"/>
+        <w:spacing w:after="0" w:line="240" w:lineRule="auto"/>
+        <w:rPr>
+          <w:rFonts w:ascii="Consolas" w:hAnsi="Consolas" w:cs="Consolas"/>
+          <w:sz w:val="20"/>
+          <w:szCs w:val="20"/>
+        </w:rPr>
+      </w:pPr>
+    </w:p>
+    <w:p>
+      <w:pPr>
+        <w:autoSpaceDE w:val="0"/>
+        <w:autoSpaceDN w:val="0"/>
+        <w:adjustRightInd w:val="0"/>
+        <w:spacing w:after="0" w:line="240" w:lineRule="auto"/>
+        <w:rPr>
+          <w:rFonts w:ascii="Consolas" w:hAnsi="Consolas" w:cs="Consolas"/>
+          <w:sz w:val="20"/>
+          <w:szCs w:val="20"/>
+        </w:rPr>
+      </w:pPr>
+      <w:proofErr w:type="spellStart"/>
+      <w:r>
+        <w:rPr>
+          <w:rFonts w:ascii="Consolas" w:hAnsi="Consolas" w:cs="Consolas"/>
+          <w:b/>
+          <w:bCs/>
+          <w:color w:val="7F0055"/>
+          <w:sz w:val="20"/>
+          <w:szCs w:val="20"/>
+        </w:rPr>
+        <w:t>public</w:t>
+      </w:r>
+      <w:proofErr w:type="spellEnd"/>
+      <w:r>
+        <w:rPr>
+          <w:rFonts w:ascii="Consolas" w:hAnsi="Consolas" w:cs="Consolas"/>
+          <w:color w:val="000000"/>
+          <w:sz w:val="20"/>
+          <w:szCs w:val="20"/>
+        </w:rPr>
+        <w:t xml:space="preserve"> </w:t>
+      </w:r>
+      <w:proofErr w:type="spellStart"/>
+      <w:r>
+        <w:rPr>
+          <w:rFonts w:ascii="Consolas" w:hAnsi="Consolas" w:cs="Consolas"/>
+          <w:b/>
+          <w:bCs/>
+          <w:color w:val="7F0055"/>
+          <w:sz w:val="20"/>
+          <w:szCs w:val="20"/>
+        </w:rPr>
+        <w:t>class</w:t>
+      </w:r>
+      <w:proofErr w:type="spellEnd"/>
+      <w:r>
+        <w:rPr>
+          <w:rFonts w:ascii="Consolas" w:hAnsi="Consolas" w:cs="Consolas"/>
+          <w:color w:val="000000"/>
+          <w:sz w:val="20"/>
+          <w:szCs w:val="20"/>
+        </w:rPr>
+        <w:t xml:space="preserve"> </w:t>
+      </w:r>
+      <w:proofErr w:type="spellStart"/>
+      <w:r>
+        <w:rPr>
+          <w:rFonts w:ascii="Consolas" w:hAnsi="Consolas" w:cs="Consolas"/>
+          <w:color w:val="000000"/>
+          <w:sz w:val="20"/>
+          <w:szCs w:val="20"/>
+        </w:rPr>
+        <w:t>julgamentoPrisioneiro</w:t>
+      </w:r>
+      <w:proofErr w:type="spellEnd"/>
+      <w:r>
+        <w:rPr>
+          <w:rFonts w:ascii="Consolas" w:hAnsi="Consolas" w:cs="Consolas"/>
+          <w:color w:val="000000"/>
+          <w:sz w:val="20"/>
+          <w:szCs w:val="20"/>
+        </w:rPr>
+        <w:t xml:space="preserve"> {</w:t>
+      </w:r>
+    </w:p>
+    <w:p>
+      <w:pPr>
+        <w:autoSpaceDE w:val="0"/>
+        <w:autoSpaceDN w:val="0"/>
+        <w:adjustRightInd w:val="0"/>
+        <w:spacing w:after="0" w:line="240" w:lineRule="auto"/>
+        <w:rPr>
+          <w:rFonts w:ascii="Consolas" w:hAnsi="Consolas" w:cs="Consolas"/>
+          <w:sz w:val="20"/>
+          <w:szCs w:val="20"/>
+        </w:rPr>
+      </w:pPr>
+      <w:r>
+        <w:rPr>
+          <w:rFonts w:ascii="Consolas" w:hAnsi="Consolas" w:cs="Consolas"/>
+          <w:color w:val="000000"/>
+          <w:sz w:val="20"/>
+          <w:szCs w:val="20"/>
+        </w:rPr>
+        <w:t xml:space="preserve">   </w:t>
+      </w:r>
+      <w:proofErr w:type="spellStart"/>
+      <w:r>
+        <w:rPr>
+          <w:rFonts w:ascii="Consolas" w:hAnsi="Consolas" w:cs="Consolas"/>
+          <w:b/>
+          <w:bCs/>
+          <w:color w:val="7F0055"/>
+          <w:sz w:val="20"/>
+          <w:szCs w:val="20"/>
+        </w:rPr>
+        <w:t>private</w:t>
+      </w:r>
+      <w:proofErr w:type="spellEnd"/>
+      <w:r>
+        <w:rPr>
+          <w:rFonts w:ascii="Consolas" w:hAnsi="Consolas" w:cs="Consolas"/>
+          <w:color w:val="000000"/>
+          <w:sz w:val="20"/>
+          <w:szCs w:val="20"/>
+        </w:rPr>
+        <w:t xml:space="preserve"> </w:t>
+      </w:r>
+      <w:proofErr w:type="spellStart"/>
+      <w:r>
+        <w:rPr>
+          <w:rFonts w:ascii="Consolas" w:hAnsi="Consolas" w:cs="Consolas"/>
+          <w:b/>
+          <w:bCs/>
+          <w:color w:val="7F0055"/>
+          <w:sz w:val="20"/>
+          <w:szCs w:val="20"/>
+        </w:rPr>
+        <w:t>int</w:t>
+      </w:r>
+      <w:proofErr w:type="spellEnd"/>
+      <w:r>
+        <w:rPr>
+          <w:rFonts w:ascii="Consolas" w:hAnsi="Consolas" w:cs="Consolas"/>
+          <w:color w:val="000000"/>
+          <w:sz w:val="20"/>
+          <w:szCs w:val="20"/>
+        </w:rPr>
+        <w:t xml:space="preserve"> </w:t>
+      </w:r>
+      <w:r>
+        <w:rPr>
+          <w:rFonts w:ascii="Consolas" w:hAnsi="Consolas" w:cs="Consolas"/>
+          <w:color w:val="0000C0"/>
+          <w:sz w:val="20"/>
+          <w:szCs w:val="20"/>
+        </w:rPr>
+        <w:t>PENA_INOCENCIA</w:t>
+      </w:r>
+      <w:r>
+        <w:rPr>
+          <w:rFonts w:ascii="Consolas" w:hAnsi="Consolas" w:cs="Consolas"/>
+          <w:color w:val="000000"/>
+          <w:sz w:val="20"/>
+          <w:szCs w:val="20"/>
+        </w:rPr>
+        <w:t xml:space="preserve"> = 10;</w:t>
+      </w:r>
+    </w:p>
+    <w:p>
+      <w:pPr>
+        <w:autoSpaceDE w:val="0"/>
+        <w:autoSpaceDN w:val="0"/>
+        <w:adjustRightInd w:val="0"/>
+        <w:spacing w:after="0" w:line="240" w:lineRule="auto"/>
+        <w:rPr>
+          <w:rFonts w:ascii="Consolas" w:hAnsi="Consolas" w:cs="Consolas"/>
+          <w:sz w:val="20"/>
+          <w:szCs w:val="20"/>
+        </w:rPr>
+      </w:pPr>
+      <w:r>
+        <w:rPr>
+          <w:rFonts w:ascii="Consolas" w:hAnsi="Consolas" w:cs="Consolas"/>
+          <w:color w:val="000000"/>
+          <w:sz w:val="20"/>
+          <w:szCs w:val="20"/>
+        </w:rPr>
+        <w:t xml:space="preserve">   </w:t>
+      </w:r>
+      <w:proofErr w:type="spellStart"/>
+      <w:r>
+        <w:rPr>
+          <w:rFonts w:ascii="Consolas" w:hAnsi="Consolas" w:cs="Consolas"/>
+          <w:b/>
+          <w:bCs/>
+          <w:color w:val="7F0055"/>
+          <w:sz w:val="20"/>
+          <w:szCs w:val="20"/>
+        </w:rPr>
+        <w:t>private</w:t>
+      </w:r>
+      <w:proofErr w:type="spellEnd"/>
+      <w:r>
+        <w:rPr>
+          <w:rFonts w:ascii="Consolas" w:hAnsi="Consolas" w:cs="Consolas"/>
+          <w:color w:val="000000"/>
+          <w:sz w:val="20"/>
+          <w:szCs w:val="20"/>
+        </w:rPr>
+        <w:t xml:space="preserve"> </w:t>
+      </w:r>
+      <w:proofErr w:type="spellStart"/>
+      <w:r>
+        <w:rPr>
+          <w:rFonts w:ascii="Consolas" w:hAnsi="Consolas" w:cs="Consolas"/>
+          <w:b/>
+          <w:bCs/>
+          <w:color w:val="7F0055"/>
+          <w:sz w:val="20"/>
+          <w:szCs w:val="20"/>
+        </w:rPr>
+        <w:t>int</w:t>
+      </w:r>
+      <w:proofErr w:type="spellEnd"/>
+      <w:r>
+        <w:rPr>
+          <w:rFonts w:ascii="Consolas" w:hAnsi="Consolas" w:cs="Consolas"/>
+          <w:color w:val="000000"/>
+          <w:sz w:val="20"/>
+          <w:szCs w:val="20"/>
+        </w:rPr>
+        <w:t xml:space="preserve"> </w:t>
+      </w:r>
+      <w:r>
+        <w:rPr>
+          <w:rFonts w:ascii="Consolas" w:hAnsi="Consolas" w:cs="Consolas"/>
+          <w:color w:val="0000C0"/>
+          <w:sz w:val="20"/>
+          <w:szCs w:val="20"/>
+        </w:rPr>
+        <w:t>PENA_CONDENACAO_</w:t>
+      </w:r>
+      <w:proofErr w:type="gramStart"/>
+      <w:r>
+        <w:rPr>
+          <w:rFonts w:ascii="Consolas" w:hAnsi="Consolas" w:cs="Consolas"/>
+          <w:color w:val="0000C0"/>
+          <w:sz w:val="20"/>
+          <w:szCs w:val="20"/>
+        </w:rPr>
+        <w:t>MUTUA</w:t>
+      </w:r>
+      <w:proofErr w:type="gramEnd"/>
+      <w:r>
+        <w:rPr>
+          <w:rFonts w:ascii="Consolas" w:hAnsi="Consolas" w:cs="Consolas"/>
+          <w:color w:val="000000"/>
+          <w:sz w:val="20"/>
+          <w:szCs w:val="20"/>
+        </w:rPr>
+        <w:t xml:space="preserve"> = 15;</w:t>
+      </w:r>
+    </w:p>
+    <w:p>
+      <w:pPr>
+        <w:autoSpaceDE w:val="0"/>
+        <w:autoSpaceDN w:val="0"/>
+        <w:adjustRightInd w:val="0"/>
+        <w:spacing w:after="0" w:line="240" w:lineRule="auto"/>
+        <w:rPr>
+          <w:rFonts w:ascii="Consolas" w:hAnsi="Consolas" w:cs="Consolas"/>
+          <w:sz w:val="20"/>
+          <w:szCs w:val="20"/>
+        </w:rPr>
+      </w:pPr>
+      <w:r>
+        <w:rPr>
+          <w:rFonts w:ascii="Consolas" w:hAnsi="Consolas" w:cs="Consolas"/>
+          <w:color w:val="000000"/>
+          <w:sz w:val="20"/>
+          <w:szCs w:val="20"/>
+        </w:rPr>
+        <w:t xml:space="preserve">   </w:t>
+      </w:r>
+      <w:proofErr w:type="spellStart"/>
+      <w:r>
+        <w:rPr>
+          <w:rFonts w:ascii="Consolas" w:hAnsi="Consolas" w:cs="Consolas"/>
+          <w:b/>
+          <w:bCs/>
+          <w:color w:val="7F0055"/>
+          <w:sz w:val="20"/>
+          <w:szCs w:val="20"/>
+        </w:rPr>
+        <w:t>private</w:t>
+      </w:r>
+      <w:proofErr w:type="spellEnd"/>
+      <w:r>
+        <w:rPr>
+          <w:rFonts w:ascii="Consolas" w:hAnsi="Consolas" w:cs="Consolas"/>
+          <w:color w:val="000000"/>
+          <w:sz w:val="20"/>
+          <w:szCs w:val="20"/>
+        </w:rPr>
+        <w:t xml:space="preserve"> </w:t>
+      </w:r>
+      <w:proofErr w:type="spellStart"/>
+      <w:r>
+        <w:rPr>
+          <w:rFonts w:ascii="Consolas" w:hAnsi="Consolas" w:cs="Consolas"/>
+          <w:b/>
+          <w:bCs/>
+          <w:color w:val="7F0055"/>
+          <w:sz w:val="20"/>
+          <w:szCs w:val="20"/>
+        </w:rPr>
+        <w:t>int</w:t>
+      </w:r>
+      <w:proofErr w:type="spellEnd"/>
+      <w:r>
+        <w:rPr>
+          <w:rFonts w:ascii="Consolas" w:hAnsi="Consolas" w:cs="Consolas"/>
+          <w:color w:val="000000"/>
+          <w:sz w:val="20"/>
+          <w:szCs w:val="20"/>
+        </w:rPr>
+        <w:t xml:space="preserve"> </w:t>
+      </w:r>
+      <w:r>
+        <w:rPr>
+          <w:rFonts w:ascii="Consolas" w:hAnsi="Consolas" w:cs="Consolas"/>
+          <w:color w:val="0000C0"/>
+          <w:sz w:val="20"/>
+          <w:szCs w:val="20"/>
+        </w:rPr>
+        <w:t>PENA_CONDENACAO_INDIVIDUAL</w:t>
+      </w:r>
+      <w:r>
+        <w:rPr>
+          <w:rFonts w:ascii="Consolas" w:hAnsi="Consolas" w:cs="Consolas"/>
+          <w:color w:val="000000"/>
+          <w:sz w:val="20"/>
+          <w:szCs w:val="20"/>
+        </w:rPr>
+        <w:t xml:space="preserve"> = 10;</w:t>
+      </w:r>
+    </w:p>
+    <w:p>
+      <w:pPr>
+        <w:autoSpaceDE w:val="0"/>
+        <w:autoSpaceDN w:val="0"/>
+        <w:adjustRightInd w:val="0"/>
+        <w:spacing w:after="0" w:line="240" w:lineRule="auto"/>
+        <w:rPr>
+          <w:rFonts w:ascii="Consolas" w:hAnsi="Consolas" w:cs="Consolas"/>
+          <w:sz w:val="20"/>
+          <w:szCs w:val="20"/>
+        </w:rPr>
+      </w:pPr>
+      <w:r>
+        <w:rPr>
+          <w:rFonts w:ascii="Consolas" w:hAnsi="Consolas" w:cs="Consolas"/>
+          <w:color w:val="000000"/>
+          <w:sz w:val="20"/>
+          <w:szCs w:val="20"/>
+        </w:rPr>
+        <w:t xml:space="preserve">   </w:t>
+      </w:r>
+      <w:proofErr w:type="spellStart"/>
+      <w:r>
+        <w:rPr>
+          <w:rFonts w:ascii="Consolas" w:hAnsi="Consolas" w:cs="Consolas"/>
+          <w:b/>
+          <w:bCs/>
+          <w:color w:val="7F0055"/>
+          <w:sz w:val="20"/>
+          <w:szCs w:val="20"/>
+        </w:rPr>
+        <w:t>private</w:t>
+      </w:r>
+      <w:proofErr w:type="spellEnd"/>
+      <w:r>
+        <w:rPr>
+          <w:rFonts w:ascii="Consolas" w:hAnsi="Consolas" w:cs="Consolas"/>
+          <w:color w:val="000000"/>
+          <w:sz w:val="20"/>
+          <w:szCs w:val="20"/>
+        </w:rPr>
+        <w:t xml:space="preserve"> </w:t>
+      </w:r>
+      <w:proofErr w:type="spellStart"/>
+      <w:r>
+        <w:rPr>
+          <w:rFonts w:ascii="Consolas" w:hAnsi="Consolas" w:cs="Consolas"/>
+          <w:b/>
+          <w:bCs/>
+          <w:color w:val="7F0055"/>
+          <w:sz w:val="20"/>
+          <w:szCs w:val="20"/>
+        </w:rPr>
+        <w:t>int</w:t>
+      </w:r>
+      <w:proofErr w:type="spellEnd"/>
+      <w:r>
+        <w:rPr>
+          <w:rFonts w:ascii="Consolas" w:hAnsi="Consolas" w:cs="Consolas"/>
+          <w:color w:val="000000"/>
+          <w:sz w:val="20"/>
+          <w:szCs w:val="20"/>
+        </w:rPr>
+        <w:t xml:space="preserve"> </w:t>
+      </w:r>
+      <w:r>
+        <w:rPr>
+          <w:rFonts w:ascii="Consolas" w:hAnsi="Consolas" w:cs="Consolas"/>
+          <w:color w:val="0000C0"/>
+          <w:sz w:val="20"/>
+          <w:szCs w:val="20"/>
+        </w:rPr>
+        <w:t>PENA_CONDENACAO_CUMPLICES</w:t>
+      </w:r>
+      <w:r>
+        <w:rPr>
+          <w:rFonts w:ascii="Consolas" w:hAnsi="Consolas" w:cs="Consolas"/>
+          <w:color w:val="000000"/>
+          <w:sz w:val="20"/>
+          <w:szCs w:val="20"/>
+        </w:rPr>
+        <w:t xml:space="preserve"> = 11;</w:t>
+      </w:r>
+    </w:p>
+    <w:p>
+      <w:pPr>
+        <w:autoSpaceDE w:val="0"/>
+        <w:autoSpaceDN w:val="0"/>
+        <w:adjustRightInd w:val="0"/>
+        <w:spacing w:after="0" w:line="240" w:lineRule="auto"/>
+        <w:rPr>
+          <w:rFonts w:ascii="Consolas" w:hAnsi="Consolas" w:cs="Consolas"/>
+          <w:sz w:val="20"/>
+          <w:szCs w:val="20"/>
+        </w:rPr>
+      </w:pPr>
+    </w:p>
+    <w:p>
+      <w:pPr>
+        <w:autoSpaceDE w:val="0"/>
+        <w:autoSpaceDN w:val="0"/>
+        <w:adjustRightInd w:val="0"/>
+        <w:spacing w:after="0" w:line="240" w:lineRule="auto"/>
+        <w:rPr>
+          <w:rFonts w:ascii="Consolas" w:hAnsi="Consolas" w:cs="Consolas"/>
+          <w:sz w:val="20"/>
+          <w:szCs w:val="20"/>
+        </w:rPr>
+      </w:pPr>
+      <w:r>
+        <w:rPr>
+          <w:rFonts w:ascii="Consolas" w:hAnsi="Consolas" w:cs="Consolas"/>
+          <w:color w:val="000000"/>
+          <w:sz w:val="20"/>
+          <w:szCs w:val="20"/>
+        </w:rPr>
+        <w:t xml:space="preserve">   </w:t>
+      </w:r>
+      <w:proofErr w:type="spellStart"/>
+      <w:r>
+        <w:rPr>
+          <w:rFonts w:ascii="Consolas" w:hAnsi="Consolas" w:cs="Consolas"/>
+          <w:b/>
+          <w:bCs/>
+          <w:color w:val="7F0055"/>
+          <w:sz w:val="20"/>
+          <w:szCs w:val="20"/>
+        </w:rPr>
+        <w:t>public</w:t>
+      </w:r>
+      <w:proofErr w:type="spellEnd"/>
+      <w:r>
+        <w:rPr>
+          <w:rFonts w:ascii="Consolas" w:hAnsi="Consolas" w:cs="Consolas"/>
+          <w:color w:val="000000"/>
+          <w:sz w:val="20"/>
+          <w:szCs w:val="20"/>
+        </w:rPr>
+        <w:t xml:space="preserve"> </w:t>
+      </w:r>
+      <w:proofErr w:type="spellStart"/>
+      <w:r>
+        <w:rPr>
+          <w:rFonts w:ascii="Consolas" w:hAnsi="Consolas" w:cs="Consolas"/>
+          <w:b/>
+          <w:bCs/>
+          <w:color w:val="7F0055"/>
+          <w:sz w:val="20"/>
+          <w:szCs w:val="20"/>
+        </w:rPr>
+        <w:t>enum</w:t>
+      </w:r>
+      <w:proofErr w:type="spellEnd"/>
+      <w:r>
+        <w:rPr>
+          <w:rFonts w:ascii="Consolas" w:hAnsi="Consolas" w:cs="Consolas"/>
+          <w:color w:val="000000"/>
+          <w:sz w:val="20"/>
+          <w:szCs w:val="20"/>
+        </w:rPr>
+        <w:t xml:space="preserve"> </w:t>
+      </w:r>
+      <w:proofErr w:type="gramStart"/>
+      <w:r>
+        <w:rPr>
+          <w:rFonts w:ascii="Consolas" w:hAnsi="Consolas" w:cs="Consolas"/>
+          <w:color w:val="000000"/>
+          <w:sz w:val="20"/>
+          <w:szCs w:val="20"/>
+        </w:rPr>
+        <w:t>Resposta{</w:t>
+      </w:r>
+      <w:proofErr w:type="gramEnd"/>
+    </w:p>
+    <w:p>
+      <w:pPr>
+        <w:autoSpaceDE w:val="0"/>
+        <w:autoSpaceDN w:val="0"/>
+        <w:adjustRightInd w:val="0"/>
+        <w:spacing w:after="0" w:line="240" w:lineRule="auto"/>
+        <w:rPr>
+          <w:rFonts w:ascii="Consolas" w:hAnsi="Consolas" w:cs="Consolas"/>
+          <w:sz w:val="20"/>
+          <w:szCs w:val="20"/>
+        </w:rPr>
+      </w:pPr>
+      <w:r>
+        <w:rPr>
+          <w:rFonts w:ascii="Consolas" w:hAnsi="Consolas" w:cs="Consolas"/>
+          <w:color w:val="000000"/>
+          <w:sz w:val="20"/>
+          <w:szCs w:val="20"/>
+        </w:rPr>
+        <w:tab/>
+        <w:t xml:space="preserve">   </w:t>
+      </w:r>
+      <w:r>
+        <w:rPr>
+          <w:rFonts w:ascii="Consolas" w:hAnsi="Consolas" w:cs="Consolas"/>
+          <w:b/>
+          <w:bCs/>
+          <w:i/>
+          <w:iCs/>
+          <w:color w:val="0000C0"/>
+          <w:sz w:val="20"/>
+          <w:szCs w:val="20"/>
+        </w:rPr>
+        <w:t>NEGACAO</w:t>
+      </w:r>
+      <w:r>
+        <w:rPr>
+          <w:rFonts w:ascii="Consolas" w:hAnsi="Consolas" w:cs="Consolas"/>
+          <w:color w:val="000000"/>
+          <w:sz w:val="20"/>
+          <w:szCs w:val="20"/>
+        </w:rPr>
+        <w:t xml:space="preserve">, </w:t>
+      </w:r>
+      <w:r>
+        <w:rPr>
+          <w:rFonts w:ascii="Consolas" w:hAnsi="Consolas" w:cs="Consolas"/>
+          <w:b/>
+          <w:bCs/>
+          <w:i/>
+          <w:iCs/>
+          <w:color w:val="0000C0"/>
+          <w:sz w:val="20"/>
+          <w:szCs w:val="20"/>
+          <w:shd w:val="clear" w:color="auto" w:fill="D4D4D4"/>
+        </w:rPr>
+        <w:t>DELACAO</w:t>
+      </w:r>
+    </w:p>
+    <w:p>
+      <w:pPr>
+        <w:autoSpaceDE w:val="0"/>
+        <w:autoSpaceDN w:val="0"/>
+        <w:adjustRightInd w:val="0"/>
+        <w:spacing w:after="0" w:line="240" w:lineRule="auto"/>
+        <w:rPr>
+          <w:rFonts w:ascii="Consolas" w:hAnsi="Consolas" w:cs="Consolas"/>
+          <w:sz w:val="20"/>
+          <w:szCs w:val="20"/>
+        </w:rPr>
+      </w:pPr>
+      <w:r>
+        <w:rPr>
+          <w:rFonts w:ascii="Consolas" w:hAnsi="Consolas" w:cs="Consolas"/>
+          <w:color w:val="000000"/>
+          <w:sz w:val="20"/>
+          <w:szCs w:val="20"/>
+        </w:rPr>
+        <w:t xml:space="preserve">   }</w:t>
+      </w:r>
+    </w:p>
+    <w:p>
+      <w:pPr>
+        <w:autoSpaceDE w:val="0"/>
+        <w:autoSpaceDN w:val="0"/>
+        <w:adjustRightInd w:val="0"/>
+        <w:spacing w:after="0" w:line="240" w:lineRule="auto"/>
+        <w:rPr>
+          <w:rFonts w:ascii="Consolas" w:hAnsi="Consolas" w:cs="Consolas"/>
+          <w:sz w:val="20"/>
+          <w:szCs w:val="20"/>
+        </w:rPr>
+      </w:pPr>
+      <w:r>
+        <w:rPr>
+          <w:rFonts w:ascii="Consolas" w:hAnsi="Consolas" w:cs="Consolas"/>
+          <w:color w:val="000000"/>
+          <w:sz w:val="20"/>
+          <w:szCs w:val="20"/>
+        </w:rPr>
+        <w:t xml:space="preserve">   </w:t>
+      </w:r>
+    </w:p>
+    <w:p>
+      <w:pPr>
+        <w:autoSpaceDE w:val="0"/>
+        <w:autoSpaceDN w:val="0"/>
+        <w:adjustRightInd w:val="0"/>
+        <w:spacing w:after="0" w:line="240" w:lineRule="auto"/>
+        <w:rPr>
+          <w:rFonts w:ascii="Consolas" w:hAnsi="Consolas" w:cs="Consolas"/>
+          <w:sz w:val="20"/>
+          <w:szCs w:val="20"/>
+        </w:rPr>
+      </w:pPr>
+      <w:r>
+        <w:rPr>
+          <w:rFonts w:ascii="Consolas" w:hAnsi="Consolas" w:cs="Consolas"/>
+          <w:color w:val="000000"/>
+          <w:sz w:val="20"/>
+          <w:szCs w:val="20"/>
+        </w:rPr>
+        <w:t xml:space="preserve">   </w:t>
+      </w:r>
+      <w:proofErr w:type="spellStart"/>
+      <w:r>
+        <w:rPr>
+          <w:rFonts w:ascii="Consolas" w:hAnsi="Consolas" w:cs="Consolas"/>
+          <w:b/>
+          <w:bCs/>
+          <w:color w:val="7F0055"/>
+          <w:sz w:val="20"/>
+          <w:szCs w:val="20"/>
+        </w:rPr>
+        <w:t>public</w:t>
+      </w:r>
+      <w:proofErr w:type="spellEnd"/>
+      <w:r>
+        <w:rPr>
+          <w:rFonts w:ascii="Consolas" w:hAnsi="Consolas" w:cs="Consolas"/>
+          <w:color w:val="000000"/>
+          <w:sz w:val="20"/>
+          <w:szCs w:val="20"/>
+        </w:rPr>
+        <w:t xml:space="preserve"> </w:t>
+      </w:r>
+      <w:proofErr w:type="spellStart"/>
+      <w:r>
+        <w:rPr>
+          <w:rFonts w:ascii="Consolas" w:hAnsi="Consolas" w:cs="Consolas"/>
+          <w:b/>
+          <w:bCs/>
+          <w:color w:val="7F0055"/>
+          <w:sz w:val="20"/>
+          <w:szCs w:val="20"/>
+        </w:rPr>
+        <w:t>int</w:t>
+      </w:r>
+      <w:proofErr w:type="spellEnd"/>
+      <w:r>
+        <w:rPr>
+          <w:rFonts w:ascii="Consolas" w:hAnsi="Consolas" w:cs="Consolas"/>
+          <w:color w:val="000000"/>
+          <w:sz w:val="20"/>
+          <w:szCs w:val="20"/>
+        </w:rPr>
+        <w:t xml:space="preserve"> </w:t>
+      </w:r>
+      <w:proofErr w:type="spellStart"/>
+      <w:proofErr w:type="gramStart"/>
+      <w:r>
+        <w:rPr>
+          <w:rFonts w:ascii="Consolas" w:hAnsi="Consolas" w:cs="Consolas"/>
+          <w:color w:val="000000"/>
+          <w:sz w:val="20"/>
+          <w:szCs w:val="20"/>
+        </w:rPr>
+        <w:t>calculaPena</w:t>
+      </w:r>
+      <w:proofErr w:type="spellEnd"/>
+      <w:r>
+        <w:rPr>
+          <w:rFonts w:ascii="Consolas" w:hAnsi="Consolas" w:cs="Consolas"/>
+          <w:color w:val="000000"/>
+          <w:sz w:val="20"/>
+          <w:szCs w:val="20"/>
+        </w:rPr>
+        <w:t>(</w:t>
+      </w:r>
+      <w:proofErr w:type="gramEnd"/>
+      <w:r>
+        <w:rPr>
+          <w:rFonts w:ascii="Consolas" w:hAnsi="Consolas" w:cs="Consolas"/>
+          <w:color w:val="000000"/>
+          <w:sz w:val="20"/>
+          <w:szCs w:val="20"/>
+        </w:rPr>
+        <w:t xml:space="preserve">Resposta </w:t>
+      </w:r>
+      <w:proofErr w:type="spellStart"/>
+      <w:r>
+        <w:rPr>
+          <w:rFonts w:ascii="Consolas" w:hAnsi="Consolas" w:cs="Consolas"/>
+          <w:color w:val="6A3E3E"/>
+          <w:sz w:val="20"/>
+          <w:szCs w:val="20"/>
+        </w:rPr>
+        <w:t>respostaPrisioneiroA</w:t>
+      </w:r>
+      <w:proofErr w:type="spellEnd"/>
+      <w:r>
+        <w:rPr>
+          <w:rFonts w:ascii="Consolas" w:hAnsi="Consolas" w:cs="Consolas"/>
+          <w:color w:val="000000"/>
+          <w:sz w:val="20"/>
+          <w:szCs w:val="20"/>
+        </w:rPr>
+        <w:t xml:space="preserve">, Resposta </w:t>
+      </w:r>
+      <w:proofErr w:type="spellStart"/>
+      <w:r>
+        <w:rPr>
+          <w:rFonts w:ascii="Consolas" w:hAnsi="Consolas" w:cs="Consolas"/>
+          <w:color w:val="6A3E3E"/>
+          <w:sz w:val="20"/>
+          <w:szCs w:val="20"/>
+        </w:rPr>
+        <w:t>respostaPrisioneiroB</w:t>
+      </w:r>
+      <w:proofErr w:type="spellEnd"/>
+      <w:r>
+        <w:rPr>
+          <w:rFonts w:ascii="Consolas" w:hAnsi="Consolas" w:cs="Consolas"/>
+          <w:color w:val="000000"/>
+          <w:sz w:val="20"/>
+          <w:szCs w:val="20"/>
+        </w:rPr>
+        <w:t>) {</w:t>
+      </w:r>
+    </w:p>
+    <w:p>
+      <w:pPr>
+        <w:autoSpaceDE w:val="0"/>
+        <w:autoSpaceDN w:val="0"/>
+        <w:adjustRightInd w:val="0"/>
+        <w:spacing w:after="0" w:line="240" w:lineRule="auto"/>
+        <w:rPr>
+          <w:rFonts w:ascii="Consolas" w:hAnsi="Consolas" w:cs="Consolas"/>
+          <w:sz w:val="20"/>
+          <w:szCs w:val="20"/>
+        </w:rPr>
+      </w:pPr>
+      <w:r>
+        <w:rPr>
+          <w:rFonts w:ascii="Consolas" w:hAnsi="Consolas" w:cs="Consolas"/>
+          <w:color w:val="000000"/>
+          <w:sz w:val="20"/>
+          <w:szCs w:val="20"/>
+        </w:rPr>
+        <w:t xml:space="preserve">      </w:t>
+      </w:r>
+      <w:proofErr w:type="spellStart"/>
+      <w:r>
+        <w:rPr>
+          <w:rFonts w:ascii="Consolas" w:hAnsi="Consolas" w:cs="Consolas"/>
+          <w:b/>
+          <w:bCs/>
+          <w:color w:val="7F0055"/>
+          <w:sz w:val="20"/>
+          <w:szCs w:val="20"/>
+        </w:rPr>
+        <w:t>if</w:t>
+      </w:r>
+      <w:proofErr w:type="spellEnd"/>
+      <w:r>
+        <w:rPr>
+          <w:rFonts w:ascii="Consolas" w:hAnsi="Consolas" w:cs="Consolas"/>
+          <w:color w:val="000000"/>
+          <w:sz w:val="20"/>
+          <w:szCs w:val="20"/>
+        </w:rPr>
+        <w:t xml:space="preserve"> (</w:t>
+      </w:r>
+      <w:proofErr w:type="spellStart"/>
+      <w:r>
+        <w:rPr>
+          <w:rFonts w:ascii="Consolas" w:hAnsi="Consolas" w:cs="Consolas"/>
+          <w:color w:val="6A3E3E"/>
+          <w:sz w:val="20"/>
+          <w:szCs w:val="20"/>
+        </w:rPr>
+        <w:t>respostaPrisioneiroA</w:t>
+      </w:r>
+      <w:proofErr w:type="spellEnd"/>
+      <w:r>
+        <w:rPr>
+          <w:rFonts w:ascii="Consolas" w:hAnsi="Consolas" w:cs="Consolas"/>
+          <w:color w:val="000000"/>
+          <w:sz w:val="20"/>
+          <w:szCs w:val="20"/>
+        </w:rPr>
+        <w:t xml:space="preserve"> == </w:t>
+      </w:r>
+      <w:proofErr w:type="spellStart"/>
+      <w:r>
+        <w:rPr>
+          <w:rFonts w:ascii="Consolas" w:hAnsi="Consolas" w:cs="Consolas"/>
+          <w:color w:val="000000"/>
+          <w:sz w:val="20"/>
+          <w:szCs w:val="20"/>
+        </w:rPr>
+        <w:t>Resposta.</w:t>
+      </w:r>
+      <w:r>
+        <w:rPr>
+          <w:rFonts w:ascii="Consolas" w:hAnsi="Consolas" w:cs="Consolas"/>
+          <w:b/>
+          <w:bCs/>
+          <w:i/>
+          <w:iCs/>
+          <w:color w:val="0000C0"/>
+          <w:sz w:val="20"/>
+          <w:szCs w:val="20"/>
+          <w:shd w:val="clear" w:color="auto" w:fill="D4D4D4"/>
+        </w:rPr>
+        <w:t>DELACAO</w:t>
+      </w:r>
+      <w:proofErr w:type="spellEnd"/>
+      <w:r>
+        <w:rPr>
+          <w:rFonts w:ascii="Consolas" w:hAnsi="Consolas" w:cs="Consolas"/>
+          <w:color w:val="000000"/>
+          <w:sz w:val="20"/>
+          <w:szCs w:val="20"/>
+        </w:rPr>
+        <w:t>) {</w:t>
+      </w:r>
+    </w:p>
+    <w:p>
+      <w:pPr>
+        <w:autoSpaceDE w:val="0"/>
+        <w:autoSpaceDN w:val="0"/>
+        <w:adjustRightInd w:val="0"/>
+        <w:spacing w:after="0" w:line="240" w:lineRule="auto"/>
+        <w:rPr>
+          <w:rFonts w:ascii="Consolas" w:hAnsi="Consolas" w:cs="Consolas"/>
+          <w:sz w:val="20"/>
+          <w:szCs w:val="20"/>
+        </w:rPr>
+      </w:pPr>
+      <w:r>
+        <w:rPr>
+          <w:rFonts w:ascii="Consolas" w:hAnsi="Consolas" w:cs="Consolas"/>
+          <w:color w:val="000000"/>
+          <w:sz w:val="20"/>
+          <w:szCs w:val="20"/>
+        </w:rPr>
+        <w:t xml:space="preserve">          </w:t>
+      </w:r>
+      <w:proofErr w:type="spellStart"/>
+      <w:r>
+        <w:rPr>
+          <w:rFonts w:ascii="Consolas" w:hAnsi="Consolas" w:cs="Consolas"/>
+          <w:b/>
+          <w:bCs/>
+          <w:color w:val="7F0055"/>
+          <w:sz w:val="20"/>
+          <w:szCs w:val="20"/>
+        </w:rPr>
+        <w:t>if</w:t>
+      </w:r>
+      <w:proofErr w:type="spellEnd"/>
+      <w:r>
+        <w:rPr>
+          <w:rFonts w:ascii="Consolas" w:hAnsi="Consolas" w:cs="Consolas"/>
+          <w:color w:val="000000"/>
+          <w:sz w:val="20"/>
+          <w:szCs w:val="20"/>
+        </w:rPr>
+        <w:t xml:space="preserve"> (</w:t>
+      </w:r>
+      <w:proofErr w:type="spellStart"/>
+      <w:r>
+        <w:rPr>
+          <w:rFonts w:ascii="Consolas" w:hAnsi="Consolas" w:cs="Consolas"/>
+          <w:color w:val="6A3E3E"/>
+          <w:sz w:val="20"/>
+          <w:szCs w:val="20"/>
+        </w:rPr>
+        <w:t>respostaPrisioneiroB</w:t>
+      </w:r>
+      <w:proofErr w:type="spellEnd"/>
+      <w:r>
+        <w:rPr>
+          <w:rFonts w:ascii="Consolas" w:hAnsi="Consolas" w:cs="Consolas"/>
+          <w:color w:val="000000"/>
+          <w:sz w:val="20"/>
+          <w:szCs w:val="20"/>
+        </w:rPr>
+        <w:t xml:space="preserve"> == </w:t>
+      </w:r>
+      <w:proofErr w:type="spellStart"/>
+      <w:r>
+        <w:rPr>
+          <w:rFonts w:ascii="Consolas" w:hAnsi="Consolas" w:cs="Consolas"/>
+          <w:color w:val="000000"/>
+          <w:sz w:val="20"/>
+          <w:szCs w:val="20"/>
+        </w:rPr>
+        <w:t>Resposta.</w:t>
+      </w:r>
+      <w:r>
+        <w:rPr>
+          <w:rFonts w:ascii="Consolas" w:hAnsi="Consolas" w:cs="Consolas"/>
+          <w:b/>
+          <w:bCs/>
+          <w:i/>
+          <w:iCs/>
+          <w:color w:val="0000C0"/>
+          <w:sz w:val="20"/>
+          <w:szCs w:val="20"/>
+          <w:shd w:val="clear" w:color="auto" w:fill="D4D4D4"/>
+        </w:rPr>
+        <w:t>DELACAO</w:t>
+      </w:r>
+      <w:proofErr w:type="spellEnd"/>
+      <w:r>
+        <w:rPr>
+          <w:rFonts w:ascii="Consolas" w:hAnsi="Consolas" w:cs="Consolas"/>
+          <w:color w:val="000000"/>
+          <w:sz w:val="20"/>
+          <w:szCs w:val="20"/>
+        </w:rPr>
+        <w:t>) {</w:t>
+      </w:r>
+    </w:p>
+    <w:p>
+      <w:pPr>
+        <w:autoSpaceDE w:val="0"/>
+        <w:autoSpaceDN w:val="0"/>
+        <w:adjustRightInd w:val="0"/>
+        <w:spacing w:after="0" w:line="240" w:lineRule="auto"/>
+        <w:rPr>
+          <w:rFonts w:ascii="Consolas" w:hAnsi="Consolas" w:cs="Consolas"/>
+          <w:sz w:val="20"/>
+          <w:szCs w:val="20"/>
+        </w:rPr>
+      </w:pPr>
+      <w:r>
+        <w:rPr>
+          <w:rFonts w:ascii="Consolas" w:hAnsi="Consolas" w:cs="Consolas"/>
+          <w:color w:val="000000"/>
+          <w:sz w:val="20"/>
+          <w:szCs w:val="20"/>
+        </w:rPr>
+        <w:t xml:space="preserve">            </w:t>
+      </w:r>
+      <w:proofErr w:type="spellStart"/>
+      <w:r>
+        <w:rPr>
+          <w:rFonts w:ascii="Consolas" w:hAnsi="Consolas" w:cs="Consolas"/>
+          <w:b/>
+          <w:bCs/>
+          <w:color w:val="7F0055"/>
+          <w:sz w:val="20"/>
+          <w:szCs w:val="20"/>
+        </w:rPr>
+        <w:t>return</w:t>
+      </w:r>
+      <w:proofErr w:type="spellEnd"/>
+      <w:r>
+        <w:rPr>
+          <w:rFonts w:ascii="Consolas" w:hAnsi="Consolas" w:cs="Consolas"/>
+          <w:color w:val="000000"/>
+          <w:sz w:val="20"/>
+          <w:szCs w:val="20"/>
+        </w:rPr>
+        <w:t xml:space="preserve"> </w:t>
+      </w:r>
+      <w:r>
+        <w:rPr>
+          <w:rFonts w:ascii="Consolas" w:hAnsi="Consolas" w:cs="Consolas"/>
+          <w:color w:val="0000C0"/>
+          <w:sz w:val="20"/>
+          <w:szCs w:val="20"/>
+        </w:rPr>
+        <w:t>PENA_CONDENACAO_</w:t>
+      </w:r>
+      <w:proofErr w:type="gramStart"/>
+      <w:r>
+        <w:rPr>
+          <w:rFonts w:ascii="Consolas" w:hAnsi="Consolas" w:cs="Consolas"/>
+          <w:color w:val="0000C0"/>
+          <w:sz w:val="20"/>
+          <w:szCs w:val="20"/>
+        </w:rPr>
+        <w:t>MUTUA</w:t>
+      </w:r>
+      <w:proofErr w:type="gramEnd"/>
+      <w:r>
+        <w:rPr>
+          <w:rFonts w:ascii="Consolas" w:hAnsi="Consolas" w:cs="Consolas"/>
+          <w:color w:val="000000"/>
+          <w:sz w:val="20"/>
+          <w:szCs w:val="20"/>
+        </w:rPr>
+        <w:t>;</w:t>
+      </w:r>
+    </w:p>
+    <w:p>
+      <w:pPr>
+        <w:autoSpaceDE w:val="0"/>
+        <w:autoSpaceDN w:val="0"/>
+        <w:adjustRightInd w:val="0"/>
+        <w:spacing w:after="0" w:line="240" w:lineRule="auto"/>
+        <w:rPr>
+          <w:rFonts w:ascii="Consolas" w:hAnsi="Consolas" w:cs="Consolas"/>
+          <w:sz w:val="20"/>
+          <w:szCs w:val="20"/>
+          <w:lang w:val="en-US"/>
+        </w:rPr>
+      </w:pPr>
+      <w:r>
+        <w:rPr>
+          <w:rFonts w:ascii="Consolas" w:hAnsi="Consolas" w:cs="Consolas"/>
+          <w:color w:val="000000"/>
+          <w:sz w:val="20"/>
+          <w:szCs w:val="20"/>
+        </w:rPr>
+        <w:t xml:space="preserve">          </w:t>
+      </w:r>
+      <w:r>
+        <w:rPr>
+          <w:rFonts w:ascii="Consolas" w:hAnsi="Consolas" w:cs="Consolas"/>
+          <w:color w:val="000000"/>
+          <w:sz w:val="20"/>
+          <w:szCs w:val="20"/>
+          <w:lang w:val="en-US"/>
+        </w:rPr>
+        <w:t xml:space="preserve">} </w:t>
+      </w:r>
+      <w:r>
+        <w:rPr>
+          <w:rFonts w:ascii="Consolas" w:hAnsi="Consolas" w:cs="Consolas"/>
+          <w:b/>
+          <w:bCs/>
+          <w:color w:val="7F0055"/>
+          <w:sz w:val="20"/>
+          <w:szCs w:val="20"/>
+          <w:lang w:val="en-US"/>
+        </w:rPr>
+        <w:t>else</w:t>
+      </w:r>
+      <w:r>
+        <w:rPr>
+          <w:rFonts w:ascii="Consolas" w:hAnsi="Consolas" w:cs="Consolas"/>
+          <w:color w:val="000000"/>
+          <w:sz w:val="20"/>
+          <w:szCs w:val="20"/>
+          <w:lang w:val="en-US"/>
+        </w:rPr>
+        <w:t xml:space="preserve"> {</w:t>
+      </w:r>
+    </w:p>
+    <w:p>
+      <w:pPr>
+        <w:autoSpaceDE w:val="0"/>
+        <w:autoSpaceDN w:val="0"/>
+        <w:adjustRightInd w:val="0"/>
+        <w:spacing w:after="0" w:line="240" w:lineRule="auto"/>
+        <w:rPr>
+          <w:rFonts w:ascii="Consolas" w:hAnsi="Consolas" w:cs="Consolas"/>
+          <w:sz w:val="20"/>
+          <w:szCs w:val="20"/>
+          <w:lang w:val="en-US"/>
+        </w:rPr>
+      </w:pPr>
+      <w:r>
+        <w:rPr>
+          <w:rFonts w:ascii="Consolas" w:hAnsi="Consolas" w:cs="Consolas"/>
+          <w:color w:val="000000"/>
+          <w:sz w:val="20"/>
+          <w:szCs w:val="20"/>
+          <w:lang w:val="en-US"/>
+        </w:rPr>
+        <w:t xml:space="preserve">                 </w:t>
+      </w:r>
+      <w:r>
+        <w:rPr>
+          <w:rFonts w:ascii="Consolas" w:hAnsi="Consolas" w:cs="Consolas"/>
+          <w:b/>
+          <w:bCs/>
+          <w:color w:val="7F0055"/>
+          <w:sz w:val="20"/>
+          <w:szCs w:val="20"/>
+          <w:lang w:val="en-US"/>
+        </w:rPr>
+        <w:t>return</w:t>
+      </w:r>
+      <w:r>
+        <w:rPr>
+          <w:rFonts w:ascii="Consolas" w:hAnsi="Consolas" w:cs="Consolas"/>
+          <w:color w:val="000000"/>
+          <w:sz w:val="20"/>
+          <w:szCs w:val="20"/>
+          <w:lang w:val="en-US"/>
+        </w:rPr>
+        <w:t xml:space="preserve"> </w:t>
+      </w:r>
+      <w:r>
+        <w:rPr>
+          <w:rFonts w:ascii="Consolas" w:hAnsi="Consolas" w:cs="Consolas"/>
+          <w:color w:val="0000C0"/>
+          <w:sz w:val="20"/>
+          <w:szCs w:val="20"/>
+          <w:lang w:val="en-US"/>
+        </w:rPr>
+        <w:t>PENA_INOCENCIA</w:t>
+      </w:r>
+      <w:r>
+        <w:rPr>
+          <w:rFonts w:ascii="Consolas" w:hAnsi="Consolas" w:cs="Consolas"/>
+          <w:color w:val="000000"/>
+          <w:sz w:val="20"/>
+          <w:szCs w:val="20"/>
+          <w:lang w:val="en-US"/>
+        </w:rPr>
+        <w:t>;</w:t>
+      </w:r>
+    </w:p>
+    <w:p>
+      <w:pPr>
+        <w:autoSpaceDE w:val="0"/>
+        <w:autoSpaceDN w:val="0"/>
+        <w:adjustRightInd w:val="0"/>
+        <w:spacing w:after="0" w:line="240" w:lineRule="auto"/>
+        <w:rPr>
+          <w:rFonts w:ascii="Consolas" w:hAnsi="Consolas" w:cs="Consolas"/>
+          <w:sz w:val="20"/>
+          <w:szCs w:val="20"/>
+          <w:lang w:val="en-US"/>
+        </w:rPr>
+      </w:pPr>
+      <w:r>
+        <w:rPr>
+          <w:rFonts w:ascii="Consolas" w:hAnsi="Consolas" w:cs="Consolas"/>
+          <w:color w:val="000000"/>
+          <w:sz w:val="20"/>
+          <w:szCs w:val="20"/>
+          <w:lang w:val="en-US"/>
+        </w:rPr>
+        <w:t xml:space="preserve">                 }</w:t>
+      </w:r>
+    </w:p>
+    <w:p>
+      <w:pPr>
+        <w:autoSpaceDE w:val="0"/>
+        <w:autoSpaceDN w:val="0"/>
+        <w:adjustRightInd w:val="0"/>
+        <w:spacing w:after="0" w:line="240" w:lineRule="auto"/>
+        <w:rPr>
+          <w:rFonts w:ascii="Consolas" w:hAnsi="Consolas" w:cs="Consolas"/>
+          <w:sz w:val="20"/>
+          <w:szCs w:val="20"/>
+          <w:lang w:val="en-US"/>
+        </w:rPr>
+      </w:pPr>
+      <w:r>
+        <w:rPr>
+          <w:rFonts w:ascii="Consolas" w:hAnsi="Consolas" w:cs="Consolas"/>
+          <w:color w:val="000000"/>
+          <w:sz w:val="20"/>
+          <w:szCs w:val="20"/>
+          <w:lang w:val="en-US"/>
+        </w:rPr>
+        <w:t xml:space="preserve">       } </w:t>
+      </w:r>
+      <w:r>
+        <w:rPr>
+          <w:rFonts w:ascii="Consolas" w:hAnsi="Consolas" w:cs="Consolas"/>
+          <w:b/>
+          <w:bCs/>
+          <w:color w:val="7F0055"/>
+          <w:sz w:val="20"/>
+          <w:szCs w:val="20"/>
+          <w:lang w:val="en-US"/>
+        </w:rPr>
+        <w:t>else</w:t>
+      </w:r>
+      <w:r>
+        <w:rPr>
+          <w:rFonts w:ascii="Consolas" w:hAnsi="Consolas" w:cs="Consolas"/>
+          <w:color w:val="000000"/>
+          <w:sz w:val="20"/>
+          <w:szCs w:val="20"/>
+          <w:lang w:val="en-US"/>
+        </w:rPr>
+        <w:t xml:space="preserve"> {</w:t>
+      </w:r>
+    </w:p>
+    <w:p>
+      <w:pPr>
+        <w:autoSpaceDE w:val="0"/>
+        <w:autoSpaceDN w:val="0"/>
+        <w:adjustRightInd w:val="0"/>
+        <w:spacing w:after="0" w:line="240" w:lineRule="auto"/>
+        <w:rPr>
+          <w:rFonts w:ascii="Consolas" w:hAnsi="Consolas" w:cs="Consolas"/>
+          <w:sz w:val="20"/>
+          <w:szCs w:val="20"/>
+        </w:rPr>
+      </w:pPr>
+      <w:r>
+        <w:rPr>
+          <w:rFonts w:ascii="Consolas" w:hAnsi="Consolas" w:cs="Consolas"/>
+          <w:color w:val="000000"/>
+          <w:sz w:val="20"/>
+          <w:szCs w:val="20"/>
+          <w:lang w:val="en-US"/>
+        </w:rPr>
+        <w:t xml:space="preserve">                </w:t>
+      </w:r>
+      <w:proofErr w:type="spellStart"/>
+      <w:r>
+        <w:rPr>
+          <w:rFonts w:ascii="Consolas" w:hAnsi="Consolas" w:cs="Consolas"/>
+          <w:b/>
+          <w:bCs/>
+          <w:color w:val="7F0055"/>
+          <w:sz w:val="20"/>
+          <w:szCs w:val="20"/>
+        </w:rPr>
+        <w:t>if</w:t>
+      </w:r>
+      <w:proofErr w:type="spellEnd"/>
+      <w:r>
+        <w:rPr>
+          <w:rFonts w:ascii="Consolas" w:hAnsi="Consolas" w:cs="Consolas"/>
+          <w:color w:val="000000"/>
+          <w:sz w:val="20"/>
+          <w:szCs w:val="20"/>
+        </w:rPr>
+        <w:t xml:space="preserve"> (</w:t>
+      </w:r>
+      <w:proofErr w:type="spellStart"/>
+      <w:r>
+        <w:rPr>
+          <w:rFonts w:ascii="Consolas" w:hAnsi="Consolas" w:cs="Consolas"/>
+          <w:color w:val="6A3E3E"/>
+          <w:sz w:val="20"/>
+          <w:szCs w:val="20"/>
+        </w:rPr>
+        <w:t>respostaPrisioneiroB</w:t>
+      </w:r>
+      <w:proofErr w:type="spellEnd"/>
+      <w:r>
+        <w:rPr>
+          <w:rFonts w:ascii="Consolas" w:hAnsi="Consolas" w:cs="Consolas"/>
+          <w:color w:val="000000"/>
+          <w:sz w:val="20"/>
+          <w:szCs w:val="20"/>
+        </w:rPr>
+        <w:t xml:space="preserve"> == </w:t>
+      </w:r>
+      <w:proofErr w:type="spellStart"/>
+      <w:r>
+        <w:rPr>
+          <w:rFonts w:ascii="Consolas" w:hAnsi="Consolas" w:cs="Consolas"/>
+          <w:color w:val="000000"/>
+          <w:sz w:val="20"/>
+          <w:szCs w:val="20"/>
+        </w:rPr>
+        <w:t>Resposta.</w:t>
+      </w:r>
+      <w:r>
+        <w:rPr>
+          <w:rFonts w:ascii="Consolas" w:hAnsi="Consolas" w:cs="Consolas"/>
+          <w:b/>
+          <w:bCs/>
+          <w:i/>
+          <w:iCs/>
+          <w:color w:val="0000C0"/>
+          <w:sz w:val="20"/>
+          <w:szCs w:val="20"/>
+          <w:shd w:val="clear" w:color="auto" w:fill="D4D4D4"/>
+        </w:rPr>
+        <w:t>DELACAO</w:t>
+      </w:r>
+      <w:proofErr w:type="spellEnd"/>
+      <w:r>
+        <w:rPr>
+          <w:rFonts w:ascii="Consolas" w:hAnsi="Consolas" w:cs="Consolas"/>
+          <w:color w:val="000000"/>
+          <w:sz w:val="20"/>
+          <w:szCs w:val="20"/>
+        </w:rPr>
+        <w:t>) {</w:t>
+      </w:r>
+    </w:p>
+    <w:p>
+      <w:pPr>
+        <w:autoSpaceDE w:val="0"/>
+        <w:autoSpaceDN w:val="0"/>
+        <w:adjustRightInd w:val="0"/>
+        <w:spacing w:after="0" w:line="240" w:lineRule="auto"/>
+        <w:rPr>
+          <w:rFonts w:ascii="Consolas" w:hAnsi="Consolas" w:cs="Consolas"/>
+          <w:sz w:val="20"/>
+          <w:szCs w:val="20"/>
+        </w:rPr>
+      </w:pPr>
+      <w:r>
+        <w:rPr>
+          <w:rFonts w:ascii="Consolas" w:hAnsi="Consolas" w:cs="Consolas"/>
+          <w:color w:val="000000"/>
+          <w:sz w:val="20"/>
+          <w:szCs w:val="20"/>
+        </w:rPr>
+        <w:t xml:space="preserve">                    </w:t>
+      </w:r>
+      <w:proofErr w:type="spellStart"/>
+      <w:r>
+        <w:rPr>
+          <w:rFonts w:ascii="Consolas" w:hAnsi="Consolas" w:cs="Consolas"/>
+          <w:b/>
+          <w:bCs/>
+          <w:color w:val="7F0055"/>
+          <w:sz w:val="20"/>
+          <w:szCs w:val="20"/>
+        </w:rPr>
+        <w:t>return</w:t>
+      </w:r>
+      <w:proofErr w:type="spellEnd"/>
+      <w:r>
+        <w:rPr>
+          <w:rFonts w:ascii="Consolas" w:hAnsi="Consolas" w:cs="Consolas"/>
+          <w:color w:val="000000"/>
+          <w:sz w:val="20"/>
+          <w:szCs w:val="20"/>
+        </w:rPr>
+        <w:t xml:space="preserve"> </w:t>
+      </w:r>
+      <w:r>
+        <w:rPr>
+          <w:rFonts w:ascii="Consolas" w:hAnsi="Consolas" w:cs="Consolas"/>
+          <w:color w:val="0000C0"/>
+          <w:sz w:val="20"/>
+          <w:szCs w:val="20"/>
+        </w:rPr>
+        <w:t>PENA_CONDENACAO_INDIVIDUAL</w:t>
+      </w:r>
+      <w:r>
+        <w:rPr>
+          <w:rFonts w:ascii="Consolas" w:hAnsi="Consolas" w:cs="Consolas"/>
+          <w:color w:val="000000"/>
+          <w:sz w:val="20"/>
+          <w:szCs w:val="20"/>
+        </w:rPr>
+        <w:t>;</w:t>
+      </w:r>
+    </w:p>
+    <w:p>
+      <w:pPr>
+        <w:autoSpaceDE w:val="0"/>
+        <w:autoSpaceDN w:val="0"/>
+        <w:adjustRightInd w:val="0"/>
+        <w:spacing w:after="0" w:line="240" w:lineRule="auto"/>
+        <w:rPr>
+          <w:rFonts w:ascii="Consolas" w:hAnsi="Consolas" w:cs="Consolas"/>
+          <w:sz w:val="20"/>
+          <w:szCs w:val="20"/>
+        </w:rPr>
+      </w:pPr>
+      <w:r>
+        <w:rPr>
+          <w:rFonts w:ascii="Consolas" w:hAnsi="Consolas" w:cs="Consolas"/>
+          <w:color w:val="000000"/>
+          <w:sz w:val="20"/>
+          <w:szCs w:val="20"/>
+        </w:rPr>
+        <w:t xml:space="preserve">                } </w:t>
+      </w:r>
+      <w:proofErr w:type="spellStart"/>
+      <w:r>
+        <w:rPr>
+          <w:rFonts w:ascii="Consolas" w:hAnsi="Consolas" w:cs="Consolas"/>
+          <w:b/>
+          <w:bCs/>
+          <w:color w:val="7F0055"/>
+          <w:sz w:val="20"/>
+          <w:szCs w:val="20"/>
+        </w:rPr>
+        <w:t>else</w:t>
+      </w:r>
+      <w:proofErr w:type="spellEnd"/>
+      <w:r>
+        <w:rPr>
+          <w:rFonts w:ascii="Consolas" w:hAnsi="Consolas" w:cs="Consolas"/>
+          <w:color w:val="000000"/>
+          <w:sz w:val="20"/>
+          <w:szCs w:val="20"/>
+        </w:rPr>
+        <w:t xml:space="preserve"> {</w:t>
+      </w:r>
+    </w:p>
+    <w:p>
+      <w:pPr>
+        <w:autoSpaceDE w:val="0"/>
+        <w:autoSpaceDN w:val="0"/>
+        <w:adjustRightInd w:val="0"/>
+        <w:spacing w:after="0" w:line="240" w:lineRule="auto"/>
+        <w:rPr>
+          <w:rFonts w:ascii="Consolas" w:hAnsi="Consolas" w:cs="Consolas"/>
+          <w:sz w:val="20"/>
+          <w:szCs w:val="20"/>
+        </w:rPr>
+      </w:pPr>
+      <w:r>
+        <w:rPr>
+          <w:rFonts w:ascii="Consolas" w:hAnsi="Consolas" w:cs="Consolas"/>
+          <w:color w:val="000000"/>
+          <w:sz w:val="20"/>
+          <w:szCs w:val="20"/>
+        </w:rPr>
+        <w:t xml:space="preserve">                         </w:t>
+      </w:r>
+      <w:proofErr w:type="spellStart"/>
+      <w:r>
+        <w:rPr>
+          <w:rFonts w:ascii="Consolas" w:hAnsi="Consolas" w:cs="Consolas"/>
+          <w:b/>
+          <w:bCs/>
+          <w:color w:val="7F0055"/>
+          <w:sz w:val="20"/>
+          <w:szCs w:val="20"/>
+        </w:rPr>
+        <w:t>return</w:t>
+      </w:r>
+      <w:proofErr w:type="spellEnd"/>
+      <w:r>
+        <w:rPr>
+          <w:rFonts w:ascii="Consolas" w:hAnsi="Consolas" w:cs="Consolas"/>
+          <w:color w:val="000000"/>
+          <w:sz w:val="20"/>
+          <w:szCs w:val="20"/>
+        </w:rPr>
+        <w:t xml:space="preserve"> </w:t>
+      </w:r>
+      <w:r>
+        <w:rPr>
+          <w:rFonts w:ascii="Consolas" w:hAnsi="Consolas" w:cs="Consolas"/>
+          <w:color w:val="0000C0"/>
+          <w:sz w:val="20"/>
+          <w:szCs w:val="20"/>
+        </w:rPr>
+        <w:t>PENA_CONDENACAO_CUMPLICES</w:t>
+      </w:r>
+      <w:r>
+        <w:rPr>
+          <w:rFonts w:ascii="Consolas" w:hAnsi="Consolas" w:cs="Consolas"/>
+          <w:color w:val="000000"/>
+          <w:sz w:val="20"/>
+          <w:szCs w:val="20"/>
+        </w:rPr>
+        <w:t>;</w:t>
+      </w:r>
+    </w:p>
+    <w:p>
+      <w:pPr>
+        <w:autoSpaceDE w:val="0"/>
+        <w:autoSpaceDN w:val="0"/>
+        <w:adjustRightInd w:val="0"/>
+        <w:spacing w:after="0" w:line="240" w:lineRule="auto"/>
+        <w:rPr>
+          <w:rFonts w:ascii="Consolas" w:hAnsi="Consolas" w:cs="Consolas"/>
+          <w:sz w:val="20"/>
+          <w:szCs w:val="20"/>
+        </w:rPr>
+      </w:pPr>
+      <w:r>
+        <w:rPr>
+          <w:rFonts w:ascii="Consolas" w:hAnsi="Consolas" w:cs="Consolas"/>
+          <w:color w:val="000000"/>
+          <w:sz w:val="20"/>
+          <w:szCs w:val="20"/>
+        </w:rPr>
+        <w:t xml:space="preserve">                        }</w:t>
+      </w:r>
+    </w:p>
+    <w:p>
+      <w:pPr>
+        <w:autoSpaceDE w:val="0"/>
+        <w:autoSpaceDN w:val="0"/>
+        <w:adjustRightInd w:val="0"/>
+        <w:spacing w:after="0" w:line="240" w:lineRule="auto"/>
+        <w:rPr>
+          <w:rFonts w:ascii="Consolas" w:hAnsi="Consolas" w:cs="Consolas"/>
+          <w:sz w:val="20"/>
+          <w:szCs w:val="20"/>
+        </w:rPr>
+      </w:pPr>
+      <w:r>
+        <w:rPr>
+          <w:rFonts w:ascii="Consolas" w:hAnsi="Consolas" w:cs="Consolas"/>
+          <w:color w:val="000000"/>
+          <w:sz w:val="20"/>
+          <w:szCs w:val="20"/>
+        </w:rPr>
+        <w:t xml:space="preserve">                }</w:t>
+      </w:r>
+    </w:p>
+    <w:p>
+      <w:pPr>
+        <w:autoSpaceDE w:val="0"/>
+        <w:autoSpaceDN w:val="0"/>
+        <w:adjustRightInd w:val="0"/>
+        <w:spacing w:after="0" w:line="240" w:lineRule="auto"/>
+        <w:rPr>
+          <w:rFonts w:ascii="Consolas" w:hAnsi="Consolas" w:cs="Consolas"/>
+          <w:sz w:val="20"/>
+          <w:szCs w:val="20"/>
+        </w:rPr>
+      </w:pPr>
+      <w:r>
+        <w:rPr>
+          <w:rFonts w:ascii="Consolas" w:hAnsi="Consolas" w:cs="Consolas"/>
+          <w:color w:val="000000"/>
+          <w:sz w:val="20"/>
+          <w:szCs w:val="20"/>
+        </w:rPr>
+        <w:t xml:space="preserve">     }</w:t>
+      </w:r>
+    </w:p>
+    <w:p>
+      <w:pPr>
+        <w:autoSpaceDE w:val="0"/>
+        <w:autoSpaceDN w:val="0"/>
+        <w:adjustRightInd w:val="0"/>
+        <w:spacing w:after="0" w:line="240" w:lineRule="auto"/>
+        <w:rPr>
+          <w:rFonts w:ascii="Consolas" w:hAnsi="Consolas" w:cs="Consolas"/>
+          <w:sz w:val="20"/>
+          <w:szCs w:val="20"/>
+        </w:rPr>
+      </w:pPr>
+      <w:r>
+        <w:rPr>
+          <w:rFonts w:ascii="Consolas" w:hAnsi="Consolas" w:cs="Consolas"/>
+          <w:color w:val="000000"/>
+          <w:sz w:val="20"/>
+          <w:szCs w:val="20"/>
+        </w:rPr>
+        <w:t>}</w:t>
+      </w:r>
+    </w:p>
+    <w:p>
+      <w:pPr>
+        <w:spacing w:after="0"/>
+        <w:jc w:val="center"/>
+        <w:rPr>
+          <w:rFonts w:ascii="Consolas" w:hAnsi="Consolas"/>
+          <w:b/>
+          <w:sz w:val="18"/>
+        </w:rPr>
+      </w:pPr>
+    </w:p>
+    <w:p>
+      <w:pPr>
+        <w:spacing w:after="0"/>
+        <w:rPr>
+          <w:rFonts w:ascii="Consolas" w:hAnsi="Consolas"/>
+          <w:sz w:val="18"/>
+        </w:rPr>
+      </w:pPr>
+    </w:p>
+    <w:p>
+      <w:pPr>
+        <w:spacing w:after="0"/>
+        <w:rPr>
+          <w:rFonts w:ascii="Consolas" w:hAnsi="Consolas"/>
+          <w:sz w:val="18"/>
+        </w:rPr>
+      </w:pPr>
+    </w:p>
+    <w:p>
+      <w:pPr>
+        <w:spacing w:after="0"/>
+        <w:rPr>
+          <w:rFonts w:ascii="Consolas" w:hAnsi="Consolas"/>
+          <w:color w:val="70AD47" w:themeColor="accent6"/>
+          <w:sz w:val="18"/>
+          <w:u w:val="single"/>
+        </w:rPr>
+      </w:pPr>
+      <w:r>
+        <w:rPr>
+          <w:rFonts w:ascii="Consolas" w:hAnsi="Consolas"/>
+          <w:b/>
+          <w:color w:val="70AD47" w:themeColor="accent6"/>
+          <w:sz w:val="18"/>
+          <w:u w:val="single"/>
+        </w:rPr>
+        <w:t>testejulgamentoPrisioneiro.java</w:t>
+      </w:r>
+    </w:p>
+    <w:p>
+      <w:pPr>
+        <w:spacing w:after="0"/>
+        <w:rPr>
+          <w:rFonts w:ascii="Consolas" w:hAnsi="Consolas"/>
+          <w:sz w:val="18"/>
+        </w:rPr>
+      </w:pPr>
+    </w:p>
+    <w:p>
+      <w:pPr>
+        <w:spacing w:after="0" w:line="240" w:lineRule="auto"/>
+        <w:rPr>
+          <w:rFonts w:ascii="Consolas" w:hAnsi="Consolas"/>
+          <w:sz w:val="18"/>
+        </w:rPr>
+      </w:pPr>
+    </w:p>
+    <w:p>
+      <w:pPr>
+        <w:autoSpaceDE w:val="0"/>
+        <w:autoSpaceDN w:val="0"/>
+        <w:adjustRightInd w:val="0"/>
+        <w:spacing w:after="0" w:line="240" w:lineRule="auto"/>
+        <w:rPr>
+          <w:rFonts w:ascii="Consolas" w:hAnsi="Consolas" w:cs="Consolas"/>
+          <w:sz w:val="20"/>
+          <w:szCs w:val="20"/>
+          <w:lang w:val="en-US"/>
+        </w:rPr>
+      </w:pPr>
+      <w:r>
+        <w:rPr>
+          <w:rFonts w:ascii="Consolas" w:hAnsi="Consolas" w:cs="Consolas"/>
+          <w:b/>
+          <w:bCs/>
+          <w:color w:val="7F0055"/>
+          <w:sz w:val="20"/>
+          <w:szCs w:val="20"/>
+          <w:lang w:val="en-US"/>
+        </w:rPr>
+        <w:t>import</w:t>
+      </w:r>
+      <w:r>
+        <w:rPr>
+          <w:rFonts w:ascii="Consolas" w:hAnsi="Consolas" w:cs="Consolas"/>
+          <w:color w:val="000000"/>
+          <w:sz w:val="20"/>
+          <w:szCs w:val="20"/>
+          <w:lang w:val="en-US"/>
+        </w:rPr>
+        <w:t xml:space="preserve"> </w:t>
+      </w:r>
+      <w:r>
+        <w:rPr>
+          <w:rFonts w:ascii="Consolas" w:hAnsi="Consolas" w:cs="Consolas"/>
+          <w:b/>
+          <w:bCs/>
+          <w:color w:val="7F0055"/>
+          <w:sz w:val="20"/>
+          <w:szCs w:val="20"/>
+          <w:lang w:val="en-US"/>
+        </w:rPr>
+        <w:t>static</w:t>
+      </w:r>
+      <w:r>
+        <w:rPr>
+          <w:rFonts w:ascii="Consolas" w:hAnsi="Consolas" w:cs="Consolas"/>
+          <w:color w:val="000000"/>
+          <w:sz w:val="20"/>
+          <w:szCs w:val="20"/>
+          <w:lang w:val="en-US"/>
+        </w:rPr>
+        <w:t xml:space="preserve"> </w:t>
+      </w:r>
+      <w:proofErr w:type="spellStart"/>
+      <w:proofErr w:type="gramStart"/>
+      <w:r>
+        <w:rPr>
+          <w:rFonts w:ascii="Consolas" w:hAnsi="Consolas" w:cs="Consolas"/>
+          <w:color w:val="000000"/>
+          <w:sz w:val="20"/>
+          <w:szCs w:val="20"/>
+          <w:lang w:val="en-US"/>
+        </w:rPr>
+        <w:t>org.junit</w:t>
+      </w:r>
+      <w:proofErr w:type="gramEnd"/>
+      <w:r>
+        <w:rPr>
+          <w:rFonts w:ascii="Consolas" w:hAnsi="Consolas" w:cs="Consolas"/>
+          <w:color w:val="000000"/>
+          <w:sz w:val="20"/>
+          <w:szCs w:val="20"/>
+          <w:lang w:val="en-US"/>
+        </w:rPr>
+        <w:t>.Assert.</w:t>
+      </w:r>
+      <w:r>
+        <w:rPr>
+          <w:rFonts w:ascii="Consolas" w:hAnsi="Consolas" w:cs="Consolas"/>
+          <w:i/>
+          <w:iCs/>
+          <w:color w:val="000000"/>
+          <w:sz w:val="20"/>
+          <w:szCs w:val="20"/>
+          <w:lang w:val="en-US"/>
+        </w:rPr>
+        <w:t>assertNotNull</w:t>
+      </w:r>
+      <w:proofErr w:type="spellEnd"/>
+      <w:r>
+        <w:rPr>
+          <w:rFonts w:ascii="Consolas" w:hAnsi="Consolas" w:cs="Consolas"/>
+          <w:color w:val="000000"/>
+          <w:sz w:val="20"/>
+          <w:szCs w:val="20"/>
+          <w:lang w:val="en-US"/>
+        </w:rPr>
+        <w:t>;</w:t>
+      </w:r>
+    </w:p>
+    <w:p>
+      <w:pPr>
+        <w:autoSpaceDE w:val="0"/>
+        <w:autoSpaceDN w:val="0"/>
+        <w:adjustRightInd w:val="0"/>
+        <w:spacing w:after="0" w:line="240" w:lineRule="auto"/>
+        <w:rPr>
+          <w:rFonts w:ascii="Consolas" w:hAnsi="Consolas" w:cs="Consolas"/>
+          <w:sz w:val="20"/>
+          <w:szCs w:val="20"/>
+          <w:lang w:val="en-US"/>
+        </w:rPr>
+      </w:pPr>
+      <w:r>
+        <w:rPr>
+          <w:rFonts w:ascii="Consolas" w:hAnsi="Consolas" w:cs="Consolas"/>
+          <w:b/>
+          <w:bCs/>
+          <w:color w:val="7F0055"/>
+          <w:sz w:val="20"/>
+          <w:szCs w:val="20"/>
+          <w:lang w:val="en-US"/>
+        </w:rPr>
+        <w:t>import</w:t>
+      </w:r>
+      <w:r>
+        <w:rPr>
+          <w:rFonts w:ascii="Consolas" w:hAnsi="Consolas" w:cs="Consolas"/>
+          <w:color w:val="000000"/>
+          <w:sz w:val="20"/>
+          <w:szCs w:val="20"/>
+          <w:lang w:val="en-US"/>
+        </w:rPr>
+        <w:t xml:space="preserve"> </w:t>
+      </w:r>
+      <w:r>
+        <w:rPr>
+          <w:rFonts w:ascii="Consolas" w:hAnsi="Consolas" w:cs="Consolas"/>
+          <w:b/>
+          <w:bCs/>
+          <w:color w:val="7F0055"/>
+          <w:sz w:val="20"/>
+          <w:szCs w:val="20"/>
+          <w:lang w:val="en-US"/>
+        </w:rPr>
+        <w:t>static</w:t>
+      </w:r>
+      <w:r>
+        <w:rPr>
+          <w:rFonts w:ascii="Consolas" w:hAnsi="Consolas" w:cs="Consolas"/>
+          <w:color w:val="000000"/>
+          <w:sz w:val="20"/>
+          <w:szCs w:val="20"/>
+          <w:lang w:val="en-US"/>
+        </w:rPr>
+        <w:t xml:space="preserve"> </w:t>
+      </w:r>
+      <w:proofErr w:type="spellStart"/>
+      <w:proofErr w:type="gramStart"/>
+      <w:r>
+        <w:rPr>
+          <w:rFonts w:ascii="Consolas" w:hAnsi="Consolas" w:cs="Consolas"/>
+          <w:color w:val="000000"/>
+          <w:sz w:val="20"/>
+          <w:szCs w:val="20"/>
+          <w:lang w:val="en-US"/>
+        </w:rPr>
+        <w:t>org.junit.jupiter.api.Assertions.</w:t>
+      </w:r>
+      <w:r>
+        <w:rPr>
+          <w:rFonts w:ascii="Consolas" w:hAnsi="Consolas" w:cs="Consolas"/>
+          <w:i/>
+          <w:iCs/>
+          <w:color w:val="000000"/>
+          <w:sz w:val="20"/>
+          <w:szCs w:val="20"/>
+          <w:lang w:val="en-US"/>
+        </w:rPr>
+        <w:t>assertEquals</w:t>
+      </w:r>
+      <w:proofErr w:type="spellEnd"/>
+      <w:proofErr w:type="gramEnd"/>
+      <w:r>
+        <w:rPr>
+          <w:rFonts w:ascii="Consolas" w:hAnsi="Consolas" w:cs="Consolas"/>
+          <w:color w:val="000000"/>
+          <w:sz w:val="20"/>
+          <w:szCs w:val="20"/>
+          <w:lang w:val="en-US"/>
+        </w:rPr>
+        <w:t>;</w:t>
+      </w:r>
+    </w:p>
+    <w:p>
+      <w:pPr>
+        <w:autoSpaceDE w:val="0"/>
+        <w:autoSpaceDN w:val="0"/>
+        <w:adjustRightInd w:val="0"/>
+        <w:spacing w:after="0" w:line="240" w:lineRule="auto"/>
+        <w:rPr>
+          <w:rFonts w:ascii="Consolas" w:hAnsi="Consolas" w:cs="Consolas"/>
+          <w:sz w:val="20"/>
+          <w:szCs w:val="20"/>
+          <w:lang w:val="en-US"/>
+        </w:rPr>
+      </w:pPr>
+    </w:p>
+    <w:p>
+      <w:pPr>
+        <w:autoSpaceDE w:val="0"/>
+        <w:autoSpaceDN w:val="0"/>
+        <w:adjustRightInd w:val="0"/>
+        <w:spacing w:after="0" w:line="240" w:lineRule="auto"/>
+        <w:rPr>
+          <w:rFonts w:ascii="Consolas" w:hAnsi="Consolas" w:cs="Consolas"/>
+          <w:sz w:val="20"/>
+          <w:szCs w:val="20"/>
+          <w:lang w:val="en-US"/>
+        </w:rPr>
+      </w:pPr>
+      <w:r>
+        <w:rPr>
+          <w:rFonts w:ascii="Consolas" w:hAnsi="Consolas" w:cs="Consolas"/>
+          <w:b/>
+          <w:bCs/>
+          <w:color w:val="7F0055"/>
+          <w:sz w:val="20"/>
+          <w:szCs w:val="20"/>
+          <w:lang w:val="en-US"/>
+        </w:rPr>
+        <w:t>import</w:t>
+      </w:r>
+      <w:r>
+        <w:rPr>
+          <w:rFonts w:ascii="Consolas" w:hAnsi="Consolas" w:cs="Consolas"/>
+          <w:color w:val="000000"/>
+          <w:sz w:val="20"/>
+          <w:szCs w:val="20"/>
+          <w:lang w:val="en-US"/>
+        </w:rPr>
+        <w:t xml:space="preserve"> </w:t>
+      </w:r>
+      <w:proofErr w:type="spellStart"/>
+      <w:proofErr w:type="gramStart"/>
+      <w:r>
+        <w:rPr>
+          <w:rFonts w:ascii="Consolas" w:hAnsi="Consolas" w:cs="Consolas"/>
+          <w:color w:val="000000"/>
+          <w:sz w:val="20"/>
+          <w:szCs w:val="20"/>
+          <w:lang w:val="en-US"/>
+        </w:rPr>
+        <w:t>org.junit.jupiter.api.Test</w:t>
+      </w:r>
+      <w:proofErr w:type="spellEnd"/>
+      <w:proofErr w:type="gramEnd"/>
+      <w:r>
+        <w:rPr>
+          <w:rFonts w:ascii="Consolas" w:hAnsi="Consolas" w:cs="Consolas"/>
+          <w:color w:val="000000"/>
+          <w:sz w:val="20"/>
+          <w:szCs w:val="20"/>
+          <w:lang w:val="en-US"/>
+        </w:rPr>
+        <w:t>;</w:t>
+      </w:r>
+    </w:p>
+    <w:p>
+      <w:pPr>
+        <w:autoSpaceDE w:val="0"/>
+        <w:autoSpaceDN w:val="0"/>
+        <w:adjustRightInd w:val="0"/>
+        <w:spacing w:after="0" w:line="240" w:lineRule="auto"/>
+        <w:rPr>
+          <w:rFonts w:ascii="Consolas" w:hAnsi="Consolas" w:cs="Consolas"/>
+          <w:sz w:val="20"/>
+          <w:szCs w:val="20"/>
+          <w:lang w:val="en-US"/>
+        </w:rPr>
+      </w:pPr>
+    </w:p>
+    <w:p>
+      <w:pPr>
+        <w:autoSpaceDE w:val="0"/>
+        <w:autoSpaceDN w:val="0"/>
+        <w:adjustRightInd w:val="0"/>
+        <w:spacing w:after="0" w:line="240" w:lineRule="auto"/>
+        <w:rPr>
+          <w:rFonts w:ascii="Consolas" w:hAnsi="Consolas" w:cs="Consolas"/>
+          <w:sz w:val="20"/>
+          <w:szCs w:val="20"/>
+        </w:rPr>
+      </w:pPr>
+      <w:proofErr w:type="spellStart"/>
+      <w:r>
+        <w:rPr>
+          <w:rFonts w:ascii="Consolas" w:hAnsi="Consolas" w:cs="Consolas"/>
+          <w:b/>
+          <w:bCs/>
+          <w:color w:val="7F0055"/>
+          <w:sz w:val="20"/>
+          <w:szCs w:val="20"/>
+        </w:rPr>
+        <w:t>import</w:t>
+      </w:r>
+      <w:proofErr w:type="spellEnd"/>
+      <w:r>
+        <w:rPr>
+          <w:rFonts w:ascii="Consolas" w:hAnsi="Consolas" w:cs="Consolas"/>
+          <w:color w:val="000000"/>
+          <w:sz w:val="20"/>
+          <w:szCs w:val="20"/>
+        </w:rPr>
+        <w:t xml:space="preserve"> </w:t>
+      </w:r>
+      <w:proofErr w:type="spellStart"/>
+      <w:r>
+        <w:rPr>
+          <w:rFonts w:ascii="Consolas" w:hAnsi="Consolas" w:cs="Consolas"/>
+          <w:color w:val="000000"/>
+          <w:sz w:val="20"/>
+          <w:szCs w:val="20"/>
+          <w:u w:val="single"/>
+        </w:rPr>
+        <w:t>julgamentoPrisioneiro</w:t>
+      </w:r>
+      <w:r>
+        <w:rPr>
+          <w:rFonts w:ascii="Consolas" w:hAnsi="Consolas" w:cs="Consolas"/>
+          <w:color w:val="000000"/>
+          <w:sz w:val="20"/>
+          <w:szCs w:val="20"/>
+        </w:rPr>
+        <w:t>.Resposta</w:t>
+      </w:r>
+      <w:proofErr w:type="spellEnd"/>
+      <w:r>
+        <w:rPr>
+          <w:rFonts w:ascii="Consolas" w:hAnsi="Consolas" w:cs="Consolas"/>
+          <w:color w:val="000000"/>
+          <w:sz w:val="20"/>
+          <w:szCs w:val="20"/>
+        </w:rPr>
+        <w:t>;</w:t>
+      </w:r>
+    </w:p>
+    <w:p>
+      <w:pPr>
+        <w:autoSpaceDE w:val="0"/>
+        <w:autoSpaceDN w:val="0"/>
+        <w:adjustRightInd w:val="0"/>
+        <w:spacing w:after="0" w:line="240" w:lineRule="auto"/>
+        <w:rPr>
+          <w:rFonts w:ascii="Consolas" w:hAnsi="Consolas" w:cs="Consolas"/>
+          <w:sz w:val="20"/>
+          <w:szCs w:val="20"/>
+        </w:rPr>
+      </w:pPr>
+    </w:p>
+    <w:p>
+      <w:pPr>
+        <w:autoSpaceDE w:val="0"/>
+        <w:autoSpaceDN w:val="0"/>
+        <w:adjustRightInd w:val="0"/>
+        <w:spacing w:after="0" w:line="240" w:lineRule="auto"/>
+        <w:rPr>
+          <w:rFonts w:ascii="Consolas" w:hAnsi="Consolas" w:cs="Consolas"/>
+          <w:sz w:val="20"/>
+          <w:szCs w:val="20"/>
+        </w:rPr>
+      </w:pPr>
+      <w:proofErr w:type="spellStart"/>
+      <w:r>
+        <w:rPr>
+          <w:rFonts w:ascii="Consolas" w:hAnsi="Consolas" w:cs="Consolas"/>
+          <w:b/>
+          <w:bCs/>
+          <w:color w:val="7F0055"/>
+          <w:sz w:val="20"/>
+          <w:szCs w:val="20"/>
+        </w:rPr>
+        <w:t>class</w:t>
+      </w:r>
+      <w:proofErr w:type="spellEnd"/>
+      <w:r>
+        <w:rPr>
+          <w:rFonts w:ascii="Consolas" w:hAnsi="Consolas" w:cs="Consolas"/>
+          <w:color w:val="000000"/>
+          <w:sz w:val="20"/>
+          <w:szCs w:val="20"/>
+        </w:rPr>
+        <w:t xml:space="preserve"> </w:t>
+      </w:r>
+      <w:proofErr w:type="spellStart"/>
+      <w:r>
+        <w:rPr>
+          <w:rFonts w:ascii="Consolas" w:hAnsi="Consolas" w:cs="Consolas"/>
+          <w:color w:val="000000"/>
+          <w:sz w:val="20"/>
+          <w:szCs w:val="20"/>
+        </w:rPr>
+        <w:t>testeJulgamentoPrisioneiro</w:t>
+      </w:r>
+      <w:proofErr w:type="spellEnd"/>
+      <w:r>
+        <w:rPr>
+          <w:rFonts w:ascii="Consolas" w:hAnsi="Consolas" w:cs="Consolas"/>
+          <w:color w:val="000000"/>
+          <w:sz w:val="20"/>
+          <w:szCs w:val="20"/>
+        </w:rPr>
+        <w:t xml:space="preserve"> {</w:t>
+      </w:r>
+    </w:p>
+    <w:p>
+      <w:pPr>
+        <w:autoSpaceDE w:val="0"/>
+        <w:autoSpaceDN w:val="0"/>
+        <w:adjustRightInd w:val="0"/>
+        <w:spacing w:after="0" w:line="240" w:lineRule="auto"/>
+        <w:rPr>
+          <w:rFonts w:ascii="Consolas" w:hAnsi="Consolas" w:cs="Consolas"/>
+          <w:sz w:val="20"/>
+          <w:szCs w:val="20"/>
+        </w:rPr>
+      </w:pPr>
+    </w:p>
+    <w:p>
+      <w:pPr>
+        <w:autoSpaceDE w:val="0"/>
+        <w:autoSpaceDN w:val="0"/>
+        <w:adjustRightInd w:val="0"/>
+        <w:spacing w:after="0" w:line="240" w:lineRule="auto"/>
+        <w:rPr>
+          <w:rFonts w:ascii="Consolas" w:hAnsi="Consolas" w:cs="Consolas"/>
+          <w:sz w:val="20"/>
+          <w:szCs w:val="20"/>
+        </w:rPr>
+      </w:pPr>
+      <w:r>
+        <w:rPr>
+          <w:rFonts w:ascii="Consolas" w:hAnsi="Consolas" w:cs="Consolas"/>
+          <w:color w:val="000000"/>
+          <w:sz w:val="20"/>
+          <w:szCs w:val="20"/>
+        </w:rPr>
+        <w:tab/>
+      </w:r>
+      <w:r>
+        <w:rPr>
+          <w:rFonts w:ascii="Consolas" w:hAnsi="Consolas" w:cs="Consolas"/>
+          <w:color w:val="646464"/>
+          <w:sz w:val="20"/>
+          <w:szCs w:val="20"/>
+        </w:rPr>
+        <w:t>@Test</w:t>
+      </w:r>
+    </w:p>
+    <w:p>
+      <w:pPr>
+        <w:autoSpaceDE w:val="0"/>
+        <w:autoSpaceDN w:val="0"/>
+        <w:adjustRightInd w:val="0"/>
+        <w:spacing w:after="0" w:line="240" w:lineRule="auto"/>
+        <w:rPr>
+          <w:rFonts w:ascii="Consolas" w:hAnsi="Consolas" w:cs="Consolas"/>
+          <w:sz w:val="20"/>
+          <w:szCs w:val="20"/>
+        </w:rPr>
+      </w:pPr>
+      <w:r>
+        <w:rPr>
+          <w:rFonts w:ascii="Consolas" w:hAnsi="Consolas" w:cs="Consolas"/>
+          <w:color w:val="000000"/>
+          <w:sz w:val="20"/>
+          <w:szCs w:val="20"/>
+        </w:rPr>
+        <w:tab/>
+      </w:r>
+      <w:proofErr w:type="spellStart"/>
+      <w:r>
+        <w:rPr>
+          <w:rFonts w:ascii="Consolas" w:hAnsi="Consolas" w:cs="Consolas"/>
+          <w:b/>
+          <w:bCs/>
+          <w:color w:val="7F0055"/>
+          <w:sz w:val="20"/>
+          <w:szCs w:val="20"/>
+        </w:rPr>
+        <w:t>void</w:t>
+      </w:r>
+      <w:proofErr w:type="spellEnd"/>
+      <w:r>
+        <w:rPr>
+          <w:rFonts w:ascii="Consolas" w:hAnsi="Consolas" w:cs="Consolas"/>
+          <w:color w:val="000000"/>
+          <w:sz w:val="20"/>
+          <w:szCs w:val="20"/>
+        </w:rPr>
+        <w:t xml:space="preserve"> </w:t>
+      </w:r>
+      <w:proofErr w:type="spellStart"/>
+      <w:proofErr w:type="gramStart"/>
+      <w:r>
+        <w:rPr>
+          <w:rFonts w:ascii="Consolas" w:hAnsi="Consolas" w:cs="Consolas"/>
+          <w:color w:val="000000"/>
+          <w:sz w:val="20"/>
+          <w:szCs w:val="20"/>
+        </w:rPr>
+        <w:t>testJulgamento</w:t>
+      </w:r>
+      <w:proofErr w:type="spellEnd"/>
+      <w:r>
+        <w:rPr>
+          <w:rFonts w:ascii="Consolas" w:hAnsi="Consolas" w:cs="Consolas"/>
+          <w:color w:val="000000"/>
+          <w:sz w:val="20"/>
+          <w:szCs w:val="20"/>
+        </w:rPr>
+        <w:t>(</w:t>
+      </w:r>
+      <w:proofErr w:type="gramEnd"/>
+      <w:r>
+        <w:rPr>
+          <w:rFonts w:ascii="Consolas" w:hAnsi="Consolas" w:cs="Consolas"/>
+          <w:color w:val="000000"/>
+          <w:sz w:val="20"/>
+          <w:szCs w:val="20"/>
+        </w:rPr>
+        <w:t>) {</w:t>
+      </w:r>
+    </w:p>
+    <w:p>
+      <w:pPr>
+        <w:autoSpaceDE w:val="0"/>
+        <w:autoSpaceDN w:val="0"/>
+        <w:adjustRightInd w:val="0"/>
+        <w:spacing w:after="0" w:line="240" w:lineRule="auto"/>
+        <w:rPr>
+          <w:rFonts w:ascii="Consolas" w:hAnsi="Consolas" w:cs="Consolas"/>
+          <w:sz w:val="20"/>
+          <w:szCs w:val="20"/>
+        </w:rPr>
+      </w:pPr>
+      <w:r>
+        <w:rPr>
+          <w:rFonts w:ascii="Consolas" w:hAnsi="Consolas" w:cs="Consolas"/>
+          <w:color w:val="000000"/>
+          <w:sz w:val="20"/>
+          <w:szCs w:val="20"/>
+        </w:rPr>
+        <w:tab/>
+      </w:r>
+      <w:r>
+        <w:rPr>
+          <w:rFonts w:ascii="Consolas" w:hAnsi="Consolas" w:cs="Consolas"/>
+          <w:color w:val="000000"/>
+          <w:sz w:val="20"/>
+          <w:szCs w:val="20"/>
+        </w:rPr>
+        <w:tab/>
+      </w:r>
+      <w:r>
+        <w:rPr>
+          <w:rFonts w:ascii="Consolas" w:hAnsi="Consolas" w:cs="Consolas"/>
+          <w:color w:val="000000"/>
+          <w:sz w:val="20"/>
+          <w:szCs w:val="20"/>
+          <w:u w:val="single"/>
+        </w:rPr>
+        <w:t>Resposta</w:t>
+      </w:r>
+      <w:r>
+        <w:rPr>
+          <w:rFonts w:ascii="Consolas" w:hAnsi="Consolas" w:cs="Consolas"/>
+          <w:color w:val="000000"/>
+          <w:sz w:val="20"/>
+          <w:szCs w:val="20"/>
+        </w:rPr>
+        <w:t xml:space="preserve"> </w:t>
+      </w:r>
+      <w:proofErr w:type="spellStart"/>
+      <w:r>
+        <w:rPr>
+          <w:rFonts w:ascii="Consolas" w:hAnsi="Consolas" w:cs="Consolas"/>
+          <w:color w:val="6A3E3E"/>
+          <w:sz w:val="20"/>
+          <w:szCs w:val="20"/>
+        </w:rPr>
+        <w:t>respSuspeitoA</w:t>
+      </w:r>
+      <w:proofErr w:type="spellEnd"/>
+      <w:r>
+        <w:rPr>
+          <w:rFonts w:ascii="Consolas" w:hAnsi="Consolas" w:cs="Consolas"/>
+          <w:color w:val="000000"/>
+          <w:sz w:val="20"/>
+          <w:szCs w:val="20"/>
+        </w:rPr>
+        <w:t xml:space="preserve"> = </w:t>
+      </w:r>
+      <w:proofErr w:type="spellStart"/>
+      <w:r>
+        <w:rPr>
+          <w:rFonts w:ascii="Consolas" w:hAnsi="Consolas" w:cs="Consolas"/>
+          <w:color w:val="000000"/>
+          <w:sz w:val="20"/>
+          <w:szCs w:val="20"/>
+          <w:u w:val="single"/>
+        </w:rPr>
+        <w:t>Resposta</w:t>
+      </w:r>
+      <w:r>
+        <w:rPr>
+          <w:rFonts w:ascii="Consolas" w:hAnsi="Consolas" w:cs="Consolas"/>
+          <w:color w:val="000000"/>
+          <w:sz w:val="20"/>
+          <w:szCs w:val="20"/>
+        </w:rPr>
+        <w:t>.DELACAO</w:t>
+      </w:r>
+      <w:proofErr w:type="spellEnd"/>
+      <w:r>
+        <w:rPr>
+          <w:rFonts w:ascii="Consolas" w:hAnsi="Consolas" w:cs="Consolas"/>
+          <w:color w:val="000000"/>
+          <w:sz w:val="20"/>
+          <w:szCs w:val="20"/>
+        </w:rPr>
+        <w:t>;</w:t>
+      </w:r>
+    </w:p>
+    <w:p>
+      <w:pPr>
+        <w:autoSpaceDE w:val="0"/>
+        <w:autoSpaceDN w:val="0"/>
+        <w:adjustRightInd w:val="0"/>
+        <w:spacing w:after="0" w:line="240" w:lineRule="auto"/>
+        <w:rPr>
+          <w:rFonts w:ascii="Consolas" w:hAnsi="Consolas" w:cs="Consolas"/>
+          <w:sz w:val="20"/>
+          <w:szCs w:val="20"/>
+        </w:rPr>
+      </w:pPr>
+      <w:r>
+        <w:rPr>
+          <w:rFonts w:ascii="Consolas" w:hAnsi="Consolas" w:cs="Consolas"/>
+          <w:color w:val="000000"/>
+          <w:sz w:val="20"/>
+          <w:szCs w:val="20"/>
+        </w:rPr>
+        <w:tab/>
+      </w:r>
+      <w:r>
+        <w:rPr>
+          <w:rFonts w:ascii="Consolas" w:hAnsi="Consolas" w:cs="Consolas"/>
+          <w:color w:val="000000"/>
+          <w:sz w:val="20"/>
+          <w:szCs w:val="20"/>
+        </w:rPr>
+        <w:tab/>
+      </w:r>
+      <w:r>
+        <w:rPr>
+          <w:rFonts w:ascii="Consolas" w:hAnsi="Consolas" w:cs="Consolas"/>
+          <w:color w:val="000000"/>
+          <w:sz w:val="20"/>
+          <w:szCs w:val="20"/>
+          <w:u w:val="single"/>
+        </w:rPr>
+        <w:t>Resposta</w:t>
+      </w:r>
+      <w:r>
+        <w:rPr>
+          <w:rFonts w:ascii="Consolas" w:hAnsi="Consolas" w:cs="Consolas"/>
+          <w:color w:val="000000"/>
+          <w:sz w:val="20"/>
+          <w:szCs w:val="20"/>
+        </w:rPr>
+        <w:t xml:space="preserve"> </w:t>
+      </w:r>
+      <w:proofErr w:type="spellStart"/>
+      <w:r>
+        <w:rPr>
+          <w:rFonts w:ascii="Consolas" w:hAnsi="Consolas" w:cs="Consolas"/>
+          <w:color w:val="6A3E3E"/>
+          <w:sz w:val="20"/>
+          <w:szCs w:val="20"/>
+        </w:rPr>
+        <w:t>respSuspeitoB</w:t>
+      </w:r>
+      <w:proofErr w:type="spellEnd"/>
+      <w:r>
+        <w:rPr>
+          <w:rFonts w:ascii="Consolas" w:hAnsi="Consolas" w:cs="Consolas"/>
+          <w:color w:val="000000"/>
+          <w:sz w:val="20"/>
+          <w:szCs w:val="20"/>
+        </w:rPr>
+        <w:t xml:space="preserve"> = </w:t>
+      </w:r>
+      <w:proofErr w:type="spellStart"/>
+      <w:r>
+        <w:rPr>
+          <w:rFonts w:ascii="Consolas" w:hAnsi="Consolas" w:cs="Consolas"/>
+          <w:color w:val="000000"/>
+          <w:sz w:val="20"/>
+          <w:szCs w:val="20"/>
+          <w:u w:val="single"/>
+        </w:rPr>
+        <w:t>Resposta</w:t>
+      </w:r>
+      <w:r>
+        <w:rPr>
+          <w:rFonts w:ascii="Consolas" w:hAnsi="Consolas" w:cs="Consolas"/>
+          <w:color w:val="000000"/>
+          <w:sz w:val="20"/>
+          <w:szCs w:val="20"/>
+        </w:rPr>
+        <w:t>.DELACAO</w:t>
+      </w:r>
+      <w:proofErr w:type="spellEnd"/>
+      <w:r>
+        <w:rPr>
+          <w:rFonts w:ascii="Consolas" w:hAnsi="Consolas" w:cs="Consolas"/>
+          <w:color w:val="000000"/>
+          <w:sz w:val="20"/>
+          <w:szCs w:val="20"/>
+        </w:rPr>
+        <w:t>;</w:t>
+      </w:r>
+    </w:p>
+    <w:p>
+      <w:pPr>
+        <w:autoSpaceDE w:val="0"/>
+        <w:autoSpaceDN w:val="0"/>
+        <w:adjustRightInd w:val="0"/>
+        <w:spacing w:after="0" w:line="240" w:lineRule="auto"/>
+        <w:rPr>
+          <w:rFonts w:ascii="Consolas" w:hAnsi="Consolas" w:cs="Consolas"/>
+          <w:sz w:val="20"/>
+          <w:szCs w:val="20"/>
+        </w:rPr>
+      </w:pPr>
+      <w:r>
+        <w:rPr>
+          <w:rFonts w:ascii="Consolas" w:hAnsi="Consolas" w:cs="Consolas"/>
+          <w:color w:val="000000"/>
+          <w:sz w:val="20"/>
+          <w:szCs w:val="20"/>
+        </w:rPr>
+        <w:tab/>
+      </w:r>
+      <w:r>
+        <w:rPr>
+          <w:rFonts w:ascii="Consolas" w:hAnsi="Consolas" w:cs="Consolas"/>
+          <w:color w:val="000000"/>
+          <w:sz w:val="20"/>
+          <w:szCs w:val="20"/>
+        </w:rPr>
+        <w:tab/>
+      </w:r>
+    </w:p>
+    <w:p>
+      <w:pPr>
+        <w:autoSpaceDE w:val="0"/>
+        <w:autoSpaceDN w:val="0"/>
+        <w:adjustRightInd w:val="0"/>
+        <w:spacing w:after="0" w:line="240" w:lineRule="auto"/>
+        <w:rPr>
+          <w:rFonts w:ascii="Consolas" w:hAnsi="Consolas" w:cs="Consolas"/>
+          <w:sz w:val="20"/>
+          <w:szCs w:val="20"/>
+        </w:rPr>
+      </w:pPr>
+      <w:r>
+        <w:rPr>
+          <w:rFonts w:ascii="Consolas" w:hAnsi="Consolas" w:cs="Consolas"/>
+          <w:color w:val="000000"/>
+          <w:sz w:val="20"/>
+          <w:szCs w:val="20"/>
+        </w:rPr>
+        <w:tab/>
+      </w:r>
+      <w:r>
+        <w:rPr>
+          <w:rFonts w:ascii="Consolas" w:hAnsi="Consolas" w:cs="Consolas"/>
+          <w:color w:val="000000"/>
+          <w:sz w:val="20"/>
+          <w:szCs w:val="20"/>
+        </w:rPr>
+        <w:tab/>
+      </w:r>
+      <w:proofErr w:type="spellStart"/>
+      <w:r>
+        <w:rPr>
+          <w:rFonts w:ascii="Consolas" w:hAnsi="Consolas" w:cs="Consolas"/>
+          <w:color w:val="000000"/>
+          <w:sz w:val="20"/>
+          <w:szCs w:val="20"/>
+        </w:rPr>
+        <w:t>JulgamentoPrisioneiro</w:t>
+      </w:r>
+      <w:proofErr w:type="spellEnd"/>
+      <w:r>
+        <w:rPr>
+          <w:rFonts w:ascii="Consolas" w:hAnsi="Consolas" w:cs="Consolas"/>
+          <w:color w:val="000000"/>
+          <w:sz w:val="20"/>
+          <w:szCs w:val="20"/>
+        </w:rPr>
+        <w:t xml:space="preserve"> </w:t>
+      </w:r>
+      <w:proofErr w:type="spellStart"/>
+      <w:r>
+        <w:rPr>
+          <w:rFonts w:ascii="Consolas" w:hAnsi="Consolas" w:cs="Consolas"/>
+          <w:color w:val="6A3E3E"/>
+          <w:sz w:val="20"/>
+          <w:szCs w:val="20"/>
+        </w:rPr>
+        <w:t>jp</w:t>
+      </w:r>
+      <w:proofErr w:type="spellEnd"/>
+      <w:r>
+        <w:rPr>
+          <w:rFonts w:ascii="Consolas" w:hAnsi="Consolas" w:cs="Consolas"/>
+          <w:color w:val="000000"/>
+          <w:sz w:val="20"/>
+          <w:szCs w:val="20"/>
+        </w:rPr>
+        <w:t xml:space="preserve"> = </w:t>
+      </w:r>
+      <w:r>
+        <w:rPr>
+          <w:rFonts w:ascii="Consolas" w:hAnsi="Consolas" w:cs="Consolas"/>
+          <w:b/>
+          <w:bCs/>
+          <w:color w:val="7F0055"/>
+          <w:sz w:val="20"/>
+          <w:szCs w:val="20"/>
+        </w:rPr>
+        <w:t>new</w:t>
+      </w:r>
+      <w:r>
+        <w:rPr>
+          <w:rFonts w:ascii="Consolas" w:hAnsi="Consolas" w:cs="Consolas"/>
+          <w:color w:val="000000"/>
+          <w:sz w:val="20"/>
+          <w:szCs w:val="20"/>
+        </w:rPr>
+        <w:t xml:space="preserve"> </w:t>
+      </w:r>
+      <w:proofErr w:type="spellStart"/>
+      <w:proofErr w:type="gramStart"/>
+      <w:r>
+        <w:rPr>
+          <w:rFonts w:ascii="Consolas" w:hAnsi="Consolas" w:cs="Consolas"/>
+          <w:color w:val="000000"/>
+          <w:sz w:val="20"/>
+          <w:szCs w:val="20"/>
+        </w:rPr>
+        <w:t>JulgamentoPrisioneiro</w:t>
+      </w:r>
+      <w:proofErr w:type="spellEnd"/>
+      <w:r>
+        <w:rPr>
+          <w:rFonts w:ascii="Consolas" w:hAnsi="Consolas" w:cs="Consolas"/>
+          <w:color w:val="000000"/>
+          <w:sz w:val="20"/>
+          <w:szCs w:val="20"/>
+        </w:rPr>
+        <w:t>(</w:t>
+      </w:r>
+      <w:proofErr w:type="gramEnd"/>
+      <w:r>
+        <w:rPr>
+          <w:rFonts w:ascii="Consolas" w:hAnsi="Consolas" w:cs="Consolas"/>
+          <w:color w:val="000000"/>
+          <w:sz w:val="20"/>
+          <w:szCs w:val="20"/>
+        </w:rPr>
+        <w:t>);</w:t>
+      </w:r>
+    </w:p>
+    <w:p>
+      <w:pPr>
+        <w:autoSpaceDE w:val="0"/>
+        <w:autoSpaceDN w:val="0"/>
+        <w:adjustRightInd w:val="0"/>
+        <w:spacing w:after="0" w:line="240" w:lineRule="auto"/>
+        <w:rPr>
+          <w:rFonts w:ascii="Consolas" w:hAnsi="Consolas" w:cs="Consolas"/>
+          <w:sz w:val="20"/>
+          <w:szCs w:val="20"/>
+        </w:rPr>
+      </w:pPr>
+      <w:r>
+        <w:rPr>
+          <w:rFonts w:ascii="Consolas" w:hAnsi="Consolas" w:cs="Consolas"/>
+          <w:color w:val="000000"/>
+          <w:sz w:val="20"/>
+          <w:szCs w:val="20"/>
+        </w:rPr>
+        <w:tab/>
+      </w:r>
+      <w:r>
+        <w:rPr>
+          <w:rFonts w:ascii="Consolas" w:hAnsi="Consolas" w:cs="Consolas"/>
+          <w:color w:val="000000"/>
+          <w:sz w:val="20"/>
+          <w:szCs w:val="20"/>
+        </w:rPr>
+        <w:tab/>
+      </w:r>
+      <w:proofErr w:type="spellStart"/>
+      <w:r>
+        <w:rPr>
+          <w:rFonts w:ascii="Consolas" w:hAnsi="Consolas" w:cs="Consolas"/>
+          <w:i/>
+          <w:iCs/>
+          <w:color w:val="000000"/>
+          <w:sz w:val="20"/>
+          <w:szCs w:val="20"/>
+        </w:rPr>
+        <w:t>assertNotNull</w:t>
+      </w:r>
+      <w:proofErr w:type="spellEnd"/>
+      <w:r>
+        <w:rPr>
+          <w:rFonts w:ascii="Consolas" w:hAnsi="Consolas" w:cs="Consolas"/>
+          <w:color w:val="000000"/>
+          <w:sz w:val="20"/>
+          <w:szCs w:val="20"/>
+        </w:rPr>
+        <w:t>(</w:t>
+      </w:r>
+      <w:proofErr w:type="spellStart"/>
+      <w:r>
+        <w:rPr>
+          <w:rFonts w:ascii="Consolas" w:hAnsi="Consolas" w:cs="Consolas"/>
+          <w:color w:val="6A3E3E"/>
+          <w:sz w:val="20"/>
+          <w:szCs w:val="20"/>
+        </w:rPr>
+        <w:t>jp</w:t>
+      </w:r>
+      <w:proofErr w:type="spellEnd"/>
+      <w:r>
+        <w:rPr>
+          <w:rFonts w:ascii="Consolas" w:hAnsi="Consolas" w:cs="Consolas"/>
+          <w:color w:val="000000"/>
+          <w:sz w:val="20"/>
+          <w:szCs w:val="20"/>
+        </w:rPr>
+        <w:t>);</w:t>
+      </w:r>
+    </w:p>
+    <w:p>
+      <w:pPr>
+        <w:autoSpaceDE w:val="0"/>
+        <w:autoSpaceDN w:val="0"/>
+        <w:adjustRightInd w:val="0"/>
+        <w:spacing w:after="0" w:line="240" w:lineRule="auto"/>
+        <w:rPr>
+          <w:rFonts w:ascii="Consolas" w:hAnsi="Consolas" w:cs="Consolas"/>
+          <w:sz w:val="20"/>
+          <w:szCs w:val="20"/>
+        </w:rPr>
+      </w:pPr>
+      <w:r>
+        <w:rPr>
+          <w:rFonts w:ascii="Consolas" w:hAnsi="Consolas" w:cs="Consolas"/>
+          <w:color w:val="000000"/>
+          <w:sz w:val="20"/>
+          <w:szCs w:val="20"/>
+        </w:rPr>
+        <w:tab/>
+      </w:r>
+      <w:r>
+        <w:rPr>
+          <w:rFonts w:ascii="Consolas" w:hAnsi="Consolas" w:cs="Consolas"/>
+          <w:color w:val="000000"/>
+          <w:sz w:val="20"/>
+          <w:szCs w:val="20"/>
+        </w:rPr>
+        <w:tab/>
+      </w:r>
+    </w:p>
+    <w:p>
+      <w:pPr>
+        <w:autoSpaceDE w:val="0"/>
+        <w:autoSpaceDN w:val="0"/>
+        <w:adjustRightInd w:val="0"/>
+        <w:spacing w:after="0" w:line="240" w:lineRule="auto"/>
+        <w:rPr>
+          <w:rFonts w:ascii="Consolas" w:hAnsi="Consolas" w:cs="Consolas"/>
+          <w:sz w:val="20"/>
+          <w:szCs w:val="20"/>
+        </w:rPr>
+      </w:pPr>
+      <w:r>
+        <w:rPr>
+          <w:rFonts w:ascii="Consolas" w:hAnsi="Consolas" w:cs="Consolas"/>
+          <w:color w:val="000000"/>
+          <w:sz w:val="20"/>
+          <w:szCs w:val="20"/>
+        </w:rPr>
+        <w:tab/>
+      </w:r>
+      <w:r>
+        <w:rPr>
+          <w:rFonts w:ascii="Consolas" w:hAnsi="Consolas" w:cs="Consolas"/>
+          <w:color w:val="000000"/>
+          <w:sz w:val="20"/>
+          <w:szCs w:val="20"/>
+        </w:rPr>
+        <w:tab/>
+      </w:r>
+      <w:proofErr w:type="spellStart"/>
+      <w:r>
+        <w:rPr>
+          <w:rFonts w:ascii="Consolas" w:hAnsi="Consolas" w:cs="Consolas"/>
+          <w:b/>
+          <w:bCs/>
+          <w:color w:val="7F0055"/>
+          <w:sz w:val="20"/>
+          <w:szCs w:val="20"/>
+        </w:rPr>
+        <w:t>int</w:t>
+      </w:r>
+      <w:proofErr w:type="spellEnd"/>
+      <w:r>
+        <w:rPr>
+          <w:rFonts w:ascii="Consolas" w:hAnsi="Consolas" w:cs="Consolas"/>
+          <w:color w:val="000000"/>
+          <w:sz w:val="20"/>
+          <w:szCs w:val="20"/>
+        </w:rPr>
+        <w:t xml:space="preserve"> </w:t>
+      </w:r>
+      <w:proofErr w:type="spellStart"/>
+      <w:r>
+        <w:rPr>
+          <w:rFonts w:ascii="Consolas" w:hAnsi="Consolas" w:cs="Consolas"/>
+          <w:color w:val="6A3E3E"/>
+          <w:sz w:val="20"/>
+          <w:szCs w:val="20"/>
+        </w:rPr>
+        <w:t>penaSuspeitoA</w:t>
+      </w:r>
+      <w:proofErr w:type="spellEnd"/>
+      <w:r>
+        <w:rPr>
+          <w:rFonts w:ascii="Consolas" w:hAnsi="Consolas" w:cs="Consolas"/>
+          <w:color w:val="000000"/>
+          <w:sz w:val="20"/>
+          <w:szCs w:val="20"/>
+        </w:rPr>
+        <w:t xml:space="preserve"> = </w:t>
+      </w:r>
+      <w:proofErr w:type="spellStart"/>
+      <w:proofErr w:type="gramStart"/>
+      <w:r>
+        <w:rPr>
+          <w:rFonts w:ascii="Consolas" w:hAnsi="Consolas" w:cs="Consolas"/>
+          <w:color w:val="6A3E3E"/>
+          <w:sz w:val="20"/>
+          <w:szCs w:val="20"/>
+        </w:rPr>
+        <w:t>jp</w:t>
+      </w:r>
+      <w:r>
+        <w:rPr>
+          <w:rFonts w:ascii="Consolas" w:hAnsi="Consolas" w:cs="Consolas"/>
+          <w:color w:val="000000"/>
+          <w:sz w:val="20"/>
+          <w:szCs w:val="20"/>
+        </w:rPr>
+        <w:t>.calculaPena</w:t>
+      </w:r>
+      <w:proofErr w:type="spellEnd"/>
+      <w:proofErr w:type="gramEnd"/>
+      <w:r>
+        <w:rPr>
+          <w:rFonts w:ascii="Consolas" w:hAnsi="Consolas" w:cs="Consolas"/>
+          <w:color w:val="000000"/>
+          <w:sz w:val="20"/>
+          <w:szCs w:val="20"/>
+        </w:rPr>
+        <w:t>(</w:t>
+      </w:r>
+      <w:proofErr w:type="spellStart"/>
+      <w:r>
+        <w:rPr>
+          <w:rFonts w:ascii="Consolas" w:hAnsi="Consolas" w:cs="Consolas"/>
+          <w:color w:val="6A3E3E"/>
+          <w:sz w:val="20"/>
+          <w:szCs w:val="20"/>
+        </w:rPr>
+        <w:t>respSuspeitoA</w:t>
+      </w:r>
+      <w:proofErr w:type="spellEnd"/>
+      <w:r>
+        <w:rPr>
+          <w:rFonts w:ascii="Consolas" w:hAnsi="Consolas" w:cs="Consolas"/>
+          <w:color w:val="000000"/>
+          <w:sz w:val="20"/>
+          <w:szCs w:val="20"/>
+        </w:rPr>
+        <w:t xml:space="preserve">, </w:t>
+      </w:r>
+      <w:proofErr w:type="spellStart"/>
+      <w:r>
+        <w:rPr>
+          <w:rFonts w:ascii="Consolas" w:hAnsi="Consolas" w:cs="Consolas"/>
+          <w:color w:val="6A3E3E"/>
+          <w:sz w:val="20"/>
+          <w:szCs w:val="20"/>
+        </w:rPr>
+        <w:t>respSuspeitoB</w:t>
+      </w:r>
+      <w:proofErr w:type="spellEnd"/>
+      <w:r>
+        <w:rPr>
+          <w:rFonts w:ascii="Consolas" w:hAnsi="Consolas" w:cs="Consolas"/>
+          <w:color w:val="000000"/>
+          <w:sz w:val="20"/>
+          <w:szCs w:val="20"/>
+        </w:rPr>
+        <w:t>);</w:t>
+      </w:r>
+    </w:p>
+    <w:p>
+      <w:pPr>
+        <w:autoSpaceDE w:val="0"/>
+        <w:autoSpaceDN w:val="0"/>
+        <w:adjustRightInd w:val="0"/>
+        <w:spacing w:after="0" w:line="240" w:lineRule="auto"/>
+        <w:rPr>
+          <w:rFonts w:ascii="Consolas" w:hAnsi="Consolas" w:cs="Consolas"/>
+          <w:sz w:val="20"/>
+          <w:szCs w:val="20"/>
+        </w:rPr>
+      </w:pPr>
+      <w:r>
+        <w:rPr>
+          <w:rFonts w:ascii="Consolas" w:hAnsi="Consolas" w:cs="Consolas"/>
+          <w:color w:val="000000"/>
+          <w:sz w:val="20"/>
+          <w:szCs w:val="20"/>
+        </w:rPr>
+        <w:tab/>
+      </w:r>
+      <w:r>
+        <w:rPr>
+          <w:rFonts w:ascii="Consolas" w:hAnsi="Consolas" w:cs="Consolas"/>
+          <w:color w:val="000000"/>
+          <w:sz w:val="20"/>
+          <w:szCs w:val="20"/>
+        </w:rPr>
+        <w:tab/>
+      </w:r>
+      <w:proofErr w:type="spellStart"/>
+      <w:r>
+        <w:rPr>
+          <w:rFonts w:ascii="Consolas" w:hAnsi="Consolas" w:cs="Consolas"/>
+          <w:b/>
+          <w:bCs/>
+          <w:color w:val="7F0055"/>
+          <w:sz w:val="20"/>
+          <w:szCs w:val="20"/>
+        </w:rPr>
+        <w:t>int</w:t>
+      </w:r>
+      <w:proofErr w:type="spellEnd"/>
+      <w:r>
+        <w:rPr>
+          <w:rFonts w:ascii="Consolas" w:hAnsi="Consolas" w:cs="Consolas"/>
+          <w:color w:val="000000"/>
+          <w:sz w:val="20"/>
+          <w:szCs w:val="20"/>
+        </w:rPr>
+        <w:t xml:space="preserve"> </w:t>
+      </w:r>
+      <w:proofErr w:type="spellStart"/>
+      <w:r>
+        <w:rPr>
+          <w:rFonts w:ascii="Consolas" w:hAnsi="Consolas" w:cs="Consolas"/>
+          <w:color w:val="6A3E3E"/>
+          <w:sz w:val="20"/>
+          <w:szCs w:val="20"/>
+        </w:rPr>
+        <w:t>penaSuspeitoB</w:t>
+      </w:r>
+      <w:proofErr w:type="spellEnd"/>
+      <w:r>
+        <w:rPr>
+          <w:rFonts w:ascii="Consolas" w:hAnsi="Consolas" w:cs="Consolas"/>
+          <w:color w:val="000000"/>
+          <w:sz w:val="20"/>
+          <w:szCs w:val="20"/>
+        </w:rPr>
+        <w:t xml:space="preserve"> = </w:t>
+      </w:r>
+      <w:proofErr w:type="spellStart"/>
+      <w:proofErr w:type="gramStart"/>
+      <w:r>
+        <w:rPr>
+          <w:rFonts w:ascii="Consolas" w:hAnsi="Consolas" w:cs="Consolas"/>
+          <w:color w:val="6A3E3E"/>
+          <w:sz w:val="20"/>
+          <w:szCs w:val="20"/>
+        </w:rPr>
+        <w:t>jp</w:t>
+      </w:r>
+      <w:r>
+        <w:rPr>
+          <w:rFonts w:ascii="Consolas" w:hAnsi="Consolas" w:cs="Consolas"/>
+          <w:color w:val="000000"/>
+          <w:sz w:val="20"/>
+          <w:szCs w:val="20"/>
+        </w:rPr>
+        <w:t>.calculaPena</w:t>
+      </w:r>
+      <w:proofErr w:type="spellEnd"/>
+      <w:proofErr w:type="gramEnd"/>
+      <w:r>
+        <w:rPr>
+          <w:rFonts w:ascii="Consolas" w:hAnsi="Consolas" w:cs="Consolas"/>
+          <w:color w:val="000000"/>
+          <w:sz w:val="20"/>
+          <w:szCs w:val="20"/>
+        </w:rPr>
+        <w:t>(</w:t>
+      </w:r>
+      <w:proofErr w:type="spellStart"/>
+      <w:r>
+        <w:rPr>
+          <w:rFonts w:ascii="Consolas" w:hAnsi="Consolas" w:cs="Consolas"/>
+          <w:color w:val="6A3E3E"/>
+          <w:sz w:val="20"/>
+          <w:szCs w:val="20"/>
+        </w:rPr>
+        <w:t>respSuspeitoB</w:t>
+      </w:r>
+      <w:proofErr w:type="spellEnd"/>
+      <w:r>
+        <w:rPr>
+          <w:rFonts w:ascii="Consolas" w:hAnsi="Consolas" w:cs="Consolas"/>
+          <w:color w:val="000000"/>
+          <w:sz w:val="20"/>
+          <w:szCs w:val="20"/>
+        </w:rPr>
+        <w:t xml:space="preserve">, </w:t>
+      </w:r>
+      <w:proofErr w:type="spellStart"/>
+      <w:r>
+        <w:rPr>
+          <w:rFonts w:ascii="Consolas" w:hAnsi="Consolas" w:cs="Consolas"/>
+          <w:color w:val="6A3E3E"/>
+          <w:sz w:val="20"/>
+          <w:szCs w:val="20"/>
+        </w:rPr>
+        <w:t>respSuspeitoA</w:t>
+      </w:r>
+      <w:proofErr w:type="spellEnd"/>
+      <w:r>
+        <w:rPr>
+          <w:rFonts w:ascii="Consolas" w:hAnsi="Consolas" w:cs="Consolas"/>
+          <w:color w:val="000000"/>
+          <w:sz w:val="20"/>
+          <w:szCs w:val="20"/>
+        </w:rPr>
+        <w:t>);</w:t>
+      </w:r>
+    </w:p>
+    <w:p>
+      <w:pPr>
+        <w:autoSpaceDE w:val="0"/>
+        <w:autoSpaceDN w:val="0"/>
+        <w:adjustRightInd w:val="0"/>
+        <w:spacing w:after="0" w:line="240" w:lineRule="auto"/>
+        <w:rPr>
+          <w:rFonts w:ascii="Consolas" w:hAnsi="Consolas" w:cs="Consolas"/>
+          <w:sz w:val="20"/>
+          <w:szCs w:val="20"/>
+        </w:rPr>
+      </w:pPr>
+      <w:r>
+        <w:rPr>
+          <w:rFonts w:ascii="Consolas" w:hAnsi="Consolas" w:cs="Consolas"/>
+          <w:color w:val="000000"/>
+          <w:sz w:val="20"/>
+          <w:szCs w:val="20"/>
+        </w:rPr>
+        <w:lastRenderedPageBreak/>
+        <w:tab/>
+      </w:r>
+      <w:r>
+        <w:rPr>
+          <w:rFonts w:ascii="Consolas" w:hAnsi="Consolas" w:cs="Consolas"/>
+          <w:color w:val="000000"/>
+          <w:sz w:val="20"/>
+          <w:szCs w:val="20"/>
+        </w:rPr>
+        <w:tab/>
+      </w:r>
+    </w:p>
+    <w:p>
+      <w:pPr>
+        <w:autoSpaceDE w:val="0"/>
+        <w:autoSpaceDN w:val="0"/>
+        <w:adjustRightInd w:val="0"/>
+        <w:spacing w:after="0" w:line="240" w:lineRule="auto"/>
+        <w:rPr>
+          <w:rFonts w:ascii="Consolas" w:hAnsi="Consolas" w:cs="Consolas"/>
+          <w:sz w:val="20"/>
+          <w:szCs w:val="20"/>
+        </w:rPr>
+      </w:pPr>
+      <w:r>
+        <w:rPr>
+          <w:rFonts w:ascii="Consolas" w:hAnsi="Consolas" w:cs="Consolas"/>
+          <w:color w:val="000000"/>
+          <w:sz w:val="20"/>
+          <w:szCs w:val="20"/>
+        </w:rPr>
+        <w:tab/>
+      </w:r>
+      <w:r>
+        <w:rPr>
+          <w:rFonts w:ascii="Consolas" w:hAnsi="Consolas" w:cs="Consolas"/>
+          <w:color w:val="000000"/>
+          <w:sz w:val="20"/>
+          <w:szCs w:val="20"/>
+        </w:rPr>
+        <w:tab/>
+      </w:r>
+      <w:proofErr w:type="spellStart"/>
+      <w:proofErr w:type="gramStart"/>
+      <w:r>
+        <w:rPr>
+          <w:rFonts w:ascii="Consolas" w:hAnsi="Consolas" w:cs="Consolas"/>
+          <w:i/>
+          <w:iCs/>
+          <w:color w:val="000000"/>
+          <w:sz w:val="20"/>
+          <w:szCs w:val="20"/>
+        </w:rPr>
+        <w:t>assertEquals</w:t>
+      </w:r>
+      <w:proofErr w:type="spellEnd"/>
+      <w:r>
+        <w:rPr>
+          <w:rFonts w:ascii="Consolas" w:hAnsi="Consolas" w:cs="Consolas"/>
+          <w:color w:val="000000"/>
+          <w:sz w:val="20"/>
+          <w:szCs w:val="20"/>
+        </w:rPr>
+        <w:t>(</w:t>
+      </w:r>
+      <w:proofErr w:type="gramEnd"/>
+      <w:r>
+        <w:rPr>
+          <w:rFonts w:ascii="Consolas" w:hAnsi="Consolas" w:cs="Consolas"/>
+          <w:color w:val="000000"/>
+          <w:sz w:val="20"/>
+          <w:szCs w:val="20"/>
+        </w:rPr>
+        <w:t xml:space="preserve">5, </w:t>
+      </w:r>
+      <w:proofErr w:type="spellStart"/>
+      <w:r>
+        <w:rPr>
+          <w:rFonts w:ascii="Consolas" w:hAnsi="Consolas" w:cs="Consolas"/>
+          <w:color w:val="6A3E3E"/>
+          <w:sz w:val="20"/>
+          <w:szCs w:val="20"/>
+        </w:rPr>
+        <w:t>penaSuspeitoA</w:t>
+      </w:r>
+      <w:proofErr w:type="spellEnd"/>
+      <w:r>
+        <w:rPr>
+          <w:rFonts w:ascii="Consolas" w:hAnsi="Consolas" w:cs="Consolas"/>
+          <w:color w:val="000000"/>
+          <w:sz w:val="20"/>
+          <w:szCs w:val="20"/>
+        </w:rPr>
+        <w:t>);</w:t>
+      </w:r>
+    </w:p>
+    <w:p>
+      <w:pPr>
+        <w:autoSpaceDE w:val="0"/>
+        <w:autoSpaceDN w:val="0"/>
+        <w:adjustRightInd w:val="0"/>
+        <w:spacing w:after="0" w:line="240" w:lineRule="auto"/>
+        <w:rPr>
+          <w:rFonts w:ascii="Consolas" w:hAnsi="Consolas" w:cs="Consolas"/>
+          <w:sz w:val="20"/>
+          <w:szCs w:val="20"/>
+        </w:rPr>
+      </w:pPr>
+      <w:r>
+        <w:rPr>
+          <w:rFonts w:ascii="Consolas" w:hAnsi="Consolas" w:cs="Consolas"/>
+          <w:color w:val="000000"/>
+          <w:sz w:val="20"/>
+          <w:szCs w:val="20"/>
+        </w:rPr>
+        <w:tab/>
+      </w:r>
+      <w:r>
+        <w:rPr>
+          <w:rFonts w:ascii="Consolas" w:hAnsi="Consolas" w:cs="Consolas"/>
+          <w:color w:val="000000"/>
+          <w:sz w:val="20"/>
+          <w:szCs w:val="20"/>
+        </w:rPr>
+        <w:tab/>
+      </w:r>
+      <w:proofErr w:type="spellStart"/>
+      <w:proofErr w:type="gramStart"/>
+      <w:r>
+        <w:rPr>
+          <w:rFonts w:ascii="Consolas" w:hAnsi="Consolas" w:cs="Consolas"/>
+          <w:i/>
+          <w:iCs/>
+          <w:color w:val="000000"/>
+          <w:sz w:val="20"/>
+          <w:szCs w:val="20"/>
+        </w:rPr>
+        <w:t>assertEquals</w:t>
+      </w:r>
+      <w:proofErr w:type="spellEnd"/>
+      <w:r>
+        <w:rPr>
+          <w:rFonts w:ascii="Consolas" w:hAnsi="Consolas" w:cs="Consolas"/>
+          <w:color w:val="000000"/>
+          <w:sz w:val="20"/>
+          <w:szCs w:val="20"/>
+        </w:rPr>
+        <w:t>(</w:t>
+      </w:r>
+      <w:proofErr w:type="gramEnd"/>
+      <w:r>
+        <w:rPr>
+          <w:rFonts w:ascii="Consolas" w:hAnsi="Consolas" w:cs="Consolas"/>
+          <w:color w:val="000000"/>
+          <w:sz w:val="20"/>
+          <w:szCs w:val="20"/>
+        </w:rPr>
+        <w:t xml:space="preserve">5, </w:t>
+      </w:r>
+      <w:proofErr w:type="spellStart"/>
+      <w:r>
+        <w:rPr>
+          <w:rFonts w:ascii="Consolas" w:hAnsi="Consolas" w:cs="Consolas"/>
+          <w:color w:val="6A3E3E"/>
+          <w:sz w:val="20"/>
+          <w:szCs w:val="20"/>
+        </w:rPr>
+        <w:t>penaSuspeitoB</w:t>
+      </w:r>
+      <w:proofErr w:type="spellEnd"/>
+      <w:r>
+        <w:rPr>
+          <w:rFonts w:ascii="Consolas" w:hAnsi="Consolas" w:cs="Consolas"/>
+          <w:color w:val="000000"/>
+          <w:sz w:val="20"/>
+          <w:szCs w:val="20"/>
+        </w:rPr>
+        <w:t>);</w:t>
+      </w:r>
+    </w:p>
+    <w:p>
+      <w:pPr>
+        <w:autoSpaceDE w:val="0"/>
+        <w:autoSpaceDN w:val="0"/>
+        <w:adjustRightInd w:val="0"/>
+        <w:spacing w:after="0" w:line="240" w:lineRule="auto"/>
+        <w:rPr>
+          <w:rFonts w:ascii="Consolas" w:hAnsi="Consolas" w:cs="Consolas"/>
+          <w:sz w:val="20"/>
+          <w:szCs w:val="20"/>
+        </w:rPr>
+      </w:pPr>
+      <w:r>
+        <w:rPr>
+          <w:rFonts w:ascii="Consolas" w:hAnsi="Consolas" w:cs="Consolas"/>
+          <w:color w:val="000000"/>
+          <w:sz w:val="20"/>
+          <w:szCs w:val="20"/>
+        </w:rPr>
+        <w:tab/>
+      </w:r>
+      <w:r>
+        <w:rPr>
+          <w:rFonts w:ascii="Consolas" w:hAnsi="Consolas" w:cs="Consolas"/>
+          <w:color w:val="000000"/>
+          <w:sz w:val="20"/>
+          <w:szCs w:val="20"/>
+        </w:rPr>
+        <w:tab/>
+      </w:r>
+    </w:p>
+    <w:p>
+      <w:pPr>
+        <w:autoSpaceDE w:val="0"/>
+        <w:autoSpaceDN w:val="0"/>
+        <w:adjustRightInd w:val="0"/>
+        <w:spacing w:after="0" w:line="240" w:lineRule="auto"/>
+        <w:rPr>
+          <w:rFonts w:ascii="Consolas" w:hAnsi="Consolas" w:cs="Consolas"/>
+          <w:sz w:val="20"/>
+          <w:szCs w:val="20"/>
+        </w:rPr>
+      </w:pPr>
+      <w:r>
+        <w:rPr>
+          <w:rFonts w:ascii="Consolas" w:hAnsi="Consolas" w:cs="Consolas"/>
+          <w:color w:val="000000"/>
+          <w:sz w:val="20"/>
+          <w:szCs w:val="20"/>
+        </w:rPr>
+        <w:tab/>
+        <w:t>}</w:t>
+      </w:r>
+    </w:p>
+    <w:p>
+      <w:pPr>
+        <w:autoSpaceDE w:val="0"/>
+        <w:autoSpaceDN w:val="0"/>
+        <w:adjustRightInd w:val="0"/>
+        <w:spacing w:after="0" w:line="240" w:lineRule="auto"/>
+        <w:rPr>
+          <w:rFonts w:ascii="Consolas" w:hAnsi="Consolas" w:cs="Consolas"/>
+          <w:sz w:val="20"/>
+          <w:szCs w:val="20"/>
+        </w:rPr>
+      </w:pPr>
+    </w:p>
+    <w:p>
+      <w:pPr>
+        <w:autoSpaceDE w:val="0"/>
+        <w:autoSpaceDN w:val="0"/>
+        <w:adjustRightInd w:val="0"/>
+        <w:spacing w:after="0" w:line="240" w:lineRule="auto"/>
+        <w:rPr>
+          <w:rFonts w:ascii="Consolas" w:hAnsi="Consolas" w:cs="Consolas"/>
+          <w:sz w:val="20"/>
+          <w:szCs w:val="20"/>
+        </w:rPr>
+      </w:pPr>
+      <w:r>
+        <w:rPr>
+          <w:rFonts w:ascii="Consolas" w:hAnsi="Consolas" w:cs="Consolas"/>
+          <w:color w:val="000000"/>
+          <w:sz w:val="20"/>
+          <w:szCs w:val="20"/>
+        </w:rPr>
+        <w:t>}</w:t>
+      </w:r>
+    </w:p>
+    <w:p>
+      <w:pPr>
+        <w:rPr>
+          <w:rFonts w:ascii="Consolas" w:hAnsi="Consolas" w:cs="Consolas"/>
+          <w:color w:val="000000"/>
+          <w:sz w:val="20"/>
+          <w:szCs w:val="20"/>
+        </w:rPr>
+      </w:pPr>
+    </w:p>
+    <w:p>
+      <w:pPr>
+        <w:rPr>
+          <w:b/>
+          <w:bCs/>
+          <w:sz w:val="28"/>
+          <w:szCs w:val="28"/>
+        </w:rPr>
+      </w:pPr>
+      <w:r>
+        <w:rPr>
+          <w:b/>
+          <w:bCs/>
+          <w:sz w:val="28"/>
+          <w:szCs w:val="28"/>
+        </w:rPr>
+        <w:t>3</w:t>
+      </w:r>
+      <w:r>
+        <w:rPr>
+          <w:b/>
+          <w:bCs/>
+          <w:sz w:val="28"/>
+          <w:szCs w:val="28"/>
+        </w:rPr>
+        <w:t xml:space="preserve">: Erro na ao tentar fazer a importação do </w:t>
+      </w:r>
+      <w:proofErr w:type="spellStart"/>
+      <w:r>
+        <w:rPr>
+          <w:b/>
+          <w:bCs/>
+          <w:sz w:val="28"/>
+          <w:szCs w:val="28"/>
+        </w:rPr>
+        <w:t>enum</w:t>
+      </w:r>
+      <w:proofErr w:type="spellEnd"/>
+      <w:r>
+        <w:rPr>
+          <w:b/>
+          <w:bCs/>
+          <w:sz w:val="28"/>
+          <w:szCs w:val="28"/>
+        </w:rPr>
+        <w:t xml:space="preserve"> resposta</w:t>
+      </w:r>
       <w:bookmarkStart w:id="0" w:name="_GoBack"/>
       <w:bookmarkEnd w:id="0"/>
+    </w:p>
+    <w:p>
+      <w:pPr>
+        <w:rPr>
+          <w:b/>
+          <w:bCs/>
+          <w:sz w:val="28"/>
+          <w:szCs w:val="28"/>
+        </w:rPr>
+      </w:pPr>
     </w:p>
     <w:p>
       <w:pPr>

</xml_diff>

<commit_message>
criando as variáveis ‘DELACAO’ e ‘NEGACAO’
criando as variáveis ‘DELACAO’ e ‘NEGACAO’
</commit_message>
<xml_diff>
--- a/Testes/Rm81388_GiovanniGomesPaula.docx
+++ b/Testes/Rm81388_GiovanniGomesPaula.docx
@@ -8900,8 +8900,3290 @@
         </w:rPr>
         <w:t xml:space="preserve"> resposta</w:t>
       </w:r>
+    </w:p>
+    <w:p>
+      <w:pPr>
+        <w:rPr>
+          <w:b/>
+          <w:bCs/>
+          <w:sz w:val="28"/>
+          <w:szCs w:val="28"/>
+        </w:rPr>
+      </w:pPr>
+    </w:p>
+    <w:p>
+      <w:pPr>
+        <w:rPr>
+          <w:b/>
+          <w:bCs/>
+          <w:sz w:val="28"/>
+          <w:szCs w:val="28"/>
+        </w:rPr>
+      </w:pPr>
+    </w:p>
+    <w:p>
+      <w:pPr>
+        <w:jc w:val="center"/>
+        <w:rPr>
+          <w:b/>
+          <w:bCs/>
+          <w:sz w:val="32"/>
+          <w:szCs w:val="32"/>
+        </w:rPr>
+      </w:pPr>
+      <w:r>
+        <w:rPr>
+          <w:b/>
+          <w:bCs/>
+          <w:sz w:val="32"/>
+          <w:szCs w:val="32"/>
+          <w:highlight w:val="red"/>
+        </w:rPr>
+        <w:t>Realizando Testes:  4º Teste</w:t>
+      </w:r>
+    </w:p>
+    <w:p>
+      <w:pPr>
+        <w:rPr>
+          <w:rFonts w:ascii="Consolas" w:hAnsi="Consolas" w:cs="Consolas"/>
+          <w:b/>
+          <w:bCs/>
+          <w:color w:val="70AD47" w:themeColor="accent6"/>
+          <w:sz w:val="20"/>
+          <w:szCs w:val="20"/>
+          <w:u w:val="single"/>
+        </w:rPr>
+      </w:pPr>
+      <w:r>
+        <w:rPr>
+          <w:rFonts w:ascii="Consolas" w:hAnsi="Consolas" w:cs="Consolas"/>
+          <w:b/>
+          <w:bCs/>
+          <w:color w:val="70AD47" w:themeColor="accent6"/>
+          <w:sz w:val="20"/>
+          <w:szCs w:val="20"/>
+          <w:u w:val="single"/>
+        </w:rPr>
+        <w:t>JulgamentoPrisioneiro.java</w:t>
+      </w:r>
+    </w:p>
+    <w:p>
+      <w:pPr>
+        <w:autoSpaceDE w:val="0"/>
+        <w:autoSpaceDN w:val="0"/>
+        <w:adjustRightInd w:val="0"/>
+        <w:spacing w:after="0" w:line="240" w:lineRule="auto"/>
+        <w:rPr>
+          <w:rFonts w:ascii="Consolas" w:hAnsi="Consolas" w:cs="Consolas"/>
+          <w:sz w:val="20"/>
+          <w:szCs w:val="20"/>
+        </w:rPr>
+      </w:pPr>
+      <w:proofErr w:type="spellStart"/>
+      <w:r>
+        <w:rPr>
+          <w:rFonts w:ascii="Consolas" w:hAnsi="Consolas" w:cs="Consolas"/>
+          <w:b/>
+          <w:bCs/>
+          <w:color w:val="7F0055"/>
+          <w:sz w:val="20"/>
+          <w:szCs w:val="20"/>
+        </w:rPr>
+        <w:t>public</w:t>
+      </w:r>
+      <w:proofErr w:type="spellEnd"/>
+      <w:r>
+        <w:rPr>
+          <w:rFonts w:ascii="Consolas" w:hAnsi="Consolas" w:cs="Consolas"/>
+          <w:color w:val="000000"/>
+          <w:sz w:val="20"/>
+          <w:szCs w:val="20"/>
+        </w:rPr>
+        <w:t xml:space="preserve"> </w:t>
+      </w:r>
+      <w:proofErr w:type="spellStart"/>
+      <w:r>
+        <w:rPr>
+          <w:rFonts w:ascii="Consolas" w:hAnsi="Consolas" w:cs="Consolas"/>
+          <w:b/>
+          <w:bCs/>
+          <w:color w:val="7F0055"/>
+          <w:sz w:val="20"/>
+          <w:szCs w:val="20"/>
+        </w:rPr>
+        <w:t>class</w:t>
+      </w:r>
+      <w:proofErr w:type="spellEnd"/>
+      <w:r>
+        <w:rPr>
+          <w:rFonts w:ascii="Consolas" w:hAnsi="Consolas" w:cs="Consolas"/>
+          <w:color w:val="000000"/>
+          <w:sz w:val="20"/>
+          <w:szCs w:val="20"/>
+        </w:rPr>
+        <w:t xml:space="preserve"> </w:t>
+      </w:r>
+      <w:proofErr w:type="spellStart"/>
+      <w:r>
+        <w:rPr>
+          <w:rFonts w:ascii="Consolas" w:hAnsi="Consolas" w:cs="Consolas"/>
+          <w:color w:val="000000"/>
+          <w:sz w:val="20"/>
+          <w:szCs w:val="20"/>
+        </w:rPr>
+        <w:t>JulgamentoPrisioneiro</w:t>
+      </w:r>
+      <w:proofErr w:type="spellEnd"/>
+      <w:r>
+        <w:rPr>
+          <w:rFonts w:ascii="Consolas" w:hAnsi="Consolas" w:cs="Consolas"/>
+          <w:color w:val="000000"/>
+          <w:sz w:val="20"/>
+          <w:szCs w:val="20"/>
+        </w:rPr>
+        <w:t xml:space="preserve"> {</w:t>
+      </w:r>
+    </w:p>
+    <w:p>
+      <w:pPr>
+        <w:autoSpaceDE w:val="0"/>
+        <w:autoSpaceDN w:val="0"/>
+        <w:adjustRightInd w:val="0"/>
+        <w:spacing w:after="0" w:line="240" w:lineRule="auto"/>
+        <w:rPr>
+          <w:rFonts w:ascii="Consolas" w:hAnsi="Consolas" w:cs="Consolas"/>
+          <w:sz w:val="20"/>
+          <w:szCs w:val="20"/>
+        </w:rPr>
+      </w:pPr>
+      <w:r>
+        <w:rPr>
+          <w:rFonts w:ascii="Consolas" w:hAnsi="Consolas" w:cs="Consolas"/>
+          <w:color w:val="000000"/>
+          <w:sz w:val="20"/>
+          <w:szCs w:val="20"/>
+        </w:rPr>
+        <w:t xml:space="preserve">   </w:t>
+      </w:r>
+      <w:proofErr w:type="spellStart"/>
+      <w:r>
+        <w:rPr>
+          <w:rFonts w:ascii="Consolas" w:hAnsi="Consolas" w:cs="Consolas"/>
+          <w:b/>
+          <w:bCs/>
+          <w:color w:val="7F0055"/>
+          <w:sz w:val="20"/>
+          <w:szCs w:val="20"/>
+        </w:rPr>
+        <w:t>private</w:t>
+      </w:r>
+      <w:proofErr w:type="spellEnd"/>
+      <w:r>
+        <w:rPr>
+          <w:rFonts w:ascii="Consolas" w:hAnsi="Consolas" w:cs="Consolas"/>
+          <w:color w:val="000000"/>
+          <w:sz w:val="20"/>
+          <w:szCs w:val="20"/>
+        </w:rPr>
+        <w:t xml:space="preserve"> </w:t>
+      </w:r>
+      <w:proofErr w:type="spellStart"/>
+      <w:r>
+        <w:rPr>
+          <w:rFonts w:ascii="Consolas" w:hAnsi="Consolas" w:cs="Consolas"/>
+          <w:b/>
+          <w:bCs/>
+          <w:color w:val="7F0055"/>
+          <w:sz w:val="20"/>
+          <w:szCs w:val="20"/>
+        </w:rPr>
+        <w:t>int</w:t>
+      </w:r>
+      <w:proofErr w:type="spellEnd"/>
+      <w:r>
+        <w:rPr>
+          <w:rFonts w:ascii="Consolas" w:hAnsi="Consolas" w:cs="Consolas"/>
+          <w:color w:val="000000"/>
+          <w:sz w:val="20"/>
+          <w:szCs w:val="20"/>
+        </w:rPr>
+        <w:t xml:space="preserve"> </w:t>
+      </w:r>
+      <w:r>
+        <w:rPr>
+          <w:rFonts w:ascii="Consolas" w:hAnsi="Consolas" w:cs="Consolas"/>
+          <w:color w:val="0000C0"/>
+          <w:sz w:val="20"/>
+          <w:szCs w:val="20"/>
+        </w:rPr>
+        <w:t>PENA_INOCENCIA</w:t>
+      </w:r>
+      <w:r>
+        <w:rPr>
+          <w:rFonts w:ascii="Consolas" w:hAnsi="Consolas" w:cs="Consolas"/>
+          <w:color w:val="000000"/>
+          <w:sz w:val="20"/>
+          <w:szCs w:val="20"/>
+        </w:rPr>
+        <w:t xml:space="preserve"> = 10;</w:t>
+      </w:r>
+    </w:p>
+    <w:p>
+      <w:pPr>
+        <w:autoSpaceDE w:val="0"/>
+        <w:autoSpaceDN w:val="0"/>
+        <w:adjustRightInd w:val="0"/>
+        <w:spacing w:after="0" w:line="240" w:lineRule="auto"/>
+        <w:rPr>
+          <w:rFonts w:ascii="Consolas" w:hAnsi="Consolas" w:cs="Consolas"/>
+          <w:sz w:val="20"/>
+          <w:szCs w:val="20"/>
+        </w:rPr>
+      </w:pPr>
+      <w:r>
+        <w:rPr>
+          <w:rFonts w:ascii="Consolas" w:hAnsi="Consolas" w:cs="Consolas"/>
+          <w:color w:val="000000"/>
+          <w:sz w:val="20"/>
+          <w:szCs w:val="20"/>
+        </w:rPr>
+        <w:t xml:space="preserve">   </w:t>
+      </w:r>
+      <w:proofErr w:type="spellStart"/>
+      <w:r>
+        <w:rPr>
+          <w:rFonts w:ascii="Consolas" w:hAnsi="Consolas" w:cs="Consolas"/>
+          <w:b/>
+          <w:bCs/>
+          <w:color w:val="7F0055"/>
+          <w:sz w:val="20"/>
+          <w:szCs w:val="20"/>
+        </w:rPr>
+        <w:t>private</w:t>
+      </w:r>
+      <w:proofErr w:type="spellEnd"/>
+      <w:r>
+        <w:rPr>
+          <w:rFonts w:ascii="Consolas" w:hAnsi="Consolas" w:cs="Consolas"/>
+          <w:color w:val="000000"/>
+          <w:sz w:val="20"/>
+          <w:szCs w:val="20"/>
+        </w:rPr>
+        <w:t xml:space="preserve"> </w:t>
+      </w:r>
+      <w:proofErr w:type="spellStart"/>
+      <w:r>
+        <w:rPr>
+          <w:rFonts w:ascii="Consolas" w:hAnsi="Consolas" w:cs="Consolas"/>
+          <w:b/>
+          <w:bCs/>
+          <w:color w:val="7F0055"/>
+          <w:sz w:val="20"/>
+          <w:szCs w:val="20"/>
+        </w:rPr>
+        <w:t>int</w:t>
+      </w:r>
+      <w:proofErr w:type="spellEnd"/>
+      <w:r>
+        <w:rPr>
+          <w:rFonts w:ascii="Consolas" w:hAnsi="Consolas" w:cs="Consolas"/>
+          <w:color w:val="000000"/>
+          <w:sz w:val="20"/>
+          <w:szCs w:val="20"/>
+        </w:rPr>
+        <w:t xml:space="preserve"> </w:t>
+      </w:r>
+      <w:r>
+        <w:rPr>
+          <w:rFonts w:ascii="Consolas" w:hAnsi="Consolas" w:cs="Consolas"/>
+          <w:color w:val="0000C0"/>
+          <w:sz w:val="20"/>
+          <w:szCs w:val="20"/>
+        </w:rPr>
+        <w:t>PENA_CONDENACAO_</w:t>
+      </w:r>
+      <w:proofErr w:type="gramStart"/>
+      <w:r>
+        <w:rPr>
+          <w:rFonts w:ascii="Consolas" w:hAnsi="Consolas" w:cs="Consolas"/>
+          <w:color w:val="0000C0"/>
+          <w:sz w:val="20"/>
+          <w:szCs w:val="20"/>
+        </w:rPr>
+        <w:t>MUTUA</w:t>
+      </w:r>
+      <w:proofErr w:type="gramEnd"/>
+      <w:r>
+        <w:rPr>
+          <w:rFonts w:ascii="Consolas" w:hAnsi="Consolas" w:cs="Consolas"/>
+          <w:color w:val="000000"/>
+          <w:sz w:val="20"/>
+          <w:szCs w:val="20"/>
+        </w:rPr>
+        <w:t xml:space="preserve"> = 15;</w:t>
+      </w:r>
+    </w:p>
+    <w:p>
+      <w:pPr>
+        <w:autoSpaceDE w:val="0"/>
+        <w:autoSpaceDN w:val="0"/>
+        <w:adjustRightInd w:val="0"/>
+        <w:spacing w:after="0" w:line="240" w:lineRule="auto"/>
+        <w:rPr>
+          <w:rFonts w:ascii="Consolas" w:hAnsi="Consolas" w:cs="Consolas"/>
+          <w:sz w:val="20"/>
+          <w:szCs w:val="20"/>
+        </w:rPr>
+      </w:pPr>
+      <w:r>
+        <w:rPr>
+          <w:rFonts w:ascii="Consolas" w:hAnsi="Consolas" w:cs="Consolas"/>
+          <w:color w:val="000000"/>
+          <w:sz w:val="20"/>
+          <w:szCs w:val="20"/>
+        </w:rPr>
+        <w:t xml:space="preserve">   </w:t>
+      </w:r>
+      <w:proofErr w:type="spellStart"/>
+      <w:r>
+        <w:rPr>
+          <w:rFonts w:ascii="Consolas" w:hAnsi="Consolas" w:cs="Consolas"/>
+          <w:b/>
+          <w:bCs/>
+          <w:color w:val="7F0055"/>
+          <w:sz w:val="20"/>
+          <w:szCs w:val="20"/>
+        </w:rPr>
+        <w:t>private</w:t>
+      </w:r>
+      <w:proofErr w:type="spellEnd"/>
+      <w:r>
+        <w:rPr>
+          <w:rFonts w:ascii="Consolas" w:hAnsi="Consolas" w:cs="Consolas"/>
+          <w:color w:val="000000"/>
+          <w:sz w:val="20"/>
+          <w:szCs w:val="20"/>
+        </w:rPr>
+        <w:t xml:space="preserve"> </w:t>
+      </w:r>
+      <w:proofErr w:type="spellStart"/>
+      <w:r>
+        <w:rPr>
+          <w:rFonts w:ascii="Consolas" w:hAnsi="Consolas" w:cs="Consolas"/>
+          <w:b/>
+          <w:bCs/>
+          <w:color w:val="7F0055"/>
+          <w:sz w:val="20"/>
+          <w:szCs w:val="20"/>
+        </w:rPr>
+        <w:t>int</w:t>
+      </w:r>
+      <w:proofErr w:type="spellEnd"/>
+      <w:r>
+        <w:rPr>
+          <w:rFonts w:ascii="Consolas" w:hAnsi="Consolas" w:cs="Consolas"/>
+          <w:color w:val="000000"/>
+          <w:sz w:val="20"/>
+          <w:szCs w:val="20"/>
+        </w:rPr>
+        <w:t xml:space="preserve"> </w:t>
+      </w:r>
+      <w:r>
+        <w:rPr>
+          <w:rFonts w:ascii="Consolas" w:hAnsi="Consolas" w:cs="Consolas"/>
+          <w:color w:val="0000C0"/>
+          <w:sz w:val="20"/>
+          <w:szCs w:val="20"/>
+        </w:rPr>
+        <w:t>PENA_CONDENACAO_INDIVIDUAL</w:t>
+      </w:r>
+      <w:r>
+        <w:rPr>
+          <w:rFonts w:ascii="Consolas" w:hAnsi="Consolas" w:cs="Consolas"/>
+          <w:color w:val="000000"/>
+          <w:sz w:val="20"/>
+          <w:szCs w:val="20"/>
+        </w:rPr>
+        <w:t xml:space="preserve"> = 10;</w:t>
+      </w:r>
+    </w:p>
+    <w:p>
+      <w:pPr>
+        <w:autoSpaceDE w:val="0"/>
+        <w:autoSpaceDN w:val="0"/>
+        <w:adjustRightInd w:val="0"/>
+        <w:spacing w:after="0" w:line="240" w:lineRule="auto"/>
+        <w:rPr>
+          <w:rFonts w:ascii="Consolas" w:hAnsi="Consolas" w:cs="Consolas"/>
+          <w:sz w:val="20"/>
+          <w:szCs w:val="20"/>
+        </w:rPr>
+      </w:pPr>
+      <w:r>
+        <w:rPr>
+          <w:rFonts w:ascii="Consolas" w:hAnsi="Consolas" w:cs="Consolas"/>
+          <w:color w:val="000000"/>
+          <w:sz w:val="20"/>
+          <w:szCs w:val="20"/>
+        </w:rPr>
+        <w:t xml:space="preserve">   </w:t>
+      </w:r>
+      <w:proofErr w:type="spellStart"/>
+      <w:r>
+        <w:rPr>
+          <w:rFonts w:ascii="Consolas" w:hAnsi="Consolas" w:cs="Consolas"/>
+          <w:b/>
+          <w:bCs/>
+          <w:color w:val="7F0055"/>
+          <w:sz w:val="20"/>
+          <w:szCs w:val="20"/>
+        </w:rPr>
+        <w:t>private</w:t>
+      </w:r>
+      <w:proofErr w:type="spellEnd"/>
+      <w:r>
+        <w:rPr>
+          <w:rFonts w:ascii="Consolas" w:hAnsi="Consolas" w:cs="Consolas"/>
+          <w:color w:val="000000"/>
+          <w:sz w:val="20"/>
+          <w:szCs w:val="20"/>
+        </w:rPr>
+        <w:t xml:space="preserve"> </w:t>
+      </w:r>
+      <w:proofErr w:type="spellStart"/>
+      <w:r>
+        <w:rPr>
+          <w:rFonts w:ascii="Consolas" w:hAnsi="Consolas" w:cs="Consolas"/>
+          <w:b/>
+          <w:bCs/>
+          <w:color w:val="7F0055"/>
+          <w:sz w:val="20"/>
+          <w:szCs w:val="20"/>
+        </w:rPr>
+        <w:t>int</w:t>
+      </w:r>
+      <w:proofErr w:type="spellEnd"/>
+      <w:r>
+        <w:rPr>
+          <w:rFonts w:ascii="Consolas" w:hAnsi="Consolas" w:cs="Consolas"/>
+          <w:color w:val="000000"/>
+          <w:sz w:val="20"/>
+          <w:szCs w:val="20"/>
+        </w:rPr>
+        <w:t xml:space="preserve"> </w:t>
+      </w:r>
+      <w:r>
+        <w:rPr>
+          <w:rFonts w:ascii="Consolas" w:hAnsi="Consolas" w:cs="Consolas"/>
+          <w:color w:val="0000C0"/>
+          <w:sz w:val="20"/>
+          <w:szCs w:val="20"/>
+        </w:rPr>
+        <w:t>PENA_CONDENACAO_CUMPLICES</w:t>
+      </w:r>
+      <w:r>
+        <w:rPr>
+          <w:rFonts w:ascii="Consolas" w:hAnsi="Consolas" w:cs="Consolas"/>
+          <w:color w:val="000000"/>
+          <w:sz w:val="20"/>
+          <w:szCs w:val="20"/>
+        </w:rPr>
+        <w:t xml:space="preserve"> = 11;</w:t>
+      </w:r>
+    </w:p>
+    <w:p>
+      <w:pPr>
+        <w:autoSpaceDE w:val="0"/>
+        <w:autoSpaceDN w:val="0"/>
+        <w:adjustRightInd w:val="0"/>
+        <w:spacing w:after="0" w:line="240" w:lineRule="auto"/>
+        <w:rPr>
+          <w:rFonts w:ascii="Consolas" w:hAnsi="Consolas" w:cs="Consolas"/>
+          <w:sz w:val="20"/>
+          <w:szCs w:val="20"/>
+        </w:rPr>
+      </w:pPr>
+    </w:p>
+    <w:p>
+      <w:pPr>
+        <w:autoSpaceDE w:val="0"/>
+        <w:autoSpaceDN w:val="0"/>
+        <w:adjustRightInd w:val="0"/>
+        <w:spacing w:after="0" w:line="240" w:lineRule="auto"/>
+        <w:rPr>
+          <w:rFonts w:ascii="Consolas" w:hAnsi="Consolas" w:cs="Consolas"/>
+          <w:sz w:val="20"/>
+          <w:szCs w:val="20"/>
+        </w:rPr>
+      </w:pPr>
+      <w:r>
+        <w:rPr>
+          <w:rFonts w:ascii="Consolas" w:hAnsi="Consolas" w:cs="Consolas"/>
+          <w:color w:val="000000"/>
+          <w:sz w:val="20"/>
+          <w:szCs w:val="20"/>
+        </w:rPr>
+        <w:t xml:space="preserve">   </w:t>
+      </w:r>
+      <w:proofErr w:type="spellStart"/>
+      <w:r>
+        <w:rPr>
+          <w:rFonts w:ascii="Consolas" w:hAnsi="Consolas" w:cs="Consolas"/>
+          <w:b/>
+          <w:bCs/>
+          <w:color w:val="7F0055"/>
+          <w:sz w:val="20"/>
+          <w:szCs w:val="20"/>
+        </w:rPr>
+        <w:t>public</w:t>
+      </w:r>
+      <w:proofErr w:type="spellEnd"/>
+      <w:r>
+        <w:rPr>
+          <w:rFonts w:ascii="Consolas" w:hAnsi="Consolas" w:cs="Consolas"/>
+          <w:color w:val="000000"/>
+          <w:sz w:val="20"/>
+          <w:szCs w:val="20"/>
+        </w:rPr>
+        <w:t xml:space="preserve"> </w:t>
+      </w:r>
+      <w:proofErr w:type="spellStart"/>
+      <w:r>
+        <w:rPr>
+          <w:rFonts w:ascii="Consolas" w:hAnsi="Consolas" w:cs="Consolas"/>
+          <w:b/>
+          <w:bCs/>
+          <w:color w:val="7F0055"/>
+          <w:sz w:val="20"/>
+          <w:szCs w:val="20"/>
+        </w:rPr>
+        <w:t>int</w:t>
+      </w:r>
+      <w:proofErr w:type="spellEnd"/>
+      <w:r>
+        <w:rPr>
+          <w:rFonts w:ascii="Consolas" w:hAnsi="Consolas" w:cs="Consolas"/>
+          <w:color w:val="000000"/>
+          <w:sz w:val="20"/>
+          <w:szCs w:val="20"/>
+        </w:rPr>
+        <w:t xml:space="preserve"> </w:t>
+      </w:r>
+      <w:proofErr w:type="spellStart"/>
+      <w:proofErr w:type="gramStart"/>
+      <w:r>
+        <w:rPr>
+          <w:rFonts w:ascii="Consolas" w:hAnsi="Consolas" w:cs="Consolas"/>
+          <w:color w:val="000000"/>
+          <w:sz w:val="20"/>
+          <w:szCs w:val="20"/>
+        </w:rPr>
+        <w:t>calculaPena</w:t>
+      </w:r>
+      <w:proofErr w:type="spellEnd"/>
+      <w:r>
+        <w:rPr>
+          <w:rFonts w:ascii="Consolas" w:hAnsi="Consolas" w:cs="Consolas"/>
+          <w:color w:val="000000"/>
+          <w:sz w:val="20"/>
+          <w:szCs w:val="20"/>
+        </w:rPr>
+        <w:t>(</w:t>
+      </w:r>
+      <w:proofErr w:type="gramEnd"/>
+      <w:r>
+        <w:rPr>
+          <w:rFonts w:ascii="Consolas" w:hAnsi="Consolas" w:cs="Consolas"/>
+          <w:color w:val="000000"/>
+          <w:sz w:val="20"/>
+          <w:szCs w:val="20"/>
+        </w:rPr>
+        <w:t xml:space="preserve">Resposta </w:t>
+      </w:r>
+      <w:proofErr w:type="spellStart"/>
+      <w:r>
+        <w:rPr>
+          <w:rFonts w:ascii="Consolas" w:hAnsi="Consolas" w:cs="Consolas"/>
+          <w:color w:val="6A3E3E"/>
+          <w:sz w:val="20"/>
+          <w:szCs w:val="20"/>
+        </w:rPr>
+        <w:t>respostaPrisioneiroA</w:t>
+      </w:r>
+      <w:proofErr w:type="spellEnd"/>
+      <w:r>
+        <w:rPr>
+          <w:rFonts w:ascii="Consolas" w:hAnsi="Consolas" w:cs="Consolas"/>
+          <w:color w:val="000000"/>
+          <w:sz w:val="20"/>
+          <w:szCs w:val="20"/>
+        </w:rPr>
+        <w:t xml:space="preserve">, Resposta </w:t>
+      </w:r>
+      <w:proofErr w:type="spellStart"/>
+      <w:r>
+        <w:rPr>
+          <w:rFonts w:ascii="Consolas" w:hAnsi="Consolas" w:cs="Consolas"/>
+          <w:color w:val="6A3E3E"/>
+          <w:sz w:val="20"/>
+          <w:szCs w:val="20"/>
+        </w:rPr>
+        <w:t>respostaPrisioneiroB</w:t>
+      </w:r>
+      <w:proofErr w:type="spellEnd"/>
+      <w:r>
+        <w:rPr>
+          <w:rFonts w:ascii="Consolas" w:hAnsi="Consolas" w:cs="Consolas"/>
+          <w:color w:val="000000"/>
+          <w:sz w:val="20"/>
+          <w:szCs w:val="20"/>
+        </w:rPr>
+        <w:t>) {</w:t>
+      </w:r>
+    </w:p>
+    <w:p>
+      <w:pPr>
+        <w:autoSpaceDE w:val="0"/>
+        <w:autoSpaceDN w:val="0"/>
+        <w:adjustRightInd w:val="0"/>
+        <w:spacing w:after="0" w:line="240" w:lineRule="auto"/>
+        <w:rPr>
+          <w:rFonts w:ascii="Consolas" w:hAnsi="Consolas" w:cs="Consolas"/>
+          <w:sz w:val="20"/>
+          <w:szCs w:val="20"/>
+        </w:rPr>
+      </w:pPr>
+      <w:r>
+        <w:rPr>
+          <w:rFonts w:ascii="Consolas" w:hAnsi="Consolas" w:cs="Consolas"/>
+          <w:color w:val="000000"/>
+          <w:sz w:val="20"/>
+          <w:szCs w:val="20"/>
+        </w:rPr>
+        <w:t xml:space="preserve">      </w:t>
+      </w:r>
+      <w:proofErr w:type="spellStart"/>
+      <w:r>
+        <w:rPr>
+          <w:rFonts w:ascii="Consolas" w:hAnsi="Consolas" w:cs="Consolas"/>
+          <w:b/>
+          <w:bCs/>
+          <w:color w:val="7F0055"/>
+          <w:sz w:val="20"/>
+          <w:szCs w:val="20"/>
+        </w:rPr>
+        <w:t>if</w:t>
+      </w:r>
+      <w:proofErr w:type="spellEnd"/>
+      <w:r>
+        <w:rPr>
+          <w:rFonts w:ascii="Consolas" w:hAnsi="Consolas" w:cs="Consolas"/>
+          <w:color w:val="000000"/>
+          <w:sz w:val="20"/>
+          <w:szCs w:val="20"/>
+        </w:rPr>
+        <w:t xml:space="preserve"> (</w:t>
+      </w:r>
+      <w:proofErr w:type="spellStart"/>
+      <w:r>
+        <w:rPr>
+          <w:rFonts w:ascii="Consolas" w:hAnsi="Consolas" w:cs="Consolas"/>
+          <w:color w:val="6A3E3E"/>
+          <w:sz w:val="20"/>
+          <w:szCs w:val="20"/>
+        </w:rPr>
+        <w:t>respostaPrisioneiroA</w:t>
+      </w:r>
+      <w:proofErr w:type="spellEnd"/>
+      <w:r>
+        <w:rPr>
+          <w:rFonts w:ascii="Consolas" w:hAnsi="Consolas" w:cs="Consolas"/>
+          <w:color w:val="000000"/>
+          <w:sz w:val="20"/>
+          <w:szCs w:val="20"/>
+        </w:rPr>
+        <w:t xml:space="preserve"> == </w:t>
+      </w:r>
+      <w:proofErr w:type="spellStart"/>
+      <w:r>
+        <w:rPr>
+          <w:rFonts w:ascii="Consolas" w:hAnsi="Consolas" w:cs="Consolas"/>
+          <w:color w:val="000000"/>
+          <w:sz w:val="20"/>
+          <w:szCs w:val="20"/>
+        </w:rPr>
+        <w:t>Resposta.</w:t>
+      </w:r>
+      <w:r>
+        <w:rPr>
+          <w:rFonts w:ascii="Consolas" w:hAnsi="Consolas" w:cs="Consolas"/>
+          <w:b/>
+          <w:bCs/>
+          <w:i/>
+          <w:iCs/>
+          <w:color w:val="0000C0"/>
+          <w:sz w:val="20"/>
+          <w:szCs w:val="20"/>
+        </w:rPr>
+        <w:t>DELACAO</w:t>
+      </w:r>
+      <w:proofErr w:type="spellEnd"/>
+      <w:r>
+        <w:rPr>
+          <w:rFonts w:ascii="Consolas" w:hAnsi="Consolas" w:cs="Consolas"/>
+          <w:color w:val="000000"/>
+          <w:sz w:val="20"/>
+          <w:szCs w:val="20"/>
+        </w:rPr>
+        <w:t>) {</w:t>
+      </w:r>
+    </w:p>
+    <w:p>
+      <w:pPr>
+        <w:autoSpaceDE w:val="0"/>
+        <w:autoSpaceDN w:val="0"/>
+        <w:adjustRightInd w:val="0"/>
+        <w:spacing w:after="0" w:line="240" w:lineRule="auto"/>
+        <w:rPr>
+          <w:rFonts w:ascii="Consolas" w:hAnsi="Consolas" w:cs="Consolas"/>
+          <w:sz w:val="20"/>
+          <w:szCs w:val="20"/>
+        </w:rPr>
+      </w:pPr>
+      <w:r>
+        <w:rPr>
+          <w:rFonts w:ascii="Consolas" w:hAnsi="Consolas" w:cs="Consolas"/>
+          <w:color w:val="000000"/>
+          <w:sz w:val="20"/>
+          <w:szCs w:val="20"/>
+        </w:rPr>
+        <w:t xml:space="preserve">          </w:t>
+      </w:r>
+      <w:proofErr w:type="spellStart"/>
+      <w:r>
+        <w:rPr>
+          <w:rFonts w:ascii="Consolas" w:hAnsi="Consolas" w:cs="Consolas"/>
+          <w:b/>
+          <w:bCs/>
+          <w:color w:val="7F0055"/>
+          <w:sz w:val="20"/>
+          <w:szCs w:val="20"/>
+        </w:rPr>
+        <w:t>if</w:t>
+      </w:r>
+      <w:proofErr w:type="spellEnd"/>
+      <w:r>
+        <w:rPr>
+          <w:rFonts w:ascii="Consolas" w:hAnsi="Consolas" w:cs="Consolas"/>
+          <w:color w:val="000000"/>
+          <w:sz w:val="20"/>
+          <w:szCs w:val="20"/>
+        </w:rPr>
+        <w:t xml:space="preserve"> (</w:t>
+      </w:r>
+      <w:proofErr w:type="spellStart"/>
+      <w:r>
+        <w:rPr>
+          <w:rFonts w:ascii="Consolas" w:hAnsi="Consolas" w:cs="Consolas"/>
+          <w:color w:val="6A3E3E"/>
+          <w:sz w:val="20"/>
+          <w:szCs w:val="20"/>
+        </w:rPr>
+        <w:t>respostaPrisioneiroB</w:t>
+      </w:r>
+      <w:proofErr w:type="spellEnd"/>
+      <w:r>
+        <w:rPr>
+          <w:rFonts w:ascii="Consolas" w:hAnsi="Consolas" w:cs="Consolas"/>
+          <w:color w:val="000000"/>
+          <w:sz w:val="20"/>
+          <w:szCs w:val="20"/>
+        </w:rPr>
+        <w:t xml:space="preserve"> == </w:t>
+      </w:r>
+      <w:proofErr w:type="spellStart"/>
+      <w:r>
+        <w:rPr>
+          <w:rFonts w:ascii="Consolas" w:hAnsi="Consolas" w:cs="Consolas"/>
+          <w:color w:val="000000"/>
+          <w:sz w:val="20"/>
+          <w:szCs w:val="20"/>
+        </w:rPr>
+        <w:t>Resposta.</w:t>
+      </w:r>
+      <w:r>
+        <w:rPr>
+          <w:rFonts w:ascii="Consolas" w:hAnsi="Consolas" w:cs="Consolas"/>
+          <w:b/>
+          <w:bCs/>
+          <w:i/>
+          <w:iCs/>
+          <w:color w:val="0000C0"/>
+          <w:sz w:val="20"/>
+          <w:szCs w:val="20"/>
+        </w:rPr>
+        <w:t>DELACAO</w:t>
+      </w:r>
+      <w:proofErr w:type="spellEnd"/>
+      <w:r>
+        <w:rPr>
+          <w:rFonts w:ascii="Consolas" w:hAnsi="Consolas" w:cs="Consolas"/>
+          <w:color w:val="000000"/>
+          <w:sz w:val="20"/>
+          <w:szCs w:val="20"/>
+        </w:rPr>
+        <w:t>) {</w:t>
+      </w:r>
+    </w:p>
+    <w:p>
+      <w:pPr>
+        <w:autoSpaceDE w:val="0"/>
+        <w:autoSpaceDN w:val="0"/>
+        <w:adjustRightInd w:val="0"/>
+        <w:spacing w:after="0" w:line="240" w:lineRule="auto"/>
+        <w:rPr>
+          <w:rFonts w:ascii="Consolas" w:hAnsi="Consolas" w:cs="Consolas"/>
+          <w:sz w:val="20"/>
+          <w:szCs w:val="20"/>
+        </w:rPr>
+      </w:pPr>
+      <w:r>
+        <w:rPr>
+          <w:rFonts w:ascii="Consolas" w:hAnsi="Consolas" w:cs="Consolas"/>
+          <w:color w:val="000000"/>
+          <w:sz w:val="20"/>
+          <w:szCs w:val="20"/>
+        </w:rPr>
+        <w:t xml:space="preserve">            </w:t>
+      </w:r>
+      <w:proofErr w:type="spellStart"/>
+      <w:r>
+        <w:rPr>
+          <w:rFonts w:ascii="Consolas" w:hAnsi="Consolas" w:cs="Consolas"/>
+          <w:b/>
+          <w:bCs/>
+          <w:color w:val="7F0055"/>
+          <w:sz w:val="20"/>
+          <w:szCs w:val="20"/>
+        </w:rPr>
+        <w:t>return</w:t>
+      </w:r>
+      <w:proofErr w:type="spellEnd"/>
+      <w:r>
+        <w:rPr>
+          <w:rFonts w:ascii="Consolas" w:hAnsi="Consolas" w:cs="Consolas"/>
+          <w:color w:val="000000"/>
+          <w:sz w:val="20"/>
+          <w:szCs w:val="20"/>
+        </w:rPr>
+        <w:t xml:space="preserve"> </w:t>
+      </w:r>
+      <w:r>
+        <w:rPr>
+          <w:rFonts w:ascii="Consolas" w:hAnsi="Consolas" w:cs="Consolas"/>
+          <w:color w:val="0000C0"/>
+          <w:sz w:val="20"/>
+          <w:szCs w:val="20"/>
+        </w:rPr>
+        <w:t>PENA_CONDENACAO_</w:t>
+      </w:r>
+      <w:proofErr w:type="gramStart"/>
+      <w:r>
+        <w:rPr>
+          <w:rFonts w:ascii="Consolas" w:hAnsi="Consolas" w:cs="Consolas"/>
+          <w:color w:val="0000C0"/>
+          <w:sz w:val="20"/>
+          <w:szCs w:val="20"/>
+        </w:rPr>
+        <w:t>MUTUA</w:t>
+      </w:r>
+      <w:proofErr w:type="gramEnd"/>
+      <w:r>
+        <w:rPr>
+          <w:rFonts w:ascii="Consolas" w:hAnsi="Consolas" w:cs="Consolas"/>
+          <w:color w:val="000000"/>
+          <w:sz w:val="20"/>
+          <w:szCs w:val="20"/>
+        </w:rPr>
+        <w:t>;</w:t>
+      </w:r>
+    </w:p>
+    <w:p>
+      <w:pPr>
+        <w:autoSpaceDE w:val="0"/>
+        <w:autoSpaceDN w:val="0"/>
+        <w:adjustRightInd w:val="0"/>
+        <w:spacing w:after="0" w:line="240" w:lineRule="auto"/>
+        <w:rPr>
+          <w:rFonts w:ascii="Consolas" w:hAnsi="Consolas" w:cs="Consolas"/>
+          <w:sz w:val="20"/>
+          <w:szCs w:val="20"/>
+          <w:lang w:val="en-US"/>
+        </w:rPr>
+      </w:pPr>
+      <w:r>
+        <w:rPr>
+          <w:rFonts w:ascii="Consolas" w:hAnsi="Consolas" w:cs="Consolas"/>
+          <w:color w:val="000000"/>
+          <w:sz w:val="20"/>
+          <w:szCs w:val="20"/>
+        </w:rPr>
+        <w:t xml:space="preserve">          </w:t>
+      </w:r>
+      <w:r>
+        <w:rPr>
+          <w:rFonts w:ascii="Consolas" w:hAnsi="Consolas" w:cs="Consolas"/>
+          <w:color w:val="000000"/>
+          <w:sz w:val="20"/>
+          <w:szCs w:val="20"/>
+          <w:lang w:val="en-US"/>
+        </w:rPr>
+        <w:t xml:space="preserve">} </w:t>
+      </w:r>
+      <w:r>
+        <w:rPr>
+          <w:rFonts w:ascii="Consolas" w:hAnsi="Consolas" w:cs="Consolas"/>
+          <w:b/>
+          <w:bCs/>
+          <w:color w:val="7F0055"/>
+          <w:sz w:val="20"/>
+          <w:szCs w:val="20"/>
+          <w:lang w:val="en-US"/>
+        </w:rPr>
+        <w:t>else</w:t>
+      </w:r>
+      <w:r>
+        <w:rPr>
+          <w:rFonts w:ascii="Consolas" w:hAnsi="Consolas" w:cs="Consolas"/>
+          <w:color w:val="000000"/>
+          <w:sz w:val="20"/>
+          <w:szCs w:val="20"/>
+          <w:lang w:val="en-US"/>
+        </w:rPr>
+        <w:t xml:space="preserve"> {</w:t>
+      </w:r>
+    </w:p>
+    <w:p>
+      <w:pPr>
+        <w:autoSpaceDE w:val="0"/>
+        <w:autoSpaceDN w:val="0"/>
+        <w:adjustRightInd w:val="0"/>
+        <w:spacing w:after="0" w:line="240" w:lineRule="auto"/>
+        <w:rPr>
+          <w:rFonts w:ascii="Consolas" w:hAnsi="Consolas" w:cs="Consolas"/>
+          <w:sz w:val="20"/>
+          <w:szCs w:val="20"/>
+          <w:lang w:val="en-US"/>
+        </w:rPr>
+      </w:pPr>
+      <w:r>
+        <w:rPr>
+          <w:rFonts w:ascii="Consolas" w:hAnsi="Consolas" w:cs="Consolas"/>
+          <w:color w:val="000000"/>
+          <w:sz w:val="20"/>
+          <w:szCs w:val="20"/>
+          <w:lang w:val="en-US"/>
+        </w:rPr>
+        <w:t xml:space="preserve">                 </w:t>
+      </w:r>
+      <w:r>
+        <w:rPr>
+          <w:rFonts w:ascii="Consolas" w:hAnsi="Consolas" w:cs="Consolas"/>
+          <w:b/>
+          <w:bCs/>
+          <w:color w:val="7F0055"/>
+          <w:sz w:val="20"/>
+          <w:szCs w:val="20"/>
+          <w:lang w:val="en-US"/>
+        </w:rPr>
+        <w:t>return</w:t>
+      </w:r>
+      <w:r>
+        <w:rPr>
+          <w:rFonts w:ascii="Consolas" w:hAnsi="Consolas" w:cs="Consolas"/>
+          <w:color w:val="000000"/>
+          <w:sz w:val="20"/>
+          <w:szCs w:val="20"/>
+          <w:lang w:val="en-US"/>
+        </w:rPr>
+        <w:t xml:space="preserve"> </w:t>
+      </w:r>
+      <w:r>
+        <w:rPr>
+          <w:rFonts w:ascii="Consolas" w:hAnsi="Consolas" w:cs="Consolas"/>
+          <w:color w:val="0000C0"/>
+          <w:sz w:val="20"/>
+          <w:szCs w:val="20"/>
+          <w:lang w:val="en-US"/>
+        </w:rPr>
+        <w:t>PENA_INOCENCIA</w:t>
+      </w:r>
+      <w:r>
+        <w:rPr>
+          <w:rFonts w:ascii="Consolas" w:hAnsi="Consolas" w:cs="Consolas"/>
+          <w:color w:val="000000"/>
+          <w:sz w:val="20"/>
+          <w:szCs w:val="20"/>
+          <w:lang w:val="en-US"/>
+        </w:rPr>
+        <w:t>;</w:t>
+      </w:r>
+    </w:p>
+    <w:p>
+      <w:pPr>
+        <w:autoSpaceDE w:val="0"/>
+        <w:autoSpaceDN w:val="0"/>
+        <w:adjustRightInd w:val="0"/>
+        <w:spacing w:after="0" w:line="240" w:lineRule="auto"/>
+        <w:rPr>
+          <w:rFonts w:ascii="Consolas" w:hAnsi="Consolas" w:cs="Consolas"/>
+          <w:sz w:val="20"/>
+          <w:szCs w:val="20"/>
+          <w:lang w:val="en-US"/>
+        </w:rPr>
+      </w:pPr>
+      <w:r>
+        <w:rPr>
+          <w:rFonts w:ascii="Consolas" w:hAnsi="Consolas" w:cs="Consolas"/>
+          <w:color w:val="000000"/>
+          <w:sz w:val="20"/>
+          <w:szCs w:val="20"/>
+          <w:lang w:val="en-US"/>
+        </w:rPr>
+        <w:t xml:space="preserve">                 }</w:t>
+      </w:r>
+    </w:p>
+    <w:p>
+      <w:pPr>
+        <w:autoSpaceDE w:val="0"/>
+        <w:autoSpaceDN w:val="0"/>
+        <w:adjustRightInd w:val="0"/>
+        <w:spacing w:after="0" w:line="240" w:lineRule="auto"/>
+        <w:rPr>
+          <w:rFonts w:ascii="Consolas" w:hAnsi="Consolas" w:cs="Consolas"/>
+          <w:sz w:val="20"/>
+          <w:szCs w:val="20"/>
+          <w:lang w:val="en-US"/>
+        </w:rPr>
+      </w:pPr>
+      <w:r>
+        <w:rPr>
+          <w:rFonts w:ascii="Consolas" w:hAnsi="Consolas" w:cs="Consolas"/>
+          <w:color w:val="000000"/>
+          <w:sz w:val="20"/>
+          <w:szCs w:val="20"/>
+          <w:lang w:val="en-US"/>
+        </w:rPr>
+        <w:t xml:space="preserve">       } </w:t>
+      </w:r>
+      <w:r>
+        <w:rPr>
+          <w:rFonts w:ascii="Consolas" w:hAnsi="Consolas" w:cs="Consolas"/>
+          <w:b/>
+          <w:bCs/>
+          <w:color w:val="7F0055"/>
+          <w:sz w:val="20"/>
+          <w:szCs w:val="20"/>
+          <w:lang w:val="en-US"/>
+        </w:rPr>
+        <w:t>else</w:t>
+      </w:r>
+      <w:r>
+        <w:rPr>
+          <w:rFonts w:ascii="Consolas" w:hAnsi="Consolas" w:cs="Consolas"/>
+          <w:color w:val="000000"/>
+          <w:sz w:val="20"/>
+          <w:szCs w:val="20"/>
+          <w:lang w:val="en-US"/>
+        </w:rPr>
+        <w:t xml:space="preserve"> {</w:t>
+      </w:r>
+    </w:p>
+    <w:p>
+      <w:pPr>
+        <w:autoSpaceDE w:val="0"/>
+        <w:autoSpaceDN w:val="0"/>
+        <w:adjustRightInd w:val="0"/>
+        <w:spacing w:after="0" w:line="240" w:lineRule="auto"/>
+        <w:rPr>
+          <w:rFonts w:ascii="Consolas" w:hAnsi="Consolas" w:cs="Consolas"/>
+          <w:sz w:val="20"/>
+          <w:szCs w:val="20"/>
+        </w:rPr>
+      </w:pPr>
+      <w:r>
+        <w:rPr>
+          <w:rFonts w:ascii="Consolas" w:hAnsi="Consolas" w:cs="Consolas"/>
+          <w:color w:val="000000"/>
+          <w:sz w:val="20"/>
+          <w:szCs w:val="20"/>
+          <w:lang w:val="en-US"/>
+        </w:rPr>
+        <w:t xml:space="preserve">                </w:t>
+      </w:r>
+      <w:proofErr w:type="spellStart"/>
+      <w:r>
+        <w:rPr>
+          <w:rFonts w:ascii="Consolas" w:hAnsi="Consolas" w:cs="Consolas"/>
+          <w:b/>
+          <w:bCs/>
+          <w:color w:val="7F0055"/>
+          <w:sz w:val="20"/>
+          <w:szCs w:val="20"/>
+        </w:rPr>
+        <w:t>if</w:t>
+      </w:r>
+      <w:proofErr w:type="spellEnd"/>
+      <w:r>
+        <w:rPr>
+          <w:rFonts w:ascii="Consolas" w:hAnsi="Consolas" w:cs="Consolas"/>
+          <w:color w:val="000000"/>
+          <w:sz w:val="20"/>
+          <w:szCs w:val="20"/>
+        </w:rPr>
+        <w:t xml:space="preserve"> (</w:t>
+      </w:r>
+      <w:proofErr w:type="spellStart"/>
+      <w:r>
+        <w:rPr>
+          <w:rFonts w:ascii="Consolas" w:hAnsi="Consolas" w:cs="Consolas"/>
+          <w:color w:val="6A3E3E"/>
+          <w:sz w:val="20"/>
+          <w:szCs w:val="20"/>
+        </w:rPr>
+        <w:t>respostaPrisioneiroB</w:t>
+      </w:r>
+      <w:proofErr w:type="spellEnd"/>
+      <w:r>
+        <w:rPr>
+          <w:rFonts w:ascii="Consolas" w:hAnsi="Consolas" w:cs="Consolas"/>
+          <w:color w:val="000000"/>
+          <w:sz w:val="20"/>
+          <w:szCs w:val="20"/>
+        </w:rPr>
+        <w:t xml:space="preserve"> == </w:t>
+      </w:r>
+      <w:proofErr w:type="spellStart"/>
+      <w:r>
+        <w:rPr>
+          <w:rFonts w:ascii="Consolas" w:hAnsi="Consolas" w:cs="Consolas"/>
+          <w:color w:val="000000"/>
+          <w:sz w:val="20"/>
+          <w:szCs w:val="20"/>
+        </w:rPr>
+        <w:t>Resposta.</w:t>
+      </w:r>
+      <w:r>
+        <w:rPr>
+          <w:rFonts w:ascii="Consolas" w:hAnsi="Consolas" w:cs="Consolas"/>
+          <w:b/>
+          <w:bCs/>
+          <w:i/>
+          <w:iCs/>
+          <w:color w:val="0000C0"/>
+          <w:sz w:val="20"/>
+          <w:szCs w:val="20"/>
+        </w:rPr>
+        <w:t>DELACAO</w:t>
+      </w:r>
+      <w:proofErr w:type="spellEnd"/>
+      <w:r>
+        <w:rPr>
+          <w:rFonts w:ascii="Consolas" w:hAnsi="Consolas" w:cs="Consolas"/>
+          <w:color w:val="000000"/>
+          <w:sz w:val="20"/>
+          <w:szCs w:val="20"/>
+        </w:rPr>
+        <w:t>) {</w:t>
+      </w:r>
+    </w:p>
+    <w:p>
+      <w:pPr>
+        <w:autoSpaceDE w:val="0"/>
+        <w:autoSpaceDN w:val="0"/>
+        <w:adjustRightInd w:val="0"/>
+        <w:spacing w:after="0" w:line="240" w:lineRule="auto"/>
+        <w:rPr>
+          <w:rFonts w:ascii="Consolas" w:hAnsi="Consolas" w:cs="Consolas"/>
+          <w:sz w:val="20"/>
+          <w:szCs w:val="20"/>
+        </w:rPr>
+      </w:pPr>
+      <w:r>
+        <w:rPr>
+          <w:rFonts w:ascii="Consolas" w:hAnsi="Consolas" w:cs="Consolas"/>
+          <w:color w:val="000000"/>
+          <w:sz w:val="20"/>
+          <w:szCs w:val="20"/>
+        </w:rPr>
+        <w:t xml:space="preserve">                    </w:t>
+      </w:r>
+      <w:proofErr w:type="spellStart"/>
+      <w:r>
+        <w:rPr>
+          <w:rFonts w:ascii="Consolas" w:hAnsi="Consolas" w:cs="Consolas"/>
+          <w:b/>
+          <w:bCs/>
+          <w:color w:val="7F0055"/>
+          <w:sz w:val="20"/>
+          <w:szCs w:val="20"/>
+        </w:rPr>
+        <w:t>return</w:t>
+      </w:r>
+      <w:proofErr w:type="spellEnd"/>
+      <w:r>
+        <w:rPr>
+          <w:rFonts w:ascii="Consolas" w:hAnsi="Consolas" w:cs="Consolas"/>
+          <w:color w:val="000000"/>
+          <w:sz w:val="20"/>
+          <w:szCs w:val="20"/>
+        </w:rPr>
+        <w:t xml:space="preserve"> </w:t>
+      </w:r>
+      <w:r>
+        <w:rPr>
+          <w:rFonts w:ascii="Consolas" w:hAnsi="Consolas" w:cs="Consolas"/>
+          <w:color w:val="0000C0"/>
+          <w:sz w:val="20"/>
+          <w:szCs w:val="20"/>
+        </w:rPr>
+        <w:t>PENA_CONDENACAO_INDIVIDUAL</w:t>
+      </w:r>
+      <w:r>
+        <w:rPr>
+          <w:rFonts w:ascii="Consolas" w:hAnsi="Consolas" w:cs="Consolas"/>
+          <w:color w:val="000000"/>
+          <w:sz w:val="20"/>
+          <w:szCs w:val="20"/>
+        </w:rPr>
+        <w:t>;</w:t>
+      </w:r>
+    </w:p>
+    <w:p>
+      <w:pPr>
+        <w:autoSpaceDE w:val="0"/>
+        <w:autoSpaceDN w:val="0"/>
+        <w:adjustRightInd w:val="0"/>
+        <w:spacing w:after="0" w:line="240" w:lineRule="auto"/>
+        <w:rPr>
+          <w:rFonts w:ascii="Consolas" w:hAnsi="Consolas" w:cs="Consolas"/>
+          <w:sz w:val="20"/>
+          <w:szCs w:val="20"/>
+        </w:rPr>
+      </w:pPr>
+      <w:r>
+        <w:rPr>
+          <w:rFonts w:ascii="Consolas" w:hAnsi="Consolas" w:cs="Consolas"/>
+          <w:color w:val="000000"/>
+          <w:sz w:val="20"/>
+          <w:szCs w:val="20"/>
+        </w:rPr>
+        <w:t xml:space="preserve">                } </w:t>
+      </w:r>
+      <w:proofErr w:type="spellStart"/>
+      <w:r>
+        <w:rPr>
+          <w:rFonts w:ascii="Consolas" w:hAnsi="Consolas" w:cs="Consolas"/>
+          <w:b/>
+          <w:bCs/>
+          <w:color w:val="7F0055"/>
+          <w:sz w:val="20"/>
+          <w:szCs w:val="20"/>
+        </w:rPr>
+        <w:t>else</w:t>
+      </w:r>
+      <w:proofErr w:type="spellEnd"/>
+      <w:r>
+        <w:rPr>
+          <w:rFonts w:ascii="Consolas" w:hAnsi="Consolas" w:cs="Consolas"/>
+          <w:color w:val="000000"/>
+          <w:sz w:val="20"/>
+          <w:szCs w:val="20"/>
+        </w:rPr>
+        <w:t xml:space="preserve"> {</w:t>
+      </w:r>
+    </w:p>
+    <w:p>
+      <w:pPr>
+        <w:autoSpaceDE w:val="0"/>
+        <w:autoSpaceDN w:val="0"/>
+        <w:adjustRightInd w:val="0"/>
+        <w:spacing w:after="0" w:line="240" w:lineRule="auto"/>
+        <w:rPr>
+          <w:rFonts w:ascii="Consolas" w:hAnsi="Consolas" w:cs="Consolas"/>
+          <w:sz w:val="20"/>
+          <w:szCs w:val="20"/>
+        </w:rPr>
+      </w:pPr>
+      <w:r>
+        <w:rPr>
+          <w:rFonts w:ascii="Consolas" w:hAnsi="Consolas" w:cs="Consolas"/>
+          <w:color w:val="000000"/>
+          <w:sz w:val="20"/>
+          <w:szCs w:val="20"/>
+        </w:rPr>
+        <w:t xml:space="preserve">                         </w:t>
+      </w:r>
+      <w:proofErr w:type="spellStart"/>
+      <w:r>
+        <w:rPr>
+          <w:rFonts w:ascii="Consolas" w:hAnsi="Consolas" w:cs="Consolas"/>
+          <w:b/>
+          <w:bCs/>
+          <w:color w:val="7F0055"/>
+          <w:sz w:val="20"/>
+          <w:szCs w:val="20"/>
+        </w:rPr>
+        <w:t>return</w:t>
+      </w:r>
+      <w:proofErr w:type="spellEnd"/>
+      <w:r>
+        <w:rPr>
+          <w:rFonts w:ascii="Consolas" w:hAnsi="Consolas" w:cs="Consolas"/>
+          <w:color w:val="000000"/>
+          <w:sz w:val="20"/>
+          <w:szCs w:val="20"/>
+        </w:rPr>
+        <w:t xml:space="preserve"> </w:t>
+      </w:r>
+      <w:r>
+        <w:rPr>
+          <w:rFonts w:ascii="Consolas" w:hAnsi="Consolas" w:cs="Consolas"/>
+          <w:color w:val="0000C0"/>
+          <w:sz w:val="20"/>
+          <w:szCs w:val="20"/>
+        </w:rPr>
+        <w:t>PENA_CONDENACAO_CUMPLICES</w:t>
+      </w:r>
+      <w:r>
+        <w:rPr>
+          <w:rFonts w:ascii="Consolas" w:hAnsi="Consolas" w:cs="Consolas"/>
+          <w:color w:val="000000"/>
+          <w:sz w:val="20"/>
+          <w:szCs w:val="20"/>
+        </w:rPr>
+        <w:t>;</w:t>
+      </w:r>
+    </w:p>
+    <w:p>
+      <w:pPr>
+        <w:autoSpaceDE w:val="0"/>
+        <w:autoSpaceDN w:val="0"/>
+        <w:adjustRightInd w:val="0"/>
+        <w:spacing w:after="0" w:line="240" w:lineRule="auto"/>
+        <w:rPr>
+          <w:rFonts w:ascii="Consolas" w:hAnsi="Consolas" w:cs="Consolas"/>
+          <w:sz w:val="20"/>
+          <w:szCs w:val="20"/>
+        </w:rPr>
+      </w:pPr>
+      <w:r>
+        <w:rPr>
+          <w:rFonts w:ascii="Consolas" w:hAnsi="Consolas" w:cs="Consolas"/>
+          <w:color w:val="000000"/>
+          <w:sz w:val="20"/>
+          <w:szCs w:val="20"/>
+        </w:rPr>
+        <w:t xml:space="preserve">                        }</w:t>
+      </w:r>
+    </w:p>
+    <w:p>
+      <w:pPr>
+        <w:autoSpaceDE w:val="0"/>
+        <w:autoSpaceDN w:val="0"/>
+        <w:adjustRightInd w:val="0"/>
+        <w:spacing w:after="0" w:line="240" w:lineRule="auto"/>
+        <w:rPr>
+          <w:rFonts w:ascii="Consolas" w:hAnsi="Consolas" w:cs="Consolas"/>
+          <w:sz w:val="20"/>
+          <w:szCs w:val="20"/>
+        </w:rPr>
+      </w:pPr>
+      <w:r>
+        <w:rPr>
+          <w:rFonts w:ascii="Consolas" w:hAnsi="Consolas" w:cs="Consolas"/>
+          <w:color w:val="000000"/>
+          <w:sz w:val="20"/>
+          <w:szCs w:val="20"/>
+        </w:rPr>
+        <w:t xml:space="preserve">                }</w:t>
+      </w:r>
+    </w:p>
+    <w:p>
+      <w:pPr>
+        <w:autoSpaceDE w:val="0"/>
+        <w:autoSpaceDN w:val="0"/>
+        <w:adjustRightInd w:val="0"/>
+        <w:spacing w:after="0" w:line="240" w:lineRule="auto"/>
+        <w:rPr>
+          <w:rFonts w:ascii="Consolas" w:hAnsi="Consolas" w:cs="Consolas"/>
+          <w:sz w:val="20"/>
+          <w:szCs w:val="20"/>
+        </w:rPr>
+      </w:pPr>
+      <w:r>
+        <w:rPr>
+          <w:rFonts w:ascii="Consolas" w:hAnsi="Consolas" w:cs="Consolas"/>
+          <w:color w:val="000000"/>
+          <w:sz w:val="20"/>
+          <w:szCs w:val="20"/>
+        </w:rPr>
+        <w:t xml:space="preserve">     }</w:t>
+      </w:r>
+    </w:p>
+    <w:p>
+      <w:pPr>
+        <w:autoSpaceDE w:val="0"/>
+        <w:autoSpaceDN w:val="0"/>
+        <w:adjustRightInd w:val="0"/>
+        <w:spacing w:after="0" w:line="240" w:lineRule="auto"/>
+        <w:rPr>
+          <w:rFonts w:ascii="Consolas" w:hAnsi="Consolas" w:cs="Consolas"/>
+          <w:sz w:val="20"/>
+          <w:szCs w:val="20"/>
+        </w:rPr>
+      </w:pPr>
+      <w:r>
+        <w:rPr>
+          <w:rFonts w:ascii="Consolas" w:hAnsi="Consolas" w:cs="Consolas"/>
+          <w:color w:val="000000"/>
+          <w:sz w:val="20"/>
+          <w:szCs w:val="20"/>
+        </w:rPr>
+        <w:t>}</w:t>
+      </w:r>
+    </w:p>
+    <w:p>
+      <w:pPr>
+        <w:spacing w:after="0"/>
+        <w:jc w:val="center"/>
+        <w:rPr>
+          <w:rFonts w:ascii="Consolas" w:hAnsi="Consolas"/>
+          <w:b/>
+          <w:sz w:val="18"/>
+        </w:rPr>
+      </w:pPr>
+    </w:p>
+    <w:p>
+      <w:pPr>
+        <w:spacing w:after="0"/>
+        <w:jc w:val="center"/>
+        <w:rPr>
+          <w:rFonts w:ascii="Consolas" w:hAnsi="Consolas"/>
+          <w:b/>
+          <w:sz w:val="18"/>
+        </w:rPr>
+      </w:pPr>
+    </w:p>
+    <w:p>
+      <w:pPr>
+        <w:spacing w:after="0"/>
+        <w:jc w:val="center"/>
+        <w:rPr>
+          <w:rFonts w:ascii="Consolas" w:hAnsi="Consolas"/>
+          <w:b/>
+          <w:sz w:val="18"/>
+        </w:rPr>
+      </w:pPr>
+    </w:p>
+    <w:p>
+      <w:pPr>
+        <w:spacing w:after="0"/>
+        <w:rPr>
+          <w:rFonts w:ascii="Consolas" w:hAnsi="Consolas"/>
+          <w:sz w:val="18"/>
+        </w:rPr>
+      </w:pPr>
+    </w:p>
+    <w:p>
+      <w:pPr>
+        <w:spacing w:after="0"/>
+        <w:rPr>
+          <w:rFonts w:ascii="Consolas" w:hAnsi="Consolas"/>
+          <w:b/>
+          <w:color w:val="70AD47" w:themeColor="accent6"/>
+          <w:sz w:val="18"/>
+          <w:u w:val="single"/>
+        </w:rPr>
+      </w:pPr>
+      <w:r>
+        <w:rPr>
+          <w:rFonts w:ascii="Consolas" w:hAnsi="Consolas"/>
+          <w:b/>
+          <w:color w:val="70AD47" w:themeColor="accent6"/>
+          <w:sz w:val="18"/>
+          <w:u w:val="single"/>
+        </w:rPr>
+        <w:t>Resposta.java</w:t>
+      </w:r>
+    </w:p>
+    <w:p>
+      <w:pPr>
+        <w:spacing w:after="0"/>
+        <w:rPr>
+          <w:rFonts w:ascii="Consolas" w:hAnsi="Consolas"/>
+          <w:color w:val="538135" w:themeColor="accent6" w:themeShade="BF"/>
+          <w:sz w:val="18"/>
+        </w:rPr>
+      </w:pPr>
+    </w:p>
+    <w:p>
+      <w:pPr>
+        <w:autoSpaceDE w:val="0"/>
+        <w:autoSpaceDN w:val="0"/>
+        <w:adjustRightInd w:val="0"/>
+        <w:spacing w:after="0" w:line="240" w:lineRule="auto"/>
+        <w:rPr>
+          <w:rFonts w:ascii="Consolas" w:hAnsi="Consolas" w:cs="Consolas"/>
+          <w:sz w:val="20"/>
+          <w:szCs w:val="20"/>
+        </w:rPr>
+      </w:pPr>
+      <w:proofErr w:type="spellStart"/>
+      <w:r>
+        <w:rPr>
+          <w:rFonts w:ascii="Consolas" w:hAnsi="Consolas" w:cs="Consolas"/>
+          <w:b/>
+          <w:bCs/>
+          <w:color w:val="7F0055"/>
+          <w:sz w:val="20"/>
+          <w:szCs w:val="20"/>
+        </w:rPr>
+        <w:t>public</w:t>
+      </w:r>
+      <w:proofErr w:type="spellEnd"/>
+      <w:r>
+        <w:rPr>
+          <w:rFonts w:ascii="Consolas" w:hAnsi="Consolas" w:cs="Consolas"/>
+          <w:color w:val="000000"/>
+          <w:sz w:val="20"/>
+          <w:szCs w:val="20"/>
+        </w:rPr>
+        <w:t xml:space="preserve"> </w:t>
+      </w:r>
+      <w:proofErr w:type="spellStart"/>
+      <w:r>
+        <w:rPr>
+          <w:rFonts w:ascii="Consolas" w:hAnsi="Consolas" w:cs="Consolas"/>
+          <w:b/>
+          <w:bCs/>
+          <w:color w:val="7F0055"/>
+          <w:sz w:val="20"/>
+          <w:szCs w:val="20"/>
+        </w:rPr>
+        <w:t>enum</w:t>
+      </w:r>
+      <w:proofErr w:type="spellEnd"/>
+      <w:r>
+        <w:rPr>
+          <w:rFonts w:ascii="Consolas" w:hAnsi="Consolas" w:cs="Consolas"/>
+          <w:color w:val="000000"/>
+          <w:sz w:val="20"/>
+          <w:szCs w:val="20"/>
+        </w:rPr>
+        <w:t xml:space="preserve"> Resposta {</w:t>
+      </w:r>
+    </w:p>
+    <w:p>
+      <w:pPr>
+        <w:autoSpaceDE w:val="0"/>
+        <w:autoSpaceDN w:val="0"/>
+        <w:adjustRightInd w:val="0"/>
+        <w:spacing w:after="0" w:line="240" w:lineRule="auto"/>
+        <w:rPr>
+          <w:rFonts w:ascii="Consolas" w:hAnsi="Consolas" w:cs="Consolas"/>
+          <w:sz w:val="20"/>
+          <w:szCs w:val="20"/>
+        </w:rPr>
+      </w:pPr>
+      <w:r>
+        <w:rPr>
+          <w:rFonts w:ascii="Consolas" w:hAnsi="Consolas" w:cs="Consolas"/>
+          <w:color w:val="000000"/>
+          <w:sz w:val="20"/>
+          <w:szCs w:val="20"/>
+        </w:rPr>
+        <w:tab/>
+      </w:r>
+      <w:r>
+        <w:rPr>
+          <w:rFonts w:ascii="Consolas" w:hAnsi="Consolas" w:cs="Consolas"/>
+          <w:b/>
+          <w:bCs/>
+          <w:i/>
+          <w:iCs/>
+          <w:color w:val="0000C0"/>
+          <w:sz w:val="20"/>
+          <w:szCs w:val="20"/>
+        </w:rPr>
+        <w:t>NEGACAO</w:t>
+      </w:r>
+      <w:r>
+        <w:rPr>
+          <w:rFonts w:ascii="Consolas" w:hAnsi="Consolas" w:cs="Consolas"/>
+          <w:color w:val="000000"/>
+          <w:sz w:val="20"/>
+          <w:szCs w:val="20"/>
+        </w:rPr>
+        <w:t xml:space="preserve">, </w:t>
+      </w:r>
+      <w:r>
+        <w:rPr>
+          <w:rFonts w:ascii="Consolas" w:hAnsi="Consolas" w:cs="Consolas"/>
+          <w:b/>
+          <w:bCs/>
+          <w:i/>
+          <w:iCs/>
+          <w:color w:val="0000C0"/>
+          <w:sz w:val="20"/>
+          <w:szCs w:val="20"/>
+          <w:shd w:val="clear" w:color="auto" w:fill="D4D4D4"/>
+        </w:rPr>
+        <w:t>DELACAO</w:t>
+      </w:r>
+    </w:p>
+    <w:p>
+      <w:pPr>
+        <w:autoSpaceDE w:val="0"/>
+        <w:autoSpaceDN w:val="0"/>
+        <w:adjustRightInd w:val="0"/>
+        <w:spacing w:after="0" w:line="240" w:lineRule="auto"/>
+        <w:rPr>
+          <w:rFonts w:ascii="Consolas" w:hAnsi="Consolas" w:cs="Consolas"/>
+          <w:sz w:val="20"/>
+          <w:szCs w:val="20"/>
+        </w:rPr>
+      </w:pPr>
+      <w:r>
+        <w:rPr>
+          <w:rFonts w:ascii="Consolas" w:hAnsi="Consolas" w:cs="Consolas"/>
+          <w:color w:val="000000"/>
+          <w:sz w:val="20"/>
+          <w:szCs w:val="20"/>
+        </w:rPr>
+        <w:t>}</w:t>
+      </w:r>
+    </w:p>
+    <w:p>
+      <w:pPr>
+        <w:spacing w:after="0"/>
+        <w:rPr>
+          <w:rFonts w:ascii="Consolas" w:hAnsi="Consolas"/>
+          <w:sz w:val="18"/>
+        </w:rPr>
+      </w:pPr>
+    </w:p>
+    <w:p>
+      <w:pPr>
+        <w:spacing w:after="0"/>
+        <w:rPr>
+          <w:rFonts w:ascii="Consolas" w:hAnsi="Consolas"/>
+          <w:sz w:val="18"/>
+        </w:rPr>
+      </w:pPr>
+    </w:p>
+    <w:p>
+      <w:pPr>
+        <w:spacing w:after="0"/>
+        <w:rPr>
+          <w:rFonts w:ascii="Consolas" w:hAnsi="Consolas"/>
+          <w:sz w:val="18"/>
+        </w:rPr>
+      </w:pPr>
+    </w:p>
+    <w:p>
+      <w:pPr>
+        <w:spacing w:after="0"/>
+        <w:rPr>
+          <w:rFonts w:ascii="Consolas" w:hAnsi="Consolas"/>
+          <w:sz w:val="18"/>
+        </w:rPr>
+      </w:pPr>
+    </w:p>
+    <w:p>
+      <w:pPr>
+        <w:spacing w:after="0"/>
+        <w:rPr>
+          <w:rFonts w:ascii="Consolas" w:hAnsi="Consolas"/>
+          <w:color w:val="70AD47" w:themeColor="accent6"/>
+          <w:sz w:val="18"/>
+          <w:u w:val="single"/>
+        </w:rPr>
+      </w:pPr>
+      <w:r>
+        <w:rPr>
+          <w:rFonts w:ascii="Consolas" w:hAnsi="Consolas"/>
+          <w:b/>
+          <w:color w:val="70AD47" w:themeColor="accent6"/>
+          <w:sz w:val="18"/>
+          <w:u w:val="single"/>
+        </w:rPr>
+        <w:t>testejulgamentoPrisioneiro.java</w:t>
+      </w:r>
+    </w:p>
+    <w:p>
+      <w:pPr>
+        <w:spacing w:after="0"/>
+        <w:rPr>
+          <w:rFonts w:ascii="Consolas" w:hAnsi="Consolas"/>
+          <w:sz w:val="18"/>
+        </w:rPr>
+      </w:pPr>
+    </w:p>
+    <w:p>
+      <w:pPr>
+        <w:spacing w:after="0" w:line="240" w:lineRule="auto"/>
+        <w:rPr>
+          <w:rFonts w:ascii="Consolas" w:hAnsi="Consolas"/>
+          <w:sz w:val="18"/>
+        </w:rPr>
+      </w:pPr>
+    </w:p>
+    <w:p>
+      <w:pPr>
+        <w:autoSpaceDE w:val="0"/>
+        <w:autoSpaceDN w:val="0"/>
+        <w:adjustRightInd w:val="0"/>
+        <w:spacing w:after="0" w:line="240" w:lineRule="auto"/>
+        <w:rPr>
+          <w:rFonts w:ascii="Consolas" w:hAnsi="Consolas" w:cs="Consolas"/>
+          <w:sz w:val="20"/>
+          <w:szCs w:val="20"/>
+          <w:lang w:val="en-US"/>
+        </w:rPr>
+      </w:pPr>
+      <w:r>
+        <w:rPr>
+          <w:rFonts w:ascii="Consolas" w:hAnsi="Consolas" w:cs="Consolas"/>
+          <w:b/>
+          <w:bCs/>
+          <w:color w:val="7F0055"/>
+          <w:sz w:val="20"/>
+          <w:szCs w:val="20"/>
+          <w:lang w:val="en-US"/>
+        </w:rPr>
+        <w:t>import</w:t>
+      </w:r>
+      <w:r>
+        <w:rPr>
+          <w:rFonts w:ascii="Consolas" w:hAnsi="Consolas" w:cs="Consolas"/>
+          <w:color w:val="000000"/>
+          <w:sz w:val="20"/>
+          <w:szCs w:val="20"/>
+          <w:lang w:val="en-US"/>
+        </w:rPr>
+        <w:t xml:space="preserve"> </w:t>
+      </w:r>
+      <w:r>
+        <w:rPr>
+          <w:rFonts w:ascii="Consolas" w:hAnsi="Consolas" w:cs="Consolas"/>
+          <w:b/>
+          <w:bCs/>
+          <w:color w:val="7F0055"/>
+          <w:sz w:val="20"/>
+          <w:szCs w:val="20"/>
+          <w:lang w:val="en-US"/>
+        </w:rPr>
+        <w:t>static</w:t>
+      </w:r>
+      <w:r>
+        <w:rPr>
+          <w:rFonts w:ascii="Consolas" w:hAnsi="Consolas" w:cs="Consolas"/>
+          <w:color w:val="000000"/>
+          <w:sz w:val="20"/>
+          <w:szCs w:val="20"/>
+          <w:lang w:val="en-US"/>
+        </w:rPr>
+        <w:t xml:space="preserve"> </w:t>
+      </w:r>
+      <w:proofErr w:type="spellStart"/>
+      <w:proofErr w:type="gramStart"/>
+      <w:r>
+        <w:rPr>
+          <w:rFonts w:ascii="Consolas" w:hAnsi="Consolas" w:cs="Consolas"/>
+          <w:color w:val="000000"/>
+          <w:sz w:val="20"/>
+          <w:szCs w:val="20"/>
+          <w:lang w:val="en-US"/>
+        </w:rPr>
+        <w:t>org.junit</w:t>
+      </w:r>
+      <w:proofErr w:type="gramEnd"/>
+      <w:r>
+        <w:rPr>
+          <w:rFonts w:ascii="Consolas" w:hAnsi="Consolas" w:cs="Consolas"/>
+          <w:color w:val="000000"/>
+          <w:sz w:val="20"/>
+          <w:szCs w:val="20"/>
+          <w:lang w:val="en-US"/>
+        </w:rPr>
+        <w:t>.Assert.</w:t>
+      </w:r>
+      <w:r>
+        <w:rPr>
+          <w:rFonts w:ascii="Consolas" w:hAnsi="Consolas" w:cs="Consolas"/>
+          <w:i/>
+          <w:iCs/>
+          <w:color w:val="000000"/>
+          <w:sz w:val="20"/>
+          <w:szCs w:val="20"/>
+          <w:lang w:val="en-US"/>
+        </w:rPr>
+        <w:t>assertNotNull</w:t>
+      </w:r>
+      <w:proofErr w:type="spellEnd"/>
+      <w:r>
+        <w:rPr>
+          <w:rFonts w:ascii="Consolas" w:hAnsi="Consolas" w:cs="Consolas"/>
+          <w:color w:val="000000"/>
+          <w:sz w:val="20"/>
+          <w:szCs w:val="20"/>
+          <w:lang w:val="en-US"/>
+        </w:rPr>
+        <w:t>;</w:t>
+      </w:r>
+    </w:p>
+    <w:p>
+      <w:pPr>
+        <w:autoSpaceDE w:val="0"/>
+        <w:autoSpaceDN w:val="0"/>
+        <w:adjustRightInd w:val="0"/>
+        <w:spacing w:after="0" w:line="240" w:lineRule="auto"/>
+        <w:rPr>
+          <w:rFonts w:ascii="Consolas" w:hAnsi="Consolas" w:cs="Consolas"/>
+          <w:sz w:val="20"/>
+          <w:szCs w:val="20"/>
+          <w:lang w:val="en-US"/>
+        </w:rPr>
+      </w:pPr>
+      <w:r>
+        <w:rPr>
+          <w:rFonts w:ascii="Consolas" w:hAnsi="Consolas" w:cs="Consolas"/>
+          <w:b/>
+          <w:bCs/>
+          <w:color w:val="7F0055"/>
+          <w:sz w:val="20"/>
+          <w:szCs w:val="20"/>
+          <w:lang w:val="en-US"/>
+        </w:rPr>
+        <w:lastRenderedPageBreak/>
+        <w:t>import</w:t>
+      </w:r>
+      <w:r>
+        <w:rPr>
+          <w:rFonts w:ascii="Consolas" w:hAnsi="Consolas" w:cs="Consolas"/>
+          <w:color w:val="000000"/>
+          <w:sz w:val="20"/>
+          <w:szCs w:val="20"/>
+          <w:lang w:val="en-US"/>
+        </w:rPr>
+        <w:t xml:space="preserve"> </w:t>
+      </w:r>
+      <w:r>
+        <w:rPr>
+          <w:rFonts w:ascii="Consolas" w:hAnsi="Consolas" w:cs="Consolas"/>
+          <w:b/>
+          <w:bCs/>
+          <w:color w:val="7F0055"/>
+          <w:sz w:val="20"/>
+          <w:szCs w:val="20"/>
+          <w:lang w:val="en-US"/>
+        </w:rPr>
+        <w:t>static</w:t>
+      </w:r>
+      <w:r>
+        <w:rPr>
+          <w:rFonts w:ascii="Consolas" w:hAnsi="Consolas" w:cs="Consolas"/>
+          <w:color w:val="000000"/>
+          <w:sz w:val="20"/>
+          <w:szCs w:val="20"/>
+          <w:lang w:val="en-US"/>
+        </w:rPr>
+        <w:t xml:space="preserve"> </w:t>
+      </w:r>
+      <w:proofErr w:type="spellStart"/>
+      <w:proofErr w:type="gramStart"/>
+      <w:r>
+        <w:rPr>
+          <w:rFonts w:ascii="Consolas" w:hAnsi="Consolas" w:cs="Consolas"/>
+          <w:color w:val="000000"/>
+          <w:sz w:val="20"/>
+          <w:szCs w:val="20"/>
+          <w:lang w:val="en-US"/>
+        </w:rPr>
+        <w:t>org.junit.jupiter.api.Assertions.</w:t>
+      </w:r>
+      <w:r>
+        <w:rPr>
+          <w:rFonts w:ascii="Consolas" w:hAnsi="Consolas" w:cs="Consolas"/>
+          <w:i/>
+          <w:iCs/>
+          <w:color w:val="000000"/>
+          <w:sz w:val="20"/>
+          <w:szCs w:val="20"/>
+          <w:lang w:val="en-US"/>
+        </w:rPr>
+        <w:t>assertEquals</w:t>
+      </w:r>
+      <w:proofErr w:type="spellEnd"/>
+      <w:proofErr w:type="gramEnd"/>
+      <w:r>
+        <w:rPr>
+          <w:rFonts w:ascii="Consolas" w:hAnsi="Consolas" w:cs="Consolas"/>
+          <w:color w:val="000000"/>
+          <w:sz w:val="20"/>
+          <w:szCs w:val="20"/>
+          <w:lang w:val="en-US"/>
+        </w:rPr>
+        <w:t>;</w:t>
+      </w:r>
+    </w:p>
+    <w:p>
+      <w:pPr>
+        <w:autoSpaceDE w:val="0"/>
+        <w:autoSpaceDN w:val="0"/>
+        <w:adjustRightInd w:val="0"/>
+        <w:spacing w:after="0" w:line="240" w:lineRule="auto"/>
+        <w:rPr>
+          <w:rFonts w:ascii="Consolas" w:hAnsi="Consolas" w:cs="Consolas"/>
+          <w:sz w:val="20"/>
+          <w:szCs w:val="20"/>
+          <w:lang w:val="en-US"/>
+        </w:rPr>
+      </w:pPr>
+    </w:p>
+    <w:p>
+      <w:pPr>
+        <w:autoSpaceDE w:val="0"/>
+        <w:autoSpaceDN w:val="0"/>
+        <w:adjustRightInd w:val="0"/>
+        <w:spacing w:after="0" w:line="240" w:lineRule="auto"/>
+        <w:rPr>
+          <w:rFonts w:ascii="Consolas" w:hAnsi="Consolas" w:cs="Consolas"/>
+          <w:sz w:val="20"/>
+          <w:szCs w:val="20"/>
+          <w:lang w:val="en-US"/>
+        </w:rPr>
+      </w:pPr>
+      <w:r>
+        <w:rPr>
+          <w:rFonts w:ascii="Consolas" w:hAnsi="Consolas" w:cs="Consolas"/>
+          <w:b/>
+          <w:bCs/>
+          <w:color w:val="7F0055"/>
+          <w:sz w:val="20"/>
+          <w:szCs w:val="20"/>
+          <w:lang w:val="en-US"/>
+        </w:rPr>
+        <w:t>import</w:t>
+      </w:r>
+      <w:r>
+        <w:rPr>
+          <w:rFonts w:ascii="Consolas" w:hAnsi="Consolas" w:cs="Consolas"/>
+          <w:color w:val="000000"/>
+          <w:sz w:val="20"/>
+          <w:szCs w:val="20"/>
+          <w:lang w:val="en-US"/>
+        </w:rPr>
+        <w:t xml:space="preserve"> </w:t>
+      </w:r>
+      <w:proofErr w:type="spellStart"/>
+      <w:proofErr w:type="gramStart"/>
+      <w:r>
+        <w:rPr>
+          <w:rFonts w:ascii="Consolas" w:hAnsi="Consolas" w:cs="Consolas"/>
+          <w:color w:val="000000"/>
+          <w:sz w:val="20"/>
+          <w:szCs w:val="20"/>
+          <w:lang w:val="en-US"/>
+        </w:rPr>
+        <w:t>org.junit.jupiter.api.Test</w:t>
+      </w:r>
+      <w:proofErr w:type="spellEnd"/>
+      <w:proofErr w:type="gramEnd"/>
+      <w:r>
+        <w:rPr>
+          <w:rFonts w:ascii="Consolas" w:hAnsi="Consolas" w:cs="Consolas"/>
+          <w:color w:val="000000"/>
+          <w:sz w:val="20"/>
+          <w:szCs w:val="20"/>
+          <w:lang w:val="en-US"/>
+        </w:rPr>
+        <w:t>;</w:t>
+      </w:r>
+    </w:p>
+    <w:p>
+      <w:pPr>
+        <w:autoSpaceDE w:val="0"/>
+        <w:autoSpaceDN w:val="0"/>
+        <w:adjustRightInd w:val="0"/>
+        <w:spacing w:after="0" w:line="240" w:lineRule="auto"/>
+        <w:rPr>
+          <w:rFonts w:ascii="Consolas" w:hAnsi="Consolas" w:cs="Consolas"/>
+          <w:sz w:val="20"/>
+          <w:szCs w:val="20"/>
+          <w:lang w:val="en-US"/>
+        </w:rPr>
+      </w:pPr>
+    </w:p>
+    <w:p>
+      <w:pPr>
+        <w:autoSpaceDE w:val="0"/>
+        <w:autoSpaceDN w:val="0"/>
+        <w:adjustRightInd w:val="0"/>
+        <w:spacing w:after="0" w:line="240" w:lineRule="auto"/>
+        <w:rPr>
+          <w:rFonts w:ascii="Consolas" w:hAnsi="Consolas" w:cs="Consolas"/>
+          <w:sz w:val="20"/>
+          <w:szCs w:val="20"/>
+          <w:lang w:val="en-US"/>
+        </w:rPr>
+      </w:pPr>
+    </w:p>
+    <w:p>
+      <w:pPr>
+        <w:autoSpaceDE w:val="0"/>
+        <w:autoSpaceDN w:val="0"/>
+        <w:adjustRightInd w:val="0"/>
+        <w:spacing w:after="0" w:line="240" w:lineRule="auto"/>
+        <w:rPr>
+          <w:rFonts w:ascii="Consolas" w:hAnsi="Consolas" w:cs="Consolas"/>
+          <w:sz w:val="20"/>
+          <w:szCs w:val="20"/>
+        </w:rPr>
+      </w:pPr>
+      <w:proofErr w:type="spellStart"/>
+      <w:r>
+        <w:rPr>
+          <w:rFonts w:ascii="Consolas" w:hAnsi="Consolas" w:cs="Consolas"/>
+          <w:b/>
+          <w:bCs/>
+          <w:color w:val="7F0055"/>
+          <w:sz w:val="20"/>
+          <w:szCs w:val="20"/>
+        </w:rPr>
+        <w:t>class</w:t>
+      </w:r>
+      <w:proofErr w:type="spellEnd"/>
+      <w:r>
+        <w:rPr>
+          <w:rFonts w:ascii="Consolas" w:hAnsi="Consolas" w:cs="Consolas"/>
+          <w:color w:val="000000"/>
+          <w:sz w:val="20"/>
+          <w:szCs w:val="20"/>
+        </w:rPr>
+        <w:t xml:space="preserve"> </w:t>
+      </w:r>
+      <w:proofErr w:type="spellStart"/>
+      <w:r>
+        <w:rPr>
+          <w:rFonts w:ascii="Consolas" w:hAnsi="Consolas" w:cs="Consolas"/>
+          <w:color w:val="000000"/>
+          <w:sz w:val="20"/>
+          <w:szCs w:val="20"/>
+        </w:rPr>
+        <w:t>testejulgamentoPrisioneiro</w:t>
+      </w:r>
+      <w:proofErr w:type="spellEnd"/>
+      <w:r>
+        <w:rPr>
+          <w:rFonts w:ascii="Consolas" w:hAnsi="Consolas" w:cs="Consolas"/>
+          <w:color w:val="000000"/>
+          <w:sz w:val="20"/>
+          <w:szCs w:val="20"/>
+        </w:rPr>
+        <w:t xml:space="preserve"> {</w:t>
+      </w:r>
+    </w:p>
+    <w:p>
+      <w:pPr>
+        <w:autoSpaceDE w:val="0"/>
+        <w:autoSpaceDN w:val="0"/>
+        <w:adjustRightInd w:val="0"/>
+        <w:spacing w:after="0" w:line="240" w:lineRule="auto"/>
+        <w:rPr>
+          <w:rFonts w:ascii="Consolas" w:hAnsi="Consolas" w:cs="Consolas"/>
+          <w:sz w:val="20"/>
+          <w:szCs w:val="20"/>
+        </w:rPr>
+      </w:pPr>
+    </w:p>
+    <w:p>
+      <w:pPr>
+        <w:autoSpaceDE w:val="0"/>
+        <w:autoSpaceDN w:val="0"/>
+        <w:adjustRightInd w:val="0"/>
+        <w:spacing w:after="0" w:line="240" w:lineRule="auto"/>
+        <w:rPr>
+          <w:rFonts w:ascii="Consolas" w:hAnsi="Consolas" w:cs="Consolas"/>
+          <w:sz w:val="20"/>
+          <w:szCs w:val="20"/>
+        </w:rPr>
+      </w:pPr>
+      <w:r>
+        <w:rPr>
+          <w:rFonts w:ascii="Consolas" w:hAnsi="Consolas" w:cs="Consolas"/>
+          <w:color w:val="000000"/>
+          <w:sz w:val="20"/>
+          <w:szCs w:val="20"/>
+        </w:rPr>
+        <w:tab/>
+      </w:r>
+      <w:r>
+        <w:rPr>
+          <w:rFonts w:ascii="Consolas" w:hAnsi="Consolas" w:cs="Consolas"/>
+          <w:color w:val="646464"/>
+          <w:sz w:val="20"/>
+          <w:szCs w:val="20"/>
+        </w:rPr>
+        <w:t>@Test</w:t>
+      </w:r>
+    </w:p>
+    <w:p>
+      <w:pPr>
+        <w:autoSpaceDE w:val="0"/>
+        <w:autoSpaceDN w:val="0"/>
+        <w:adjustRightInd w:val="0"/>
+        <w:spacing w:after="0" w:line="240" w:lineRule="auto"/>
+        <w:rPr>
+          <w:rFonts w:ascii="Consolas" w:hAnsi="Consolas" w:cs="Consolas"/>
+          <w:sz w:val="20"/>
+          <w:szCs w:val="20"/>
+        </w:rPr>
+      </w:pPr>
+      <w:r>
+        <w:rPr>
+          <w:rFonts w:ascii="Consolas" w:hAnsi="Consolas" w:cs="Consolas"/>
+          <w:color w:val="000000"/>
+          <w:sz w:val="20"/>
+          <w:szCs w:val="20"/>
+        </w:rPr>
+        <w:tab/>
+      </w:r>
+      <w:proofErr w:type="spellStart"/>
+      <w:r>
+        <w:rPr>
+          <w:rFonts w:ascii="Consolas" w:hAnsi="Consolas" w:cs="Consolas"/>
+          <w:b/>
+          <w:bCs/>
+          <w:color w:val="7F0055"/>
+          <w:sz w:val="20"/>
+          <w:szCs w:val="20"/>
+        </w:rPr>
+        <w:t>public</w:t>
+      </w:r>
+      <w:proofErr w:type="spellEnd"/>
+      <w:r>
+        <w:rPr>
+          <w:rFonts w:ascii="Consolas" w:hAnsi="Consolas" w:cs="Consolas"/>
+          <w:color w:val="000000"/>
+          <w:sz w:val="20"/>
+          <w:szCs w:val="20"/>
+        </w:rPr>
+        <w:t xml:space="preserve"> </w:t>
+      </w:r>
+      <w:proofErr w:type="spellStart"/>
+      <w:r>
+        <w:rPr>
+          <w:rFonts w:ascii="Consolas" w:hAnsi="Consolas" w:cs="Consolas"/>
+          <w:b/>
+          <w:bCs/>
+          <w:color w:val="7F0055"/>
+          <w:sz w:val="20"/>
+          <w:szCs w:val="20"/>
+        </w:rPr>
+        <w:t>void</w:t>
+      </w:r>
+      <w:proofErr w:type="spellEnd"/>
+      <w:r>
+        <w:rPr>
+          <w:rFonts w:ascii="Consolas" w:hAnsi="Consolas" w:cs="Consolas"/>
+          <w:color w:val="000000"/>
+          <w:sz w:val="20"/>
+          <w:szCs w:val="20"/>
+        </w:rPr>
+        <w:t xml:space="preserve"> </w:t>
+      </w:r>
+      <w:proofErr w:type="spellStart"/>
+      <w:proofErr w:type="gramStart"/>
+      <w:r>
+        <w:rPr>
+          <w:rFonts w:ascii="Consolas" w:hAnsi="Consolas" w:cs="Consolas"/>
+          <w:color w:val="000000"/>
+          <w:sz w:val="20"/>
+          <w:szCs w:val="20"/>
+        </w:rPr>
+        <w:t>testJulgamento</w:t>
+      </w:r>
+      <w:proofErr w:type="spellEnd"/>
+      <w:r>
+        <w:rPr>
+          <w:rFonts w:ascii="Consolas" w:hAnsi="Consolas" w:cs="Consolas"/>
+          <w:color w:val="000000"/>
+          <w:sz w:val="20"/>
+          <w:szCs w:val="20"/>
+        </w:rPr>
+        <w:t>(</w:t>
+      </w:r>
+      <w:proofErr w:type="gramEnd"/>
+      <w:r>
+        <w:rPr>
+          <w:rFonts w:ascii="Consolas" w:hAnsi="Consolas" w:cs="Consolas"/>
+          <w:color w:val="000000"/>
+          <w:sz w:val="20"/>
+          <w:szCs w:val="20"/>
+        </w:rPr>
+        <w:t>) {</w:t>
+      </w:r>
+    </w:p>
+    <w:p>
+      <w:pPr>
+        <w:autoSpaceDE w:val="0"/>
+        <w:autoSpaceDN w:val="0"/>
+        <w:adjustRightInd w:val="0"/>
+        <w:spacing w:after="0" w:line="240" w:lineRule="auto"/>
+        <w:rPr>
+          <w:rFonts w:ascii="Consolas" w:hAnsi="Consolas" w:cs="Consolas"/>
+          <w:sz w:val="20"/>
+          <w:szCs w:val="20"/>
+        </w:rPr>
+      </w:pPr>
+      <w:r>
+        <w:rPr>
+          <w:rFonts w:ascii="Consolas" w:hAnsi="Consolas" w:cs="Consolas"/>
+          <w:color w:val="000000"/>
+          <w:sz w:val="20"/>
+          <w:szCs w:val="20"/>
+        </w:rPr>
+        <w:tab/>
+      </w:r>
+      <w:r>
+        <w:rPr>
+          <w:rFonts w:ascii="Consolas" w:hAnsi="Consolas" w:cs="Consolas"/>
+          <w:color w:val="000000"/>
+          <w:sz w:val="20"/>
+          <w:szCs w:val="20"/>
+        </w:rPr>
+        <w:tab/>
+        <w:t xml:space="preserve">Resposta </w:t>
+      </w:r>
+      <w:proofErr w:type="spellStart"/>
+      <w:r>
+        <w:rPr>
+          <w:rFonts w:ascii="Consolas" w:hAnsi="Consolas" w:cs="Consolas"/>
+          <w:color w:val="6A3E3E"/>
+          <w:sz w:val="20"/>
+          <w:szCs w:val="20"/>
+        </w:rPr>
+        <w:t>respSuspeitoA</w:t>
+      </w:r>
+      <w:proofErr w:type="spellEnd"/>
+      <w:r>
+        <w:rPr>
+          <w:rFonts w:ascii="Consolas" w:hAnsi="Consolas" w:cs="Consolas"/>
+          <w:color w:val="000000"/>
+          <w:sz w:val="20"/>
+          <w:szCs w:val="20"/>
+        </w:rPr>
+        <w:t xml:space="preserve"> = </w:t>
+      </w:r>
+      <w:proofErr w:type="spellStart"/>
+      <w:r>
+        <w:rPr>
+          <w:rFonts w:ascii="Consolas" w:hAnsi="Consolas" w:cs="Consolas"/>
+          <w:color w:val="000000"/>
+          <w:sz w:val="20"/>
+          <w:szCs w:val="20"/>
+        </w:rPr>
+        <w:t>Resposta.</w:t>
+      </w:r>
+      <w:r>
+        <w:rPr>
+          <w:rFonts w:ascii="Consolas" w:hAnsi="Consolas" w:cs="Consolas"/>
+          <w:b/>
+          <w:bCs/>
+          <w:i/>
+          <w:iCs/>
+          <w:color w:val="0000C0"/>
+          <w:sz w:val="20"/>
+          <w:szCs w:val="20"/>
+        </w:rPr>
+        <w:t>DELACAO</w:t>
+      </w:r>
+      <w:proofErr w:type="spellEnd"/>
+      <w:r>
+        <w:rPr>
+          <w:rFonts w:ascii="Consolas" w:hAnsi="Consolas" w:cs="Consolas"/>
+          <w:color w:val="000000"/>
+          <w:sz w:val="20"/>
+          <w:szCs w:val="20"/>
+        </w:rPr>
+        <w:t>;</w:t>
+      </w:r>
+    </w:p>
+    <w:p>
+      <w:pPr>
+        <w:autoSpaceDE w:val="0"/>
+        <w:autoSpaceDN w:val="0"/>
+        <w:adjustRightInd w:val="0"/>
+        <w:spacing w:after="0" w:line="240" w:lineRule="auto"/>
+        <w:rPr>
+          <w:rFonts w:ascii="Consolas" w:hAnsi="Consolas" w:cs="Consolas"/>
+          <w:sz w:val="20"/>
+          <w:szCs w:val="20"/>
+        </w:rPr>
+      </w:pPr>
+      <w:r>
+        <w:rPr>
+          <w:rFonts w:ascii="Consolas" w:hAnsi="Consolas" w:cs="Consolas"/>
+          <w:color w:val="000000"/>
+          <w:sz w:val="20"/>
+          <w:szCs w:val="20"/>
+        </w:rPr>
+        <w:tab/>
+      </w:r>
+      <w:r>
+        <w:rPr>
+          <w:rFonts w:ascii="Consolas" w:hAnsi="Consolas" w:cs="Consolas"/>
+          <w:color w:val="000000"/>
+          <w:sz w:val="20"/>
+          <w:szCs w:val="20"/>
+        </w:rPr>
+        <w:tab/>
+        <w:t xml:space="preserve">Resposta </w:t>
+      </w:r>
+      <w:proofErr w:type="spellStart"/>
+      <w:r>
+        <w:rPr>
+          <w:rFonts w:ascii="Consolas" w:hAnsi="Consolas" w:cs="Consolas"/>
+          <w:color w:val="6A3E3E"/>
+          <w:sz w:val="20"/>
+          <w:szCs w:val="20"/>
+        </w:rPr>
+        <w:t>respSuspeitoB</w:t>
+      </w:r>
+      <w:proofErr w:type="spellEnd"/>
+      <w:r>
+        <w:rPr>
+          <w:rFonts w:ascii="Consolas" w:hAnsi="Consolas" w:cs="Consolas"/>
+          <w:color w:val="000000"/>
+          <w:sz w:val="20"/>
+          <w:szCs w:val="20"/>
+        </w:rPr>
+        <w:t xml:space="preserve"> = </w:t>
+      </w:r>
+      <w:proofErr w:type="spellStart"/>
+      <w:r>
+        <w:rPr>
+          <w:rFonts w:ascii="Consolas" w:hAnsi="Consolas" w:cs="Consolas"/>
+          <w:color w:val="000000"/>
+          <w:sz w:val="20"/>
+          <w:szCs w:val="20"/>
+        </w:rPr>
+        <w:t>Resposta.</w:t>
+      </w:r>
+      <w:r>
+        <w:rPr>
+          <w:rFonts w:ascii="Consolas" w:hAnsi="Consolas" w:cs="Consolas"/>
+          <w:b/>
+          <w:bCs/>
+          <w:i/>
+          <w:iCs/>
+          <w:color w:val="0000C0"/>
+          <w:sz w:val="20"/>
+          <w:szCs w:val="20"/>
+        </w:rPr>
+        <w:t>DELACAO</w:t>
+      </w:r>
+      <w:proofErr w:type="spellEnd"/>
+      <w:r>
+        <w:rPr>
+          <w:rFonts w:ascii="Consolas" w:hAnsi="Consolas" w:cs="Consolas"/>
+          <w:color w:val="000000"/>
+          <w:sz w:val="20"/>
+          <w:szCs w:val="20"/>
+        </w:rPr>
+        <w:t>;</w:t>
+      </w:r>
+    </w:p>
+    <w:p>
+      <w:pPr>
+        <w:autoSpaceDE w:val="0"/>
+        <w:autoSpaceDN w:val="0"/>
+        <w:adjustRightInd w:val="0"/>
+        <w:spacing w:after="0" w:line="240" w:lineRule="auto"/>
+        <w:rPr>
+          <w:rFonts w:ascii="Consolas" w:hAnsi="Consolas" w:cs="Consolas"/>
+          <w:sz w:val="20"/>
+          <w:szCs w:val="20"/>
+        </w:rPr>
+      </w:pPr>
+      <w:r>
+        <w:rPr>
+          <w:rFonts w:ascii="Consolas" w:hAnsi="Consolas" w:cs="Consolas"/>
+          <w:color w:val="000000"/>
+          <w:sz w:val="20"/>
+          <w:szCs w:val="20"/>
+        </w:rPr>
+        <w:tab/>
+      </w:r>
+      <w:r>
+        <w:rPr>
+          <w:rFonts w:ascii="Consolas" w:hAnsi="Consolas" w:cs="Consolas"/>
+          <w:color w:val="000000"/>
+          <w:sz w:val="20"/>
+          <w:szCs w:val="20"/>
+        </w:rPr>
+        <w:tab/>
+      </w:r>
+    </w:p>
+    <w:p>
+      <w:pPr>
+        <w:autoSpaceDE w:val="0"/>
+        <w:autoSpaceDN w:val="0"/>
+        <w:adjustRightInd w:val="0"/>
+        <w:spacing w:after="0" w:line="240" w:lineRule="auto"/>
+        <w:rPr>
+          <w:rFonts w:ascii="Consolas" w:hAnsi="Consolas" w:cs="Consolas"/>
+          <w:sz w:val="20"/>
+          <w:szCs w:val="20"/>
+        </w:rPr>
+      </w:pPr>
+      <w:r>
+        <w:rPr>
+          <w:rFonts w:ascii="Consolas" w:hAnsi="Consolas" w:cs="Consolas"/>
+          <w:color w:val="000000"/>
+          <w:sz w:val="20"/>
+          <w:szCs w:val="20"/>
+        </w:rPr>
+        <w:tab/>
+      </w:r>
+      <w:r>
+        <w:rPr>
+          <w:rFonts w:ascii="Consolas" w:hAnsi="Consolas" w:cs="Consolas"/>
+          <w:color w:val="000000"/>
+          <w:sz w:val="20"/>
+          <w:szCs w:val="20"/>
+        </w:rPr>
+        <w:tab/>
+      </w:r>
+      <w:proofErr w:type="spellStart"/>
+      <w:r>
+        <w:rPr>
+          <w:rFonts w:ascii="Consolas" w:hAnsi="Consolas" w:cs="Consolas"/>
+          <w:color w:val="000000"/>
+          <w:sz w:val="20"/>
+          <w:szCs w:val="20"/>
+        </w:rPr>
+        <w:t>JulgamentoPrisioneiro</w:t>
+      </w:r>
+      <w:proofErr w:type="spellEnd"/>
+      <w:r>
+        <w:rPr>
+          <w:rFonts w:ascii="Consolas" w:hAnsi="Consolas" w:cs="Consolas"/>
+          <w:color w:val="000000"/>
+          <w:sz w:val="20"/>
+          <w:szCs w:val="20"/>
+        </w:rPr>
+        <w:t xml:space="preserve"> </w:t>
+      </w:r>
+      <w:proofErr w:type="spellStart"/>
+      <w:r>
+        <w:rPr>
+          <w:rFonts w:ascii="Consolas" w:hAnsi="Consolas" w:cs="Consolas"/>
+          <w:color w:val="6A3E3E"/>
+          <w:sz w:val="20"/>
+          <w:szCs w:val="20"/>
+        </w:rPr>
+        <w:t>jp</w:t>
+      </w:r>
+      <w:proofErr w:type="spellEnd"/>
+      <w:r>
+        <w:rPr>
+          <w:rFonts w:ascii="Consolas" w:hAnsi="Consolas" w:cs="Consolas"/>
+          <w:color w:val="000000"/>
+          <w:sz w:val="20"/>
+          <w:szCs w:val="20"/>
+        </w:rPr>
+        <w:t xml:space="preserve"> = </w:t>
+      </w:r>
+      <w:r>
+        <w:rPr>
+          <w:rFonts w:ascii="Consolas" w:hAnsi="Consolas" w:cs="Consolas"/>
+          <w:b/>
+          <w:bCs/>
+          <w:color w:val="7F0055"/>
+          <w:sz w:val="20"/>
+          <w:szCs w:val="20"/>
+        </w:rPr>
+        <w:t>new</w:t>
+      </w:r>
+      <w:r>
+        <w:rPr>
+          <w:rFonts w:ascii="Consolas" w:hAnsi="Consolas" w:cs="Consolas"/>
+          <w:color w:val="000000"/>
+          <w:sz w:val="20"/>
+          <w:szCs w:val="20"/>
+        </w:rPr>
+        <w:t xml:space="preserve"> </w:t>
+      </w:r>
+      <w:proofErr w:type="spellStart"/>
+      <w:proofErr w:type="gramStart"/>
+      <w:r>
+        <w:rPr>
+          <w:rFonts w:ascii="Consolas" w:hAnsi="Consolas" w:cs="Consolas"/>
+          <w:color w:val="000000"/>
+          <w:sz w:val="20"/>
+          <w:szCs w:val="20"/>
+        </w:rPr>
+        <w:t>JulgamentoPrisioneiro</w:t>
+      </w:r>
+      <w:proofErr w:type="spellEnd"/>
+      <w:r>
+        <w:rPr>
+          <w:rFonts w:ascii="Consolas" w:hAnsi="Consolas" w:cs="Consolas"/>
+          <w:color w:val="000000"/>
+          <w:sz w:val="20"/>
+          <w:szCs w:val="20"/>
+        </w:rPr>
+        <w:t>(</w:t>
+      </w:r>
+      <w:proofErr w:type="gramEnd"/>
+      <w:r>
+        <w:rPr>
+          <w:rFonts w:ascii="Consolas" w:hAnsi="Consolas" w:cs="Consolas"/>
+          <w:color w:val="000000"/>
+          <w:sz w:val="20"/>
+          <w:szCs w:val="20"/>
+        </w:rPr>
+        <w:t>);</w:t>
+      </w:r>
+    </w:p>
+    <w:p>
+      <w:pPr>
+        <w:autoSpaceDE w:val="0"/>
+        <w:autoSpaceDN w:val="0"/>
+        <w:adjustRightInd w:val="0"/>
+        <w:spacing w:after="0" w:line="240" w:lineRule="auto"/>
+        <w:rPr>
+          <w:rFonts w:ascii="Consolas" w:hAnsi="Consolas" w:cs="Consolas"/>
+          <w:sz w:val="20"/>
+          <w:szCs w:val="20"/>
+        </w:rPr>
+      </w:pPr>
+      <w:r>
+        <w:rPr>
+          <w:rFonts w:ascii="Consolas" w:hAnsi="Consolas" w:cs="Consolas"/>
+          <w:color w:val="000000"/>
+          <w:sz w:val="20"/>
+          <w:szCs w:val="20"/>
+        </w:rPr>
+        <w:tab/>
+      </w:r>
+      <w:r>
+        <w:rPr>
+          <w:rFonts w:ascii="Consolas" w:hAnsi="Consolas" w:cs="Consolas"/>
+          <w:color w:val="000000"/>
+          <w:sz w:val="20"/>
+          <w:szCs w:val="20"/>
+        </w:rPr>
+        <w:tab/>
+      </w:r>
+      <w:proofErr w:type="spellStart"/>
+      <w:r>
+        <w:rPr>
+          <w:rFonts w:ascii="Consolas" w:hAnsi="Consolas" w:cs="Consolas"/>
+          <w:i/>
+          <w:iCs/>
+          <w:color w:val="000000"/>
+          <w:sz w:val="20"/>
+          <w:szCs w:val="20"/>
+        </w:rPr>
+        <w:t>assertNotNull</w:t>
+      </w:r>
+      <w:proofErr w:type="spellEnd"/>
+      <w:r>
+        <w:rPr>
+          <w:rFonts w:ascii="Consolas" w:hAnsi="Consolas" w:cs="Consolas"/>
+          <w:color w:val="000000"/>
+          <w:sz w:val="20"/>
+          <w:szCs w:val="20"/>
+        </w:rPr>
+        <w:t>(</w:t>
+      </w:r>
+      <w:proofErr w:type="spellStart"/>
+      <w:r>
+        <w:rPr>
+          <w:rFonts w:ascii="Consolas" w:hAnsi="Consolas" w:cs="Consolas"/>
+          <w:color w:val="6A3E3E"/>
+          <w:sz w:val="20"/>
+          <w:szCs w:val="20"/>
+        </w:rPr>
+        <w:t>jp</w:t>
+      </w:r>
+      <w:proofErr w:type="spellEnd"/>
+      <w:r>
+        <w:rPr>
+          <w:rFonts w:ascii="Consolas" w:hAnsi="Consolas" w:cs="Consolas"/>
+          <w:color w:val="000000"/>
+          <w:sz w:val="20"/>
+          <w:szCs w:val="20"/>
+        </w:rPr>
+        <w:t>);</w:t>
+      </w:r>
+    </w:p>
+    <w:p>
+      <w:pPr>
+        <w:autoSpaceDE w:val="0"/>
+        <w:autoSpaceDN w:val="0"/>
+        <w:adjustRightInd w:val="0"/>
+        <w:spacing w:after="0" w:line="240" w:lineRule="auto"/>
+        <w:rPr>
+          <w:rFonts w:ascii="Consolas" w:hAnsi="Consolas" w:cs="Consolas"/>
+          <w:sz w:val="20"/>
+          <w:szCs w:val="20"/>
+        </w:rPr>
+      </w:pPr>
+      <w:r>
+        <w:rPr>
+          <w:rFonts w:ascii="Consolas" w:hAnsi="Consolas" w:cs="Consolas"/>
+          <w:color w:val="000000"/>
+          <w:sz w:val="20"/>
+          <w:szCs w:val="20"/>
+        </w:rPr>
+        <w:tab/>
+      </w:r>
+      <w:r>
+        <w:rPr>
+          <w:rFonts w:ascii="Consolas" w:hAnsi="Consolas" w:cs="Consolas"/>
+          <w:color w:val="000000"/>
+          <w:sz w:val="20"/>
+          <w:szCs w:val="20"/>
+        </w:rPr>
+        <w:tab/>
+      </w:r>
+    </w:p>
+    <w:p>
+      <w:pPr>
+        <w:autoSpaceDE w:val="0"/>
+        <w:autoSpaceDN w:val="0"/>
+        <w:adjustRightInd w:val="0"/>
+        <w:spacing w:after="0" w:line="240" w:lineRule="auto"/>
+        <w:rPr>
+          <w:rFonts w:ascii="Consolas" w:hAnsi="Consolas" w:cs="Consolas"/>
+          <w:sz w:val="20"/>
+          <w:szCs w:val="20"/>
+        </w:rPr>
+      </w:pPr>
+      <w:r>
+        <w:rPr>
+          <w:rFonts w:ascii="Consolas" w:hAnsi="Consolas" w:cs="Consolas"/>
+          <w:color w:val="000000"/>
+          <w:sz w:val="20"/>
+          <w:szCs w:val="20"/>
+        </w:rPr>
+        <w:tab/>
+      </w:r>
+      <w:r>
+        <w:rPr>
+          <w:rFonts w:ascii="Consolas" w:hAnsi="Consolas" w:cs="Consolas"/>
+          <w:color w:val="000000"/>
+          <w:sz w:val="20"/>
+          <w:szCs w:val="20"/>
+        </w:rPr>
+        <w:tab/>
+      </w:r>
+      <w:proofErr w:type="spellStart"/>
+      <w:r>
+        <w:rPr>
+          <w:rFonts w:ascii="Consolas" w:hAnsi="Consolas" w:cs="Consolas"/>
+          <w:b/>
+          <w:bCs/>
+          <w:color w:val="7F0055"/>
+          <w:sz w:val="20"/>
+          <w:szCs w:val="20"/>
+        </w:rPr>
+        <w:t>int</w:t>
+      </w:r>
+      <w:proofErr w:type="spellEnd"/>
+      <w:r>
+        <w:rPr>
+          <w:rFonts w:ascii="Consolas" w:hAnsi="Consolas" w:cs="Consolas"/>
+          <w:color w:val="000000"/>
+          <w:sz w:val="20"/>
+          <w:szCs w:val="20"/>
+        </w:rPr>
+        <w:t xml:space="preserve"> </w:t>
+      </w:r>
+      <w:proofErr w:type="spellStart"/>
+      <w:r>
+        <w:rPr>
+          <w:rFonts w:ascii="Consolas" w:hAnsi="Consolas" w:cs="Consolas"/>
+          <w:color w:val="6A3E3E"/>
+          <w:sz w:val="20"/>
+          <w:szCs w:val="20"/>
+        </w:rPr>
+        <w:t>penaSuspeitoA</w:t>
+      </w:r>
+      <w:proofErr w:type="spellEnd"/>
+      <w:r>
+        <w:rPr>
+          <w:rFonts w:ascii="Consolas" w:hAnsi="Consolas" w:cs="Consolas"/>
+          <w:color w:val="000000"/>
+          <w:sz w:val="20"/>
+          <w:szCs w:val="20"/>
+        </w:rPr>
+        <w:t xml:space="preserve"> = </w:t>
+      </w:r>
+      <w:proofErr w:type="spellStart"/>
+      <w:proofErr w:type="gramStart"/>
+      <w:r>
+        <w:rPr>
+          <w:rFonts w:ascii="Consolas" w:hAnsi="Consolas" w:cs="Consolas"/>
+          <w:color w:val="6A3E3E"/>
+          <w:sz w:val="20"/>
+          <w:szCs w:val="20"/>
+        </w:rPr>
+        <w:t>jp</w:t>
+      </w:r>
+      <w:r>
+        <w:rPr>
+          <w:rFonts w:ascii="Consolas" w:hAnsi="Consolas" w:cs="Consolas"/>
+          <w:color w:val="000000"/>
+          <w:sz w:val="20"/>
+          <w:szCs w:val="20"/>
+        </w:rPr>
+        <w:t>.calculaPena</w:t>
+      </w:r>
+      <w:proofErr w:type="spellEnd"/>
+      <w:proofErr w:type="gramEnd"/>
+      <w:r>
+        <w:rPr>
+          <w:rFonts w:ascii="Consolas" w:hAnsi="Consolas" w:cs="Consolas"/>
+          <w:color w:val="000000"/>
+          <w:sz w:val="20"/>
+          <w:szCs w:val="20"/>
+        </w:rPr>
+        <w:t>(</w:t>
+      </w:r>
+      <w:proofErr w:type="spellStart"/>
+      <w:r>
+        <w:rPr>
+          <w:rFonts w:ascii="Consolas" w:hAnsi="Consolas" w:cs="Consolas"/>
+          <w:color w:val="6A3E3E"/>
+          <w:sz w:val="20"/>
+          <w:szCs w:val="20"/>
+        </w:rPr>
+        <w:t>respSuspeitoA</w:t>
+      </w:r>
+      <w:proofErr w:type="spellEnd"/>
+      <w:r>
+        <w:rPr>
+          <w:rFonts w:ascii="Consolas" w:hAnsi="Consolas" w:cs="Consolas"/>
+          <w:color w:val="000000"/>
+          <w:sz w:val="20"/>
+          <w:szCs w:val="20"/>
+        </w:rPr>
+        <w:t xml:space="preserve">, </w:t>
+      </w:r>
+      <w:proofErr w:type="spellStart"/>
+      <w:r>
+        <w:rPr>
+          <w:rFonts w:ascii="Consolas" w:hAnsi="Consolas" w:cs="Consolas"/>
+          <w:color w:val="6A3E3E"/>
+          <w:sz w:val="20"/>
+          <w:szCs w:val="20"/>
+        </w:rPr>
+        <w:t>respSuspeitoB</w:t>
+      </w:r>
+      <w:proofErr w:type="spellEnd"/>
+      <w:r>
+        <w:rPr>
+          <w:rFonts w:ascii="Consolas" w:hAnsi="Consolas" w:cs="Consolas"/>
+          <w:color w:val="000000"/>
+          <w:sz w:val="20"/>
+          <w:szCs w:val="20"/>
+        </w:rPr>
+        <w:t>);</w:t>
+      </w:r>
+    </w:p>
+    <w:p>
+      <w:pPr>
+        <w:autoSpaceDE w:val="0"/>
+        <w:autoSpaceDN w:val="0"/>
+        <w:adjustRightInd w:val="0"/>
+        <w:spacing w:after="0" w:line="240" w:lineRule="auto"/>
+        <w:rPr>
+          <w:rFonts w:ascii="Consolas" w:hAnsi="Consolas" w:cs="Consolas"/>
+          <w:sz w:val="20"/>
+          <w:szCs w:val="20"/>
+        </w:rPr>
+      </w:pPr>
+      <w:r>
+        <w:rPr>
+          <w:rFonts w:ascii="Consolas" w:hAnsi="Consolas" w:cs="Consolas"/>
+          <w:color w:val="000000"/>
+          <w:sz w:val="20"/>
+          <w:szCs w:val="20"/>
+        </w:rPr>
+        <w:tab/>
+      </w:r>
+      <w:r>
+        <w:rPr>
+          <w:rFonts w:ascii="Consolas" w:hAnsi="Consolas" w:cs="Consolas"/>
+          <w:color w:val="000000"/>
+          <w:sz w:val="20"/>
+          <w:szCs w:val="20"/>
+        </w:rPr>
+        <w:tab/>
+      </w:r>
+      <w:proofErr w:type="spellStart"/>
+      <w:r>
+        <w:rPr>
+          <w:rFonts w:ascii="Consolas" w:hAnsi="Consolas" w:cs="Consolas"/>
+          <w:b/>
+          <w:bCs/>
+          <w:color w:val="7F0055"/>
+          <w:sz w:val="20"/>
+          <w:szCs w:val="20"/>
+        </w:rPr>
+        <w:t>int</w:t>
+      </w:r>
+      <w:proofErr w:type="spellEnd"/>
+      <w:r>
+        <w:rPr>
+          <w:rFonts w:ascii="Consolas" w:hAnsi="Consolas" w:cs="Consolas"/>
+          <w:color w:val="000000"/>
+          <w:sz w:val="20"/>
+          <w:szCs w:val="20"/>
+        </w:rPr>
+        <w:t xml:space="preserve"> </w:t>
+      </w:r>
+      <w:proofErr w:type="spellStart"/>
+      <w:r>
+        <w:rPr>
+          <w:rFonts w:ascii="Consolas" w:hAnsi="Consolas" w:cs="Consolas"/>
+          <w:color w:val="6A3E3E"/>
+          <w:sz w:val="20"/>
+          <w:szCs w:val="20"/>
+        </w:rPr>
+        <w:t>penaSuspeitoB</w:t>
+      </w:r>
+      <w:proofErr w:type="spellEnd"/>
+      <w:r>
+        <w:rPr>
+          <w:rFonts w:ascii="Consolas" w:hAnsi="Consolas" w:cs="Consolas"/>
+          <w:color w:val="000000"/>
+          <w:sz w:val="20"/>
+          <w:szCs w:val="20"/>
+        </w:rPr>
+        <w:t xml:space="preserve"> = </w:t>
+      </w:r>
+      <w:proofErr w:type="spellStart"/>
+      <w:proofErr w:type="gramStart"/>
+      <w:r>
+        <w:rPr>
+          <w:rFonts w:ascii="Consolas" w:hAnsi="Consolas" w:cs="Consolas"/>
+          <w:color w:val="6A3E3E"/>
+          <w:sz w:val="20"/>
+          <w:szCs w:val="20"/>
+        </w:rPr>
+        <w:t>jp</w:t>
+      </w:r>
+      <w:r>
+        <w:rPr>
+          <w:rFonts w:ascii="Consolas" w:hAnsi="Consolas" w:cs="Consolas"/>
+          <w:color w:val="000000"/>
+          <w:sz w:val="20"/>
+          <w:szCs w:val="20"/>
+        </w:rPr>
+        <w:t>.calculaPena</w:t>
+      </w:r>
+      <w:proofErr w:type="spellEnd"/>
+      <w:proofErr w:type="gramEnd"/>
+      <w:r>
+        <w:rPr>
+          <w:rFonts w:ascii="Consolas" w:hAnsi="Consolas" w:cs="Consolas"/>
+          <w:color w:val="000000"/>
+          <w:sz w:val="20"/>
+          <w:szCs w:val="20"/>
+        </w:rPr>
+        <w:t>(</w:t>
+      </w:r>
+      <w:proofErr w:type="spellStart"/>
+      <w:r>
+        <w:rPr>
+          <w:rFonts w:ascii="Consolas" w:hAnsi="Consolas" w:cs="Consolas"/>
+          <w:color w:val="6A3E3E"/>
+          <w:sz w:val="20"/>
+          <w:szCs w:val="20"/>
+        </w:rPr>
+        <w:t>respSuspeitoB</w:t>
+      </w:r>
+      <w:proofErr w:type="spellEnd"/>
+      <w:r>
+        <w:rPr>
+          <w:rFonts w:ascii="Consolas" w:hAnsi="Consolas" w:cs="Consolas"/>
+          <w:color w:val="000000"/>
+          <w:sz w:val="20"/>
+          <w:szCs w:val="20"/>
+        </w:rPr>
+        <w:t xml:space="preserve">, </w:t>
+      </w:r>
+      <w:proofErr w:type="spellStart"/>
+      <w:r>
+        <w:rPr>
+          <w:rFonts w:ascii="Consolas" w:hAnsi="Consolas" w:cs="Consolas"/>
+          <w:color w:val="6A3E3E"/>
+          <w:sz w:val="20"/>
+          <w:szCs w:val="20"/>
+        </w:rPr>
+        <w:t>respSuspeitoA</w:t>
+      </w:r>
+      <w:proofErr w:type="spellEnd"/>
+      <w:r>
+        <w:rPr>
+          <w:rFonts w:ascii="Consolas" w:hAnsi="Consolas" w:cs="Consolas"/>
+          <w:color w:val="000000"/>
+          <w:sz w:val="20"/>
+          <w:szCs w:val="20"/>
+        </w:rPr>
+        <w:t>);</w:t>
+      </w:r>
+    </w:p>
+    <w:p>
+      <w:pPr>
+        <w:autoSpaceDE w:val="0"/>
+        <w:autoSpaceDN w:val="0"/>
+        <w:adjustRightInd w:val="0"/>
+        <w:spacing w:after="0" w:line="240" w:lineRule="auto"/>
+        <w:rPr>
+          <w:rFonts w:ascii="Consolas" w:hAnsi="Consolas" w:cs="Consolas"/>
+          <w:sz w:val="20"/>
+          <w:szCs w:val="20"/>
+        </w:rPr>
+      </w:pPr>
+      <w:r>
+        <w:rPr>
+          <w:rFonts w:ascii="Consolas" w:hAnsi="Consolas" w:cs="Consolas"/>
+          <w:color w:val="000000"/>
+          <w:sz w:val="20"/>
+          <w:szCs w:val="20"/>
+        </w:rPr>
+        <w:tab/>
+      </w:r>
+      <w:r>
+        <w:rPr>
+          <w:rFonts w:ascii="Consolas" w:hAnsi="Consolas" w:cs="Consolas"/>
+          <w:color w:val="000000"/>
+          <w:sz w:val="20"/>
+          <w:szCs w:val="20"/>
+        </w:rPr>
+        <w:tab/>
+      </w:r>
+    </w:p>
+    <w:p>
+      <w:pPr>
+        <w:autoSpaceDE w:val="0"/>
+        <w:autoSpaceDN w:val="0"/>
+        <w:adjustRightInd w:val="0"/>
+        <w:spacing w:after="0" w:line="240" w:lineRule="auto"/>
+        <w:rPr>
+          <w:rFonts w:ascii="Consolas" w:hAnsi="Consolas" w:cs="Consolas"/>
+          <w:sz w:val="20"/>
+          <w:szCs w:val="20"/>
+        </w:rPr>
+      </w:pPr>
+      <w:r>
+        <w:rPr>
+          <w:rFonts w:ascii="Consolas" w:hAnsi="Consolas" w:cs="Consolas"/>
+          <w:color w:val="000000"/>
+          <w:sz w:val="20"/>
+          <w:szCs w:val="20"/>
+        </w:rPr>
+        <w:tab/>
+      </w:r>
+      <w:r>
+        <w:rPr>
+          <w:rFonts w:ascii="Consolas" w:hAnsi="Consolas" w:cs="Consolas"/>
+          <w:color w:val="000000"/>
+          <w:sz w:val="20"/>
+          <w:szCs w:val="20"/>
+        </w:rPr>
+        <w:tab/>
+      </w:r>
+      <w:proofErr w:type="spellStart"/>
+      <w:proofErr w:type="gramStart"/>
+      <w:r>
+        <w:rPr>
+          <w:rFonts w:ascii="Consolas" w:hAnsi="Consolas" w:cs="Consolas"/>
+          <w:i/>
+          <w:iCs/>
+          <w:color w:val="000000"/>
+          <w:sz w:val="20"/>
+          <w:szCs w:val="20"/>
+        </w:rPr>
+        <w:t>assertEquals</w:t>
+      </w:r>
+      <w:proofErr w:type="spellEnd"/>
+      <w:r>
+        <w:rPr>
+          <w:rFonts w:ascii="Consolas" w:hAnsi="Consolas" w:cs="Consolas"/>
+          <w:color w:val="000000"/>
+          <w:sz w:val="20"/>
+          <w:szCs w:val="20"/>
+        </w:rPr>
+        <w:t>(</w:t>
+      </w:r>
+      <w:proofErr w:type="gramEnd"/>
+      <w:r>
+        <w:rPr>
+          <w:rFonts w:ascii="Consolas" w:hAnsi="Consolas" w:cs="Consolas"/>
+          <w:color w:val="000000"/>
+          <w:sz w:val="20"/>
+          <w:szCs w:val="20"/>
+        </w:rPr>
+        <w:t xml:space="preserve">5, </w:t>
+      </w:r>
+      <w:proofErr w:type="spellStart"/>
+      <w:r>
+        <w:rPr>
+          <w:rFonts w:ascii="Consolas" w:hAnsi="Consolas" w:cs="Consolas"/>
+          <w:color w:val="6A3E3E"/>
+          <w:sz w:val="20"/>
+          <w:szCs w:val="20"/>
+        </w:rPr>
+        <w:t>penaSuspeitoA</w:t>
+      </w:r>
+      <w:proofErr w:type="spellEnd"/>
+      <w:r>
+        <w:rPr>
+          <w:rFonts w:ascii="Consolas" w:hAnsi="Consolas" w:cs="Consolas"/>
+          <w:color w:val="000000"/>
+          <w:sz w:val="20"/>
+          <w:szCs w:val="20"/>
+        </w:rPr>
+        <w:t>);</w:t>
+      </w:r>
+    </w:p>
+    <w:p>
+      <w:pPr>
+        <w:autoSpaceDE w:val="0"/>
+        <w:autoSpaceDN w:val="0"/>
+        <w:adjustRightInd w:val="0"/>
+        <w:spacing w:after="0" w:line="240" w:lineRule="auto"/>
+        <w:rPr>
+          <w:rFonts w:ascii="Consolas" w:hAnsi="Consolas" w:cs="Consolas"/>
+          <w:sz w:val="20"/>
+          <w:szCs w:val="20"/>
+        </w:rPr>
+      </w:pPr>
+      <w:r>
+        <w:rPr>
+          <w:rFonts w:ascii="Consolas" w:hAnsi="Consolas" w:cs="Consolas"/>
+          <w:color w:val="000000"/>
+          <w:sz w:val="20"/>
+          <w:szCs w:val="20"/>
+        </w:rPr>
+        <w:tab/>
+      </w:r>
+      <w:r>
+        <w:rPr>
+          <w:rFonts w:ascii="Consolas" w:hAnsi="Consolas" w:cs="Consolas"/>
+          <w:color w:val="000000"/>
+          <w:sz w:val="20"/>
+          <w:szCs w:val="20"/>
+        </w:rPr>
+        <w:tab/>
+      </w:r>
+      <w:proofErr w:type="spellStart"/>
+      <w:proofErr w:type="gramStart"/>
+      <w:r>
+        <w:rPr>
+          <w:rFonts w:ascii="Consolas" w:hAnsi="Consolas" w:cs="Consolas"/>
+          <w:i/>
+          <w:iCs/>
+          <w:color w:val="000000"/>
+          <w:sz w:val="20"/>
+          <w:szCs w:val="20"/>
+        </w:rPr>
+        <w:t>assertEquals</w:t>
+      </w:r>
+      <w:proofErr w:type="spellEnd"/>
+      <w:r>
+        <w:rPr>
+          <w:rFonts w:ascii="Consolas" w:hAnsi="Consolas" w:cs="Consolas"/>
+          <w:color w:val="000000"/>
+          <w:sz w:val="20"/>
+          <w:szCs w:val="20"/>
+        </w:rPr>
+        <w:t>(</w:t>
+      </w:r>
+      <w:proofErr w:type="gramEnd"/>
+      <w:r>
+        <w:rPr>
+          <w:rFonts w:ascii="Consolas" w:hAnsi="Consolas" w:cs="Consolas"/>
+          <w:color w:val="000000"/>
+          <w:sz w:val="20"/>
+          <w:szCs w:val="20"/>
+        </w:rPr>
+        <w:t xml:space="preserve">5, </w:t>
+      </w:r>
+      <w:proofErr w:type="spellStart"/>
+      <w:r>
+        <w:rPr>
+          <w:rFonts w:ascii="Consolas" w:hAnsi="Consolas" w:cs="Consolas"/>
+          <w:color w:val="6A3E3E"/>
+          <w:sz w:val="20"/>
+          <w:szCs w:val="20"/>
+        </w:rPr>
+        <w:t>penaSuspeitoB</w:t>
+      </w:r>
+      <w:proofErr w:type="spellEnd"/>
+      <w:r>
+        <w:rPr>
+          <w:rFonts w:ascii="Consolas" w:hAnsi="Consolas" w:cs="Consolas"/>
+          <w:color w:val="000000"/>
+          <w:sz w:val="20"/>
+          <w:szCs w:val="20"/>
+        </w:rPr>
+        <w:t>);</w:t>
+      </w:r>
+    </w:p>
+    <w:p>
+      <w:pPr>
+        <w:autoSpaceDE w:val="0"/>
+        <w:autoSpaceDN w:val="0"/>
+        <w:adjustRightInd w:val="0"/>
+        <w:spacing w:after="0" w:line="240" w:lineRule="auto"/>
+        <w:rPr>
+          <w:rFonts w:ascii="Consolas" w:hAnsi="Consolas" w:cs="Consolas"/>
+          <w:sz w:val="20"/>
+          <w:szCs w:val="20"/>
+        </w:rPr>
+      </w:pPr>
+      <w:r>
+        <w:rPr>
+          <w:rFonts w:ascii="Consolas" w:hAnsi="Consolas" w:cs="Consolas"/>
+          <w:color w:val="000000"/>
+          <w:sz w:val="20"/>
+          <w:szCs w:val="20"/>
+        </w:rPr>
+        <w:tab/>
+      </w:r>
+      <w:r>
+        <w:rPr>
+          <w:rFonts w:ascii="Consolas" w:hAnsi="Consolas" w:cs="Consolas"/>
+          <w:color w:val="000000"/>
+          <w:sz w:val="20"/>
+          <w:szCs w:val="20"/>
+        </w:rPr>
+        <w:tab/>
+      </w:r>
+    </w:p>
+    <w:p>
+      <w:pPr>
+        <w:autoSpaceDE w:val="0"/>
+        <w:autoSpaceDN w:val="0"/>
+        <w:adjustRightInd w:val="0"/>
+        <w:spacing w:after="0" w:line="240" w:lineRule="auto"/>
+        <w:rPr>
+          <w:rFonts w:ascii="Consolas" w:hAnsi="Consolas" w:cs="Consolas"/>
+          <w:sz w:val="20"/>
+          <w:szCs w:val="20"/>
+        </w:rPr>
+      </w:pPr>
+      <w:r>
+        <w:rPr>
+          <w:rFonts w:ascii="Consolas" w:hAnsi="Consolas" w:cs="Consolas"/>
+          <w:color w:val="000000"/>
+          <w:sz w:val="20"/>
+          <w:szCs w:val="20"/>
+        </w:rPr>
+        <w:tab/>
+        <w:t>}</w:t>
+      </w:r>
+    </w:p>
+    <w:p>
+      <w:pPr>
+        <w:autoSpaceDE w:val="0"/>
+        <w:autoSpaceDN w:val="0"/>
+        <w:adjustRightInd w:val="0"/>
+        <w:spacing w:after="0" w:line="240" w:lineRule="auto"/>
+        <w:rPr>
+          <w:rFonts w:ascii="Consolas" w:hAnsi="Consolas" w:cs="Consolas"/>
+          <w:sz w:val="20"/>
+          <w:szCs w:val="20"/>
+        </w:rPr>
+      </w:pPr>
+    </w:p>
+    <w:p>
+      <w:pPr>
+        <w:spacing w:after="0"/>
+        <w:rPr>
+          <w:rFonts w:ascii="Consolas" w:hAnsi="Consolas"/>
+          <w:sz w:val="18"/>
+        </w:rPr>
+      </w:pPr>
+      <w:r>
+        <w:rPr>
+          <w:rFonts w:ascii="Consolas" w:hAnsi="Consolas" w:cs="Consolas"/>
+          <w:color w:val="000000"/>
+          <w:sz w:val="20"/>
+          <w:szCs w:val="20"/>
+        </w:rPr>
+        <w:t>}</w:t>
+      </w:r>
+    </w:p>
+    <w:p>
+      <w:pPr>
+        <w:rPr>
+          <w:b/>
+          <w:bCs/>
+          <w:sz w:val="32"/>
+          <w:szCs w:val="32"/>
+        </w:rPr>
+      </w:pPr>
+    </w:p>
+    <w:p>
+      <w:pPr>
+        <w:rPr>
+          <w:b/>
+          <w:bCs/>
+          <w:sz w:val="28"/>
+          <w:szCs w:val="28"/>
+        </w:rPr>
+      </w:pPr>
+      <w:r>
+        <w:rPr>
+          <w:b/>
+          <w:bCs/>
+          <w:sz w:val="28"/>
+          <w:szCs w:val="28"/>
+        </w:rPr>
+        <w:t>4</w:t>
+      </w:r>
       <w:bookmarkStart w:id="0" w:name="_GoBack"/>
       <w:bookmarkEnd w:id="0"/>
+      <w:r>
+        <w:rPr>
+          <w:b/>
+          <w:bCs/>
+          <w:sz w:val="28"/>
+          <w:szCs w:val="28"/>
+        </w:rPr>
+        <w:t>: Implementação da classe ENUM Resposta, com as variáveis ‘DELACAO’ e ‘NEGACAO’, para realização de testes, junto com a remoção evitando repetição</w:t>
+      </w:r>
+    </w:p>
+    <w:p>
+      <w:pPr>
+        <w:rPr>
+          <w:b/>
+          <w:bCs/>
+          <w:sz w:val="28"/>
+          <w:szCs w:val="28"/>
+        </w:rPr>
+      </w:pPr>
     </w:p>
     <w:p>
       <w:pPr>

</xml_diff>

<commit_message>
simulando situações de acerto com Sucesso
simulando situações de acerto com Sucesso
</commit_message>
<xml_diff>
--- a/Testes/Rm81388_GiovanniGomesPaula.docx
+++ b/Testes/Rm81388_GiovanniGomesPaula.docx
@@ -12163,6 +12163,3266 @@
         </w:rPr>
         <w:t>4</w:t>
       </w:r>
+      <w:r>
+        <w:rPr>
+          <w:b/>
+          <w:bCs/>
+          <w:sz w:val="28"/>
+          <w:szCs w:val="28"/>
+        </w:rPr>
+        <w:t>: Implementação da classe ENUM Resposta, com as variáveis ‘DELACAO’ e ‘NEGACAO’, para realização de testes, junto com a remoção evitando repetição</w:t>
+      </w:r>
+    </w:p>
+    <w:p>
+      <w:pPr>
+        <w:rPr>
+          <w:b/>
+          <w:bCs/>
+          <w:sz w:val="28"/>
+          <w:szCs w:val="28"/>
+        </w:rPr>
+      </w:pPr>
+    </w:p>
+    <w:p>
+      <w:pPr>
+        <w:jc w:val="center"/>
+        <w:rPr>
+          <w:b/>
+          <w:bCs/>
+          <w:sz w:val="32"/>
+          <w:szCs w:val="32"/>
+        </w:rPr>
+      </w:pPr>
+      <w:r>
+        <w:rPr>
+          <w:b/>
+          <w:bCs/>
+          <w:sz w:val="32"/>
+          <w:szCs w:val="32"/>
+          <w:highlight w:val="red"/>
+        </w:rPr>
+        <w:t>Realizando Testes:  5º Teste</w:t>
+      </w:r>
+    </w:p>
+    <w:p>
+      <w:pPr>
+        <w:rPr>
+          <w:rFonts w:ascii="Consolas" w:hAnsi="Consolas" w:cs="Consolas"/>
+          <w:b/>
+          <w:bCs/>
+          <w:color w:val="70AD47" w:themeColor="accent6"/>
+          <w:sz w:val="20"/>
+          <w:szCs w:val="20"/>
+          <w:u w:val="single"/>
+        </w:rPr>
+      </w:pPr>
+      <w:r>
+        <w:rPr>
+          <w:rFonts w:ascii="Consolas" w:hAnsi="Consolas" w:cs="Consolas"/>
+          <w:b/>
+          <w:bCs/>
+          <w:color w:val="70AD47" w:themeColor="accent6"/>
+          <w:sz w:val="20"/>
+          <w:szCs w:val="20"/>
+          <w:u w:val="single"/>
+        </w:rPr>
+        <w:t>JulgamentoPrisioneiro.java</w:t>
+      </w:r>
+    </w:p>
+    <w:p>
+      <w:pPr>
+        <w:autoSpaceDE w:val="0"/>
+        <w:autoSpaceDN w:val="0"/>
+        <w:adjustRightInd w:val="0"/>
+        <w:spacing w:after="0" w:line="240" w:lineRule="auto"/>
+        <w:rPr>
+          <w:rFonts w:ascii="Consolas" w:hAnsi="Consolas" w:cs="Consolas"/>
+          <w:sz w:val="20"/>
+          <w:szCs w:val="20"/>
+        </w:rPr>
+      </w:pPr>
+      <w:proofErr w:type="spellStart"/>
+      <w:r>
+        <w:rPr>
+          <w:rFonts w:ascii="Consolas" w:hAnsi="Consolas" w:cs="Consolas"/>
+          <w:b/>
+          <w:bCs/>
+          <w:color w:val="7F0055"/>
+          <w:sz w:val="20"/>
+          <w:szCs w:val="20"/>
+        </w:rPr>
+        <w:t>public</w:t>
+      </w:r>
+      <w:proofErr w:type="spellEnd"/>
+      <w:r>
+        <w:rPr>
+          <w:rFonts w:ascii="Consolas" w:hAnsi="Consolas" w:cs="Consolas"/>
+          <w:color w:val="000000"/>
+          <w:sz w:val="20"/>
+          <w:szCs w:val="20"/>
+        </w:rPr>
+        <w:t xml:space="preserve"> </w:t>
+      </w:r>
+      <w:proofErr w:type="spellStart"/>
+      <w:r>
+        <w:rPr>
+          <w:rFonts w:ascii="Consolas" w:hAnsi="Consolas" w:cs="Consolas"/>
+          <w:b/>
+          <w:bCs/>
+          <w:color w:val="7F0055"/>
+          <w:sz w:val="20"/>
+          <w:szCs w:val="20"/>
+        </w:rPr>
+        <w:t>class</w:t>
+      </w:r>
+      <w:proofErr w:type="spellEnd"/>
+      <w:r>
+        <w:rPr>
+          <w:rFonts w:ascii="Consolas" w:hAnsi="Consolas" w:cs="Consolas"/>
+          <w:color w:val="000000"/>
+          <w:sz w:val="20"/>
+          <w:szCs w:val="20"/>
+        </w:rPr>
+        <w:t xml:space="preserve"> </w:t>
+      </w:r>
+      <w:proofErr w:type="spellStart"/>
+      <w:r>
+        <w:rPr>
+          <w:rFonts w:ascii="Consolas" w:hAnsi="Consolas" w:cs="Consolas"/>
+          <w:color w:val="000000"/>
+          <w:sz w:val="20"/>
+          <w:szCs w:val="20"/>
+        </w:rPr>
+        <w:t>JulgamentoPrisioneiro</w:t>
+      </w:r>
+      <w:proofErr w:type="spellEnd"/>
+      <w:r>
+        <w:rPr>
+          <w:rFonts w:ascii="Consolas" w:hAnsi="Consolas" w:cs="Consolas"/>
+          <w:color w:val="000000"/>
+          <w:sz w:val="20"/>
+          <w:szCs w:val="20"/>
+        </w:rPr>
+        <w:t xml:space="preserve"> {</w:t>
+      </w:r>
+    </w:p>
+    <w:p>
+      <w:pPr>
+        <w:autoSpaceDE w:val="0"/>
+        <w:autoSpaceDN w:val="0"/>
+        <w:adjustRightInd w:val="0"/>
+        <w:spacing w:after="0" w:line="240" w:lineRule="auto"/>
+        <w:rPr>
+          <w:rFonts w:ascii="Consolas" w:hAnsi="Consolas" w:cs="Consolas"/>
+          <w:sz w:val="20"/>
+          <w:szCs w:val="20"/>
+        </w:rPr>
+      </w:pPr>
+      <w:r>
+        <w:rPr>
+          <w:rFonts w:ascii="Consolas" w:hAnsi="Consolas" w:cs="Consolas"/>
+          <w:color w:val="000000"/>
+          <w:sz w:val="20"/>
+          <w:szCs w:val="20"/>
+        </w:rPr>
+        <w:t xml:space="preserve">   </w:t>
+      </w:r>
+      <w:proofErr w:type="spellStart"/>
+      <w:r>
+        <w:rPr>
+          <w:rFonts w:ascii="Consolas" w:hAnsi="Consolas" w:cs="Consolas"/>
+          <w:b/>
+          <w:bCs/>
+          <w:color w:val="7F0055"/>
+          <w:sz w:val="20"/>
+          <w:szCs w:val="20"/>
+        </w:rPr>
+        <w:t>private</w:t>
+      </w:r>
+      <w:proofErr w:type="spellEnd"/>
+      <w:r>
+        <w:rPr>
+          <w:rFonts w:ascii="Consolas" w:hAnsi="Consolas" w:cs="Consolas"/>
+          <w:color w:val="000000"/>
+          <w:sz w:val="20"/>
+          <w:szCs w:val="20"/>
+        </w:rPr>
+        <w:t xml:space="preserve"> </w:t>
+      </w:r>
+      <w:proofErr w:type="spellStart"/>
+      <w:r>
+        <w:rPr>
+          <w:rFonts w:ascii="Consolas" w:hAnsi="Consolas" w:cs="Consolas"/>
+          <w:b/>
+          <w:bCs/>
+          <w:color w:val="7F0055"/>
+          <w:sz w:val="20"/>
+          <w:szCs w:val="20"/>
+        </w:rPr>
+        <w:t>int</w:t>
+      </w:r>
+      <w:proofErr w:type="spellEnd"/>
+      <w:r>
+        <w:rPr>
+          <w:rFonts w:ascii="Consolas" w:hAnsi="Consolas" w:cs="Consolas"/>
+          <w:color w:val="000000"/>
+          <w:sz w:val="20"/>
+          <w:szCs w:val="20"/>
+        </w:rPr>
+        <w:t xml:space="preserve"> </w:t>
+      </w:r>
+      <w:r>
+        <w:rPr>
+          <w:rFonts w:ascii="Consolas" w:hAnsi="Consolas" w:cs="Consolas"/>
+          <w:color w:val="0000C0"/>
+          <w:sz w:val="20"/>
+          <w:szCs w:val="20"/>
+        </w:rPr>
+        <w:t>PENA_INOCENCIA</w:t>
+      </w:r>
+      <w:r>
+        <w:rPr>
+          <w:rFonts w:ascii="Consolas" w:hAnsi="Consolas" w:cs="Consolas"/>
+          <w:color w:val="000000"/>
+          <w:sz w:val="20"/>
+          <w:szCs w:val="20"/>
+        </w:rPr>
+        <w:t xml:space="preserve"> = 10;</w:t>
+      </w:r>
+    </w:p>
+    <w:p>
+      <w:pPr>
+        <w:autoSpaceDE w:val="0"/>
+        <w:autoSpaceDN w:val="0"/>
+        <w:adjustRightInd w:val="0"/>
+        <w:spacing w:after="0" w:line="240" w:lineRule="auto"/>
+        <w:rPr>
+          <w:rFonts w:ascii="Consolas" w:hAnsi="Consolas" w:cs="Consolas"/>
+          <w:sz w:val="20"/>
+          <w:szCs w:val="20"/>
+        </w:rPr>
+      </w:pPr>
+      <w:r>
+        <w:rPr>
+          <w:rFonts w:ascii="Consolas" w:hAnsi="Consolas" w:cs="Consolas"/>
+          <w:color w:val="000000"/>
+          <w:sz w:val="20"/>
+          <w:szCs w:val="20"/>
+        </w:rPr>
+        <w:t xml:space="preserve">   </w:t>
+      </w:r>
+      <w:proofErr w:type="spellStart"/>
+      <w:r>
+        <w:rPr>
+          <w:rFonts w:ascii="Consolas" w:hAnsi="Consolas" w:cs="Consolas"/>
+          <w:b/>
+          <w:bCs/>
+          <w:color w:val="7F0055"/>
+          <w:sz w:val="20"/>
+          <w:szCs w:val="20"/>
+        </w:rPr>
+        <w:t>private</w:t>
+      </w:r>
+      <w:proofErr w:type="spellEnd"/>
+      <w:r>
+        <w:rPr>
+          <w:rFonts w:ascii="Consolas" w:hAnsi="Consolas" w:cs="Consolas"/>
+          <w:color w:val="000000"/>
+          <w:sz w:val="20"/>
+          <w:szCs w:val="20"/>
+        </w:rPr>
+        <w:t xml:space="preserve"> </w:t>
+      </w:r>
+      <w:proofErr w:type="spellStart"/>
+      <w:r>
+        <w:rPr>
+          <w:rFonts w:ascii="Consolas" w:hAnsi="Consolas" w:cs="Consolas"/>
+          <w:b/>
+          <w:bCs/>
+          <w:color w:val="7F0055"/>
+          <w:sz w:val="20"/>
+          <w:szCs w:val="20"/>
+        </w:rPr>
+        <w:t>int</w:t>
+      </w:r>
+      <w:proofErr w:type="spellEnd"/>
+      <w:r>
+        <w:rPr>
+          <w:rFonts w:ascii="Consolas" w:hAnsi="Consolas" w:cs="Consolas"/>
+          <w:color w:val="000000"/>
+          <w:sz w:val="20"/>
+          <w:szCs w:val="20"/>
+        </w:rPr>
+        <w:t xml:space="preserve"> </w:t>
+      </w:r>
+      <w:r>
+        <w:rPr>
+          <w:rFonts w:ascii="Consolas" w:hAnsi="Consolas" w:cs="Consolas"/>
+          <w:color w:val="0000C0"/>
+          <w:sz w:val="20"/>
+          <w:szCs w:val="20"/>
+        </w:rPr>
+        <w:t>PENA_CONDENACAO_</w:t>
+      </w:r>
+      <w:proofErr w:type="gramStart"/>
+      <w:r>
+        <w:rPr>
+          <w:rFonts w:ascii="Consolas" w:hAnsi="Consolas" w:cs="Consolas"/>
+          <w:color w:val="0000C0"/>
+          <w:sz w:val="20"/>
+          <w:szCs w:val="20"/>
+        </w:rPr>
+        <w:t>MUTUA</w:t>
+      </w:r>
+      <w:proofErr w:type="gramEnd"/>
+      <w:r>
+        <w:rPr>
+          <w:rFonts w:ascii="Consolas" w:hAnsi="Consolas" w:cs="Consolas"/>
+          <w:color w:val="000000"/>
+          <w:sz w:val="20"/>
+          <w:szCs w:val="20"/>
+        </w:rPr>
+        <w:t xml:space="preserve"> = 15;</w:t>
+      </w:r>
+    </w:p>
+    <w:p>
+      <w:pPr>
+        <w:autoSpaceDE w:val="0"/>
+        <w:autoSpaceDN w:val="0"/>
+        <w:adjustRightInd w:val="0"/>
+        <w:spacing w:after="0" w:line="240" w:lineRule="auto"/>
+        <w:rPr>
+          <w:rFonts w:ascii="Consolas" w:hAnsi="Consolas" w:cs="Consolas"/>
+          <w:sz w:val="20"/>
+          <w:szCs w:val="20"/>
+        </w:rPr>
+      </w:pPr>
+      <w:r>
+        <w:rPr>
+          <w:rFonts w:ascii="Consolas" w:hAnsi="Consolas" w:cs="Consolas"/>
+          <w:color w:val="000000"/>
+          <w:sz w:val="20"/>
+          <w:szCs w:val="20"/>
+        </w:rPr>
+        <w:t xml:space="preserve">   </w:t>
+      </w:r>
+      <w:proofErr w:type="spellStart"/>
+      <w:r>
+        <w:rPr>
+          <w:rFonts w:ascii="Consolas" w:hAnsi="Consolas" w:cs="Consolas"/>
+          <w:b/>
+          <w:bCs/>
+          <w:color w:val="7F0055"/>
+          <w:sz w:val="20"/>
+          <w:szCs w:val="20"/>
+        </w:rPr>
+        <w:t>private</w:t>
+      </w:r>
+      <w:proofErr w:type="spellEnd"/>
+      <w:r>
+        <w:rPr>
+          <w:rFonts w:ascii="Consolas" w:hAnsi="Consolas" w:cs="Consolas"/>
+          <w:color w:val="000000"/>
+          <w:sz w:val="20"/>
+          <w:szCs w:val="20"/>
+        </w:rPr>
+        <w:t xml:space="preserve"> </w:t>
+      </w:r>
+      <w:proofErr w:type="spellStart"/>
+      <w:r>
+        <w:rPr>
+          <w:rFonts w:ascii="Consolas" w:hAnsi="Consolas" w:cs="Consolas"/>
+          <w:b/>
+          <w:bCs/>
+          <w:color w:val="7F0055"/>
+          <w:sz w:val="20"/>
+          <w:szCs w:val="20"/>
+        </w:rPr>
+        <w:t>int</w:t>
+      </w:r>
+      <w:proofErr w:type="spellEnd"/>
+      <w:r>
+        <w:rPr>
+          <w:rFonts w:ascii="Consolas" w:hAnsi="Consolas" w:cs="Consolas"/>
+          <w:color w:val="000000"/>
+          <w:sz w:val="20"/>
+          <w:szCs w:val="20"/>
+        </w:rPr>
+        <w:t xml:space="preserve"> </w:t>
+      </w:r>
+      <w:r>
+        <w:rPr>
+          <w:rFonts w:ascii="Consolas" w:hAnsi="Consolas" w:cs="Consolas"/>
+          <w:color w:val="0000C0"/>
+          <w:sz w:val="20"/>
+          <w:szCs w:val="20"/>
+        </w:rPr>
+        <w:t>PENA_CONDENACAO_INDIVIDUAL</w:t>
+      </w:r>
+      <w:r>
+        <w:rPr>
+          <w:rFonts w:ascii="Consolas" w:hAnsi="Consolas" w:cs="Consolas"/>
+          <w:color w:val="000000"/>
+          <w:sz w:val="20"/>
+          <w:szCs w:val="20"/>
+        </w:rPr>
+        <w:t xml:space="preserve"> = 10;</w:t>
+      </w:r>
+    </w:p>
+    <w:p>
+      <w:pPr>
+        <w:autoSpaceDE w:val="0"/>
+        <w:autoSpaceDN w:val="0"/>
+        <w:adjustRightInd w:val="0"/>
+        <w:spacing w:after="0" w:line="240" w:lineRule="auto"/>
+        <w:rPr>
+          <w:rFonts w:ascii="Consolas" w:hAnsi="Consolas" w:cs="Consolas"/>
+          <w:sz w:val="20"/>
+          <w:szCs w:val="20"/>
+        </w:rPr>
+      </w:pPr>
+      <w:r>
+        <w:rPr>
+          <w:rFonts w:ascii="Consolas" w:hAnsi="Consolas" w:cs="Consolas"/>
+          <w:color w:val="000000"/>
+          <w:sz w:val="20"/>
+          <w:szCs w:val="20"/>
+        </w:rPr>
+        <w:t xml:space="preserve">   </w:t>
+      </w:r>
+      <w:proofErr w:type="spellStart"/>
+      <w:r>
+        <w:rPr>
+          <w:rFonts w:ascii="Consolas" w:hAnsi="Consolas" w:cs="Consolas"/>
+          <w:b/>
+          <w:bCs/>
+          <w:color w:val="7F0055"/>
+          <w:sz w:val="20"/>
+          <w:szCs w:val="20"/>
+        </w:rPr>
+        <w:t>private</w:t>
+      </w:r>
+      <w:proofErr w:type="spellEnd"/>
+      <w:r>
+        <w:rPr>
+          <w:rFonts w:ascii="Consolas" w:hAnsi="Consolas" w:cs="Consolas"/>
+          <w:color w:val="000000"/>
+          <w:sz w:val="20"/>
+          <w:szCs w:val="20"/>
+        </w:rPr>
+        <w:t xml:space="preserve"> </w:t>
+      </w:r>
+      <w:proofErr w:type="spellStart"/>
+      <w:r>
+        <w:rPr>
+          <w:rFonts w:ascii="Consolas" w:hAnsi="Consolas" w:cs="Consolas"/>
+          <w:b/>
+          <w:bCs/>
+          <w:color w:val="7F0055"/>
+          <w:sz w:val="20"/>
+          <w:szCs w:val="20"/>
+        </w:rPr>
+        <w:t>int</w:t>
+      </w:r>
+      <w:proofErr w:type="spellEnd"/>
+      <w:r>
+        <w:rPr>
+          <w:rFonts w:ascii="Consolas" w:hAnsi="Consolas" w:cs="Consolas"/>
+          <w:color w:val="000000"/>
+          <w:sz w:val="20"/>
+          <w:szCs w:val="20"/>
+        </w:rPr>
+        <w:t xml:space="preserve"> </w:t>
+      </w:r>
+      <w:r>
+        <w:rPr>
+          <w:rFonts w:ascii="Consolas" w:hAnsi="Consolas" w:cs="Consolas"/>
+          <w:color w:val="0000C0"/>
+          <w:sz w:val="20"/>
+          <w:szCs w:val="20"/>
+        </w:rPr>
+        <w:t>PENA_CONDENACAO_CUMPLICES</w:t>
+      </w:r>
+      <w:r>
+        <w:rPr>
+          <w:rFonts w:ascii="Consolas" w:hAnsi="Consolas" w:cs="Consolas"/>
+          <w:color w:val="000000"/>
+          <w:sz w:val="20"/>
+          <w:szCs w:val="20"/>
+        </w:rPr>
+        <w:t xml:space="preserve"> = 11;</w:t>
+      </w:r>
+    </w:p>
+    <w:p>
+      <w:pPr>
+        <w:autoSpaceDE w:val="0"/>
+        <w:autoSpaceDN w:val="0"/>
+        <w:adjustRightInd w:val="0"/>
+        <w:spacing w:after="0" w:line="240" w:lineRule="auto"/>
+        <w:rPr>
+          <w:rFonts w:ascii="Consolas" w:hAnsi="Consolas" w:cs="Consolas"/>
+          <w:sz w:val="20"/>
+          <w:szCs w:val="20"/>
+        </w:rPr>
+      </w:pPr>
+    </w:p>
+    <w:p>
+      <w:pPr>
+        <w:autoSpaceDE w:val="0"/>
+        <w:autoSpaceDN w:val="0"/>
+        <w:adjustRightInd w:val="0"/>
+        <w:spacing w:after="0" w:line="240" w:lineRule="auto"/>
+        <w:rPr>
+          <w:rFonts w:ascii="Consolas" w:hAnsi="Consolas" w:cs="Consolas"/>
+          <w:sz w:val="20"/>
+          <w:szCs w:val="20"/>
+        </w:rPr>
+      </w:pPr>
+      <w:r>
+        <w:rPr>
+          <w:rFonts w:ascii="Consolas" w:hAnsi="Consolas" w:cs="Consolas"/>
+          <w:color w:val="000000"/>
+          <w:sz w:val="20"/>
+          <w:szCs w:val="20"/>
+        </w:rPr>
+        <w:t xml:space="preserve">   </w:t>
+      </w:r>
+      <w:proofErr w:type="spellStart"/>
+      <w:r>
+        <w:rPr>
+          <w:rFonts w:ascii="Consolas" w:hAnsi="Consolas" w:cs="Consolas"/>
+          <w:b/>
+          <w:bCs/>
+          <w:color w:val="7F0055"/>
+          <w:sz w:val="20"/>
+          <w:szCs w:val="20"/>
+        </w:rPr>
+        <w:t>public</w:t>
+      </w:r>
+      <w:proofErr w:type="spellEnd"/>
+      <w:r>
+        <w:rPr>
+          <w:rFonts w:ascii="Consolas" w:hAnsi="Consolas" w:cs="Consolas"/>
+          <w:color w:val="000000"/>
+          <w:sz w:val="20"/>
+          <w:szCs w:val="20"/>
+        </w:rPr>
+        <w:t xml:space="preserve"> </w:t>
+      </w:r>
+      <w:proofErr w:type="spellStart"/>
+      <w:r>
+        <w:rPr>
+          <w:rFonts w:ascii="Consolas" w:hAnsi="Consolas" w:cs="Consolas"/>
+          <w:b/>
+          <w:bCs/>
+          <w:color w:val="7F0055"/>
+          <w:sz w:val="20"/>
+          <w:szCs w:val="20"/>
+        </w:rPr>
+        <w:t>int</w:t>
+      </w:r>
+      <w:proofErr w:type="spellEnd"/>
+      <w:r>
+        <w:rPr>
+          <w:rFonts w:ascii="Consolas" w:hAnsi="Consolas" w:cs="Consolas"/>
+          <w:color w:val="000000"/>
+          <w:sz w:val="20"/>
+          <w:szCs w:val="20"/>
+        </w:rPr>
+        <w:t xml:space="preserve"> </w:t>
+      </w:r>
+      <w:proofErr w:type="spellStart"/>
+      <w:proofErr w:type="gramStart"/>
+      <w:r>
+        <w:rPr>
+          <w:rFonts w:ascii="Consolas" w:hAnsi="Consolas" w:cs="Consolas"/>
+          <w:color w:val="000000"/>
+          <w:sz w:val="20"/>
+          <w:szCs w:val="20"/>
+        </w:rPr>
+        <w:t>calculaPena</w:t>
+      </w:r>
+      <w:proofErr w:type="spellEnd"/>
+      <w:r>
+        <w:rPr>
+          <w:rFonts w:ascii="Consolas" w:hAnsi="Consolas" w:cs="Consolas"/>
+          <w:color w:val="000000"/>
+          <w:sz w:val="20"/>
+          <w:szCs w:val="20"/>
+        </w:rPr>
+        <w:t>(</w:t>
+      </w:r>
+      <w:proofErr w:type="gramEnd"/>
+      <w:r>
+        <w:rPr>
+          <w:rFonts w:ascii="Consolas" w:hAnsi="Consolas" w:cs="Consolas"/>
+          <w:color w:val="000000"/>
+          <w:sz w:val="20"/>
+          <w:szCs w:val="20"/>
+        </w:rPr>
+        <w:t xml:space="preserve">Resposta </w:t>
+      </w:r>
+      <w:proofErr w:type="spellStart"/>
+      <w:r>
+        <w:rPr>
+          <w:rFonts w:ascii="Consolas" w:hAnsi="Consolas" w:cs="Consolas"/>
+          <w:color w:val="6A3E3E"/>
+          <w:sz w:val="20"/>
+          <w:szCs w:val="20"/>
+        </w:rPr>
+        <w:t>respostaPrisioneiroA</w:t>
+      </w:r>
+      <w:proofErr w:type="spellEnd"/>
+      <w:r>
+        <w:rPr>
+          <w:rFonts w:ascii="Consolas" w:hAnsi="Consolas" w:cs="Consolas"/>
+          <w:color w:val="000000"/>
+          <w:sz w:val="20"/>
+          <w:szCs w:val="20"/>
+        </w:rPr>
+        <w:t xml:space="preserve">, Resposta </w:t>
+      </w:r>
+      <w:proofErr w:type="spellStart"/>
+      <w:r>
+        <w:rPr>
+          <w:rFonts w:ascii="Consolas" w:hAnsi="Consolas" w:cs="Consolas"/>
+          <w:color w:val="6A3E3E"/>
+          <w:sz w:val="20"/>
+          <w:szCs w:val="20"/>
+        </w:rPr>
+        <w:t>respostaPrisioneiroB</w:t>
+      </w:r>
+      <w:proofErr w:type="spellEnd"/>
+      <w:r>
+        <w:rPr>
+          <w:rFonts w:ascii="Consolas" w:hAnsi="Consolas" w:cs="Consolas"/>
+          <w:color w:val="000000"/>
+          <w:sz w:val="20"/>
+          <w:szCs w:val="20"/>
+        </w:rPr>
+        <w:t>) {</w:t>
+      </w:r>
+    </w:p>
+    <w:p>
+      <w:pPr>
+        <w:autoSpaceDE w:val="0"/>
+        <w:autoSpaceDN w:val="0"/>
+        <w:adjustRightInd w:val="0"/>
+        <w:spacing w:after="0" w:line="240" w:lineRule="auto"/>
+        <w:rPr>
+          <w:rFonts w:ascii="Consolas" w:hAnsi="Consolas" w:cs="Consolas"/>
+          <w:sz w:val="20"/>
+          <w:szCs w:val="20"/>
+        </w:rPr>
+      </w:pPr>
+      <w:r>
+        <w:rPr>
+          <w:rFonts w:ascii="Consolas" w:hAnsi="Consolas" w:cs="Consolas"/>
+          <w:color w:val="000000"/>
+          <w:sz w:val="20"/>
+          <w:szCs w:val="20"/>
+        </w:rPr>
+        <w:t xml:space="preserve">      </w:t>
+      </w:r>
+      <w:proofErr w:type="spellStart"/>
+      <w:r>
+        <w:rPr>
+          <w:rFonts w:ascii="Consolas" w:hAnsi="Consolas" w:cs="Consolas"/>
+          <w:b/>
+          <w:bCs/>
+          <w:color w:val="7F0055"/>
+          <w:sz w:val="20"/>
+          <w:szCs w:val="20"/>
+        </w:rPr>
+        <w:t>if</w:t>
+      </w:r>
+      <w:proofErr w:type="spellEnd"/>
+      <w:r>
+        <w:rPr>
+          <w:rFonts w:ascii="Consolas" w:hAnsi="Consolas" w:cs="Consolas"/>
+          <w:color w:val="000000"/>
+          <w:sz w:val="20"/>
+          <w:szCs w:val="20"/>
+        </w:rPr>
+        <w:t xml:space="preserve"> (</w:t>
+      </w:r>
+      <w:proofErr w:type="spellStart"/>
+      <w:r>
+        <w:rPr>
+          <w:rFonts w:ascii="Consolas" w:hAnsi="Consolas" w:cs="Consolas"/>
+          <w:color w:val="6A3E3E"/>
+          <w:sz w:val="20"/>
+          <w:szCs w:val="20"/>
+        </w:rPr>
+        <w:t>respostaPrisioneiroA</w:t>
+      </w:r>
+      <w:proofErr w:type="spellEnd"/>
+      <w:r>
+        <w:rPr>
+          <w:rFonts w:ascii="Consolas" w:hAnsi="Consolas" w:cs="Consolas"/>
+          <w:color w:val="000000"/>
+          <w:sz w:val="20"/>
+          <w:szCs w:val="20"/>
+        </w:rPr>
+        <w:t xml:space="preserve"> == </w:t>
+      </w:r>
+      <w:proofErr w:type="spellStart"/>
+      <w:r>
+        <w:rPr>
+          <w:rFonts w:ascii="Consolas" w:hAnsi="Consolas" w:cs="Consolas"/>
+          <w:color w:val="000000"/>
+          <w:sz w:val="20"/>
+          <w:szCs w:val="20"/>
+        </w:rPr>
+        <w:t>Resposta.</w:t>
+      </w:r>
+      <w:r>
+        <w:rPr>
+          <w:rFonts w:ascii="Consolas" w:hAnsi="Consolas" w:cs="Consolas"/>
+          <w:b/>
+          <w:bCs/>
+          <w:i/>
+          <w:iCs/>
+          <w:color w:val="0000C0"/>
+          <w:sz w:val="20"/>
+          <w:szCs w:val="20"/>
+        </w:rPr>
+        <w:t>DELACAO</w:t>
+      </w:r>
+      <w:proofErr w:type="spellEnd"/>
+      <w:r>
+        <w:rPr>
+          <w:rFonts w:ascii="Consolas" w:hAnsi="Consolas" w:cs="Consolas"/>
+          <w:color w:val="000000"/>
+          <w:sz w:val="20"/>
+          <w:szCs w:val="20"/>
+        </w:rPr>
+        <w:t>) {</w:t>
+      </w:r>
+    </w:p>
+    <w:p>
+      <w:pPr>
+        <w:autoSpaceDE w:val="0"/>
+        <w:autoSpaceDN w:val="0"/>
+        <w:adjustRightInd w:val="0"/>
+        <w:spacing w:after="0" w:line="240" w:lineRule="auto"/>
+        <w:rPr>
+          <w:rFonts w:ascii="Consolas" w:hAnsi="Consolas" w:cs="Consolas"/>
+          <w:sz w:val="20"/>
+          <w:szCs w:val="20"/>
+        </w:rPr>
+      </w:pPr>
+      <w:r>
+        <w:rPr>
+          <w:rFonts w:ascii="Consolas" w:hAnsi="Consolas" w:cs="Consolas"/>
+          <w:color w:val="000000"/>
+          <w:sz w:val="20"/>
+          <w:szCs w:val="20"/>
+        </w:rPr>
+        <w:t xml:space="preserve">          </w:t>
+      </w:r>
+      <w:proofErr w:type="spellStart"/>
+      <w:r>
+        <w:rPr>
+          <w:rFonts w:ascii="Consolas" w:hAnsi="Consolas" w:cs="Consolas"/>
+          <w:b/>
+          <w:bCs/>
+          <w:color w:val="7F0055"/>
+          <w:sz w:val="20"/>
+          <w:szCs w:val="20"/>
+        </w:rPr>
+        <w:t>if</w:t>
+      </w:r>
+      <w:proofErr w:type="spellEnd"/>
+      <w:r>
+        <w:rPr>
+          <w:rFonts w:ascii="Consolas" w:hAnsi="Consolas" w:cs="Consolas"/>
+          <w:color w:val="000000"/>
+          <w:sz w:val="20"/>
+          <w:szCs w:val="20"/>
+        </w:rPr>
+        <w:t xml:space="preserve"> (</w:t>
+      </w:r>
+      <w:proofErr w:type="spellStart"/>
+      <w:r>
+        <w:rPr>
+          <w:rFonts w:ascii="Consolas" w:hAnsi="Consolas" w:cs="Consolas"/>
+          <w:color w:val="6A3E3E"/>
+          <w:sz w:val="20"/>
+          <w:szCs w:val="20"/>
+        </w:rPr>
+        <w:t>respostaPrisioneiroB</w:t>
+      </w:r>
+      <w:proofErr w:type="spellEnd"/>
+      <w:r>
+        <w:rPr>
+          <w:rFonts w:ascii="Consolas" w:hAnsi="Consolas" w:cs="Consolas"/>
+          <w:color w:val="000000"/>
+          <w:sz w:val="20"/>
+          <w:szCs w:val="20"/>
+        </w:rPr>
+        <w:t xml:space="preserve"> == </w:t>
+      </w:r>
+      <w:proofErr w:type="spellStart"/>
+      <w:r>
+        <w:rPr>
+          <w:rFonts w:ascii="Consolas" w:hAnsi="Consolas" w:cs="Consolas"/>
+          <w:color w:val="000000"/>
+          <w:sz w:val="20"/>
+          <w:szCs w:val="20"/>
+        </w:rPr>
+        <w:t>Resposta.</w:t>
+      </w:r>
+      <w:r>
+        <w:rPr>
+          <w:rFonts w:ascii="Consolas" w:hAnsi="Consolas" w:cs="Consolas"/>
+          <w:b/>
+          <w:bCs/>
+          <w:i/>
+          <w:iCs/>
+          <w:color w:val="0000C0"/>
+          <w:sz w:val="20"/>
+          <w:szCs w:val="20"/>
+        </w:rPr>
+        <w:t>DELACAO</w:t>
+      </w:r>
+      <w:proofErr w:type="spellEnd"/>
+      <w:r>
+        <w:rPr>
+          <w:rFonts w:ascii="Consolas" w:hAnsi="Consolas" w:cs="Consolas"/>
+          <w:color w:val="000000"/>
+          <w:sz w:val="20"/>
+          <w:szCs w:val="20"/>
+        </w:rPr>
+        <w:t>) {</w:t>
+      </w:r>
+    </w:p>
+    <w:p>
+      <w:pPr>
+        <w:autoSpaceDE w:val="0"/>
+        <w:autoSpaceDN w:val="0"/>
+        <w:adjustRightInd w:val="0"/>
+        <w:spacing w:after="0" w:line="240" w:lineRule="auto"/>
+        <w:rPr>
+          <w:rFonts w:ascii="Consolas" w:hAnsi="Consolas" w:cs="Consolas"/>
+          <w:sz w:val="20"/>
+          <w:szCs w:val="20"/>
+        </w:rPr>
+      </w:pPr>
+      <w:r>
+        <w:rPr>
+          <w:rFonts w:ascii="Consolas" w:hAnsi="Consolas" w:cs="Consolas"/>
+          <w:color w:val="000000"/>
+          <w:sz w:val="20"/>
+          <w:szCs w:val="20"/>
+        </w:rPr>
+        <w:t xml:space="preserve">            </w:t>
+      </w:r>
+      <w:proofErr w:type="spellStart"/>
+      <w:r>
+        <w:rPr>
+          <w:rFonts w:ascii="Consolas" w:hAnsi="Consolas" w:cs="Consolas"/>
+          <w:b/>
+          <w:bCs/>
+          <w:color w:val="7F0055"/>
+          <w:sz w:val="20"/>
+          <w:szCs w:val="20"/>
+        </w:rPr>
+        <w:t>return</w:t>
+      </w:r>
+      <w:proofErr w:type="spellEnd"/>
+      <w:r>
+        <w:rPr>
+          <w:rFonts w:ascii="Consolas" w:hAnsi="Consolas" w:cs="Consolas"/>
+          <w:color w:val="000000"/>
+          <w:sz w:val="20"/>
+          <w:szCs w:val="20"/>
+        </w:rPr>
+        <w:t xml:space="preserve"> </w:t>
+      </w:r>
+      <w:r>
+        <w:rPr>
+          <w:rFonts w:ascii="Consolas" w:hAnsi="Consolas" w:cs="Consolas"/>
+          <w:color w:val="0000C0"/>
+          <w:sz w:val="20"/>
+          <w:szCs w:val="20"/>
+        </w:rPr>
+        <w:t>PENA_CONDENACAO_</w:t>
+      </w:r>
+      <w:proofErr w:type="gramStart"/>
+      <w:r>
+        <w:rPr>
+          <w:rFonts w:ascii="Consolas" w:hAnsi="Consolas" w:cs="Consolas"/>
+          <w:color w:val="0000C0"/>
+          <w:sz w:val="20"/>
+          <w:szCs w:val="20"/>
+        </w:rPr>
+        <w:t>MUTUA</w:t>
+      </w:r>
+      <w:proofErr w:type="gramEnd"/>
+      <w:r>
+        <w:rPr>
+          <w:rFonts w:ascii="Consolas" w:hAnsi="Consolas" w:cs="Consolas"/>
+          <w:color w:val="000000"/>
+          <w:sz w:val="20"/>
+          <w:szCs w:val="20"/>
+        </w:rPr>
+        <w:t>;</w:t>
+      </w:r>
+    </w:p>
+    <w:p>
+      <w:pPr>
+        <w:autoSpaceDE w:val="0"/>
+        <w:autoSpaceDN w:val="0"/>
+        <w:adjustRightInd w:val="0"/>
+        <w:spacing w:after="0" w:line="240" w:lineRule="auto"/>
+        <w:rPr>
+          <w:rFonts w:ascii="Consolas" w:hAnsi="Consolas" w:cs="Consolas"/>
+          <w:sz w:val="20"/>
+          <w:szCs w:val="20"/>
+          <w:lang w:val="en-US"/>
+        </w:rPr>
+      </w:pPr>
+      <w:r>
+        <w:rPr>
+          <w:rFonts w:ascii="Consolas" w:hAnsi="Consolas" w:cs="Consolas"/>
+          <w:color w:val="000000"/>
+          <w:sz w:val="20"/>
+          <w:szCs w:val="20"/>
+        </w:rPr>
+        <w:t xml:space="preserve">          </w:t>
+      </w:r>
+      <w:r>
+        <w:rPr>
+          <w:rFonts w:ascii="Consolas" w:hAnsi="Consolas" w:cs="Consolas"/>
+          <w:color w:val="000000"/>
+          <w:sz w:val="20"/>
+          <w:szCs w:val="20"/>
+          <w:lang w:val="en-US"/>
+        </w:rPr>
+        <w:t xml:space="preserve">} </w:t>
+      </w:r>
+      <w:r>
+        <w:rPr>
+          <w:rFonts w:ascii="Consolas" w:hAnsi="Consolas" w:cs="Consolas"/>
+          <w:b/>
+          <w:bCs/>
+          <w:color w:val="7F0055"/>
+          <w:sz w:val="20"/>
+          <w:szCs w:val="20"/>
+          <w:lang w:val="en-US"/>
+        </w:rPr>
+        <w:t>else</w:t>
+      </w:r>
+      <w:r>
+        <w:rPr>
+          <w:rFonts w:ascii="Consolas" w:hAnsi="Consolas" w:cs="Consolas"/>
+          <w:color w:val="000000"/>
+          <w:sz w:val="20"/>
+          <w:szCs w:val="20"/>
+          <w:lang w:val="en-US"/>
+        </w:rPr>
+        <w:t xml:space="preserve"> {</w:t>
+      </w:r>
+    </w:p>
+    <w:p>
+      <w:pPr>
+        <w:autoSpaceDE w:val="0"/>
+        <w:autoSpaceDN w:val="0"/>
+        <w:adjustRightInd w:val="0"/>
+        <w:spacing w:after="0" w:line="240" w:lineRule="auto"/>
+        <w:rPr>
+          <w:rFonts w:ascii="Consolas" w:hAnsi="Consolas" w:cs="Consolas"/>
+          <w:sz w:val="20"/>
+          <w:szCs w:val="20"/>
+          <w:lang w:val="en-US"/>
+        </w:rPr>
+      </w:pPr>
+      <w:r>
+        <w:rPr>
+          <w:rFonts w:ascii="Consolas" w:hAnsi="Consolas" w:cs="Consolas"/>
+          <w:color w:val="000000"/>
+          <w:sz w:val="20"/>
+          <w:szCs w:val="20"/>
+          <w:lang w:val="en-US"/>
+        </w:rPr>
+        <w:t xml:space="preserve">                 </w:t>
+      </w:r>
+      <w:r>
+        <w:rPr>
+          <w:rFonts w:ascii="Consolas" w:hAnsi="Consolas" w:cs="Consolas"/>
+          <w:b/>
+          <w:bCs/>
+          <w:color w:val="7F0055"/>
+          <w:sz w:val="20"/>
+          <w:szCs w:val="20"/>
+          <w:lang w:val="en-US"/>
+        </w:rPr>
+        <w:t>return</w:t>
+      </w:r>
+      <w:r>
+        <w:rPr>
+          <w:rFonts w:ascii="Consolas" w:hAnsi="Consolas" w:cs="Consolas"/>
+          <w:color w:val="000000"/>
+          <w:sz w:val="20"/>
+          <w:szCs w:val="20"/>
+          <w:lang w:val="en-US"/>
+        </w:rPr>
+        <w:t xml:space="preserve"> </w:t>
+      </w:r>
+      <w:r>
+        <w:rPr>
+          <w:rFonts w:ascii="Consolas" w:hAnsi="Consolas" w:cs="Consolas"/>
+          <w:color w:val="0000C0"/>
+          <w:sz w:val="20"/>
+          <w:szCs w:val="20"/>
+          <w:lang w:val="en-US"/>
+        </w:rPr>
+        <w:t>PENA_INOCENCIA</w:t>
+      </w:r>
+      <w:r>
+        <w:rPr>
+          <w:rFonts w:ascii="Consolas" w:hAnsi="Consolas" w:cs="Consolas"/>
+          <w:color w:val="000000"/>
+          <w:sz w:val="20"/>
+          <w:szCs w:val="20"/>
+          <w:lang w:val="en-US"/>
+        </w:rPr>
+        <w:t>;</w:t>
+      </w:r>
+    </w:p>
+    <w:p>
+      <w:pPr>
+        <w:autoSpaceDE w:val="0"/>
+        <w:autoSpaceDN w:val="0"/>
+        <w:adjustRightInd w:val="0"/>
+        <w:spacing w:after="0" w:line="240" w:lineRule="auto"/>
+        <w:rPr>
+          <w:rFonts w:ascii="Consolas" w:hAnsi="Consolas" w:cs="Consolas"/>
+          <w:sz w:val="20"/>
+          <w:szCs w:val="20"/>
+          <w:lang w:val="en-US"/>
+        </w:rPr>
+      </w:pPr>
+      <w:r>
+        <w:rPr>
+          <w:rFonts w:ascii="Consolas" w:hAnsi="Consolas" w:cs="Consolas"/>
+          <w:color w:val="000000"/>
+          <w:sz w:val="20"/>
+          <w:szCs w:val="20"/>
+          <w:lang w:val="en-US"/>
+        </w:rPr>
+        <w:t xml:space="preserve">                 }</w:t>
+      </w:r>
+    </w:p>
+    <w:p>
+      <w:pPr>
+        <w:autoSpaceDE w:val="0"/>
+        <w:autoSpaceDN w:val="0"/>
+        <w:adjustRightInd w:val="0"/>
+        <w:spacing w:after="0" w:line="240" w:lineRule="auto"/>
+        <w:rPr>
+          <w:rFonts w:ascii="Consolas" w:hAnsi="Consolas" w:cs="Consolas"/>
+          <w:sz w:val="20"/>
+          <w:szCs w:val="20"/>
+          <w:lang w:val="en-US"/>
+        </w:rPr>
+      </w:pPr>
+      <w:r>
+        <w:rPr>
+          <w:rFonts w:ascii="Consolas" w:hAnsi="Consolas" w:cs="Consolas"/>
+          <w:color w:val="000000"/>
+          <w:sz w:val="20"/>
+          <w:szCs w:val="20"/>
+          <w:lang w:val="en-US"/>
+        </w:rPr>
+        <w:t xml:space="preserve">       } </w:t>
+      </w:r>
+      <w:r>
+        <w:rPr>
+          <w:rFonts w:ascii="Consolas" w:hAnsi="Consolas" w:cs="Consolas"/>
+          <w:b/>
+          <w:bCs/>
+          <w:color w:val="7F0055"/>
+          <w:sz w:val="20"/>
+          <w:szCs w:val="20"/>
+          <w:lang w:val="en-US"/>
+        </w:rPr>
+        <w:t>else</w:t>
+      </w:r>
+      <w:r>
+        <w:rPr>
+          <w:rFonts w:ascii="Consolas" w:hAnsi="Consolas" w:cs="Consolas"/>
+          <w:color w:val="000000"/>
+          <w:sz w:val="20"/>
+          <w:szCs w:val="20"/>
+          <w:lang w:val="en-US"/>
+        </w:rPr>
+        <w:t xml:space="preserve"> {</w:t>
+      </w:r>
+    </w:p>
+    <w:p>
+      <w:pPr>
+        <w:autoSpaceDE w:val="0"/>
+        <w:autoSpaceDN w:val="0"/>
+        <w:adjustRightInd w:val="0"/>
+        <w:spacing w:after="0" w:line="240" w:lineRule="auto"/>
+        <w:rPr>
+          <w:rFonts w:ascii="Consolas" w:hAnsi="Consolas" w:cs="Consolas"/>
+          <w:sz w:val="20"/>
+          <w:szCs w:val="20"/>
+        </w:rPr>
+      </w:pPr>
+      <w:r>
+        <w:rPr>
+          <w:rFonts w:ascii="Consolas" w:hAnsi="Consolas" w:cs="Consolas"/>
+          <w:color w:val="000000"/>
+          <w:sz w:val="20"/>
+          <w:szCs w:val="20"/>
+          <w:lang w:val="en-US"/>
+        </w:rPr>
+        <w:t xml:space="preserve">                </w:t>
+      </w:r>
+      <w:proofErr w:type="spellStart"/>
+      <w:r>
+        <w:rPr>
+          <w:rFonts w:ascii="Consolas" w:hAnsi="Consolas" w:cs="Consolas"/>
+          <w:b/>
+          <w:bCs/>
+          <w:color w:val="7F0055"/>
+          <w:sz w:val="20"/>
+          <w:szCs w:val="20"/>
+        </w:rPr>
+        <w:t>if</w:t>
+      </w:r>
+      <w:proofErr w:type="spellEnd"/>
+      <w:r>
+        <w:rPr>
+          <w:rFonts w:ascii="Consolas" w:hAnsi="Consolas" w:cs="Consolas"/>
+          <w:color w:val="000000"/>
+          <w:sz w:val="20"/>
+          <w:szCs w:val="20"/>
+        </w:rPr>
+        <w:t xml:space="preserve"> (</w:t>
+      </w:r>
+      <w:proofErr w:type="spellStart"/>
+      <w:r>
+        <w:rPr>
+          <w:rFonts w:ascii="Consolas" w:hAnsi="Consolas" w:cs="Consolas"/>
+          <w:color w:val="6A3E3E"/>
+          <w:sz w:val="20"/>
+          <w:szCs w:val="20"/>
+        </w:rPr>
+        <w:t>respostaPrisioneiroB</w:t>
+      </w:r>
+      <w:proofErr w:type="spellEnd"/>
+      <w:r>
+        <w:rPr>
+          <w:rFonts w:ascii="Consolas" w:hAnsi="Consolas" w:cs="Consolas"/>
+          <w:color w:val="000000"/>
+          <w:sz w:val="20"/>
+          <w:szCs w:val="20"/>
+        </w:rPr>
+        <w:t xml:space="preserve"> == </w:t>
+      </w:r>
+      <w:proofErr w:type="spellStart"/>
+      <w:r>
+        <w:rPr>
+          <w:rFonts w:ascii="Consolas" w:hAnsi="Consolas" w:cs="Consolas"/>
+          <w:color w:val="000000"/>
+          <w:sz w:val="20"/>
+          <w:szCs w:val="20"/>
+        </w:rPr>
+        <w:t>Resposta.</w:t>
+      </w:r>
+      <w:r>
+        <w:rPr>
+          <w:rFonts w:ascii="Consolas" w:hAnsi="Consolas" w:cs="Consolas"/>
+          <w:b/>
+          <w:bCs/>
+          <w:i/>
+          <w:iCs/>
+          <w:color w:val="0000C0"/>
+          <w:sz w:val="20"/>
+          <w:szCs w:val="20"/>
+        </w:rPr>
+        <w:t>DELACAO</w:t>
+      </w:r>
+      <w:proofErr w:type="spellEnd"/>
+      <w:r>
+        <w:rPr>
+          <w:rFonts w:ascii="Consolas" w:hAnsi="Consolas" w:cs="Consolas"/>
+          <w:color w:val="000000"/>
+          <w:sz w:val="20"/>
+          <w:szCs w:val="20"/>
+        </w:rPr>
+        <w:t>) {</w:t>
+      </w:r>
+    </w:p>
+    <w:p>
+      <w:pPr>
+        <w:autoSpaceDE w:val="0"/>
+        <w:autoSpaceDN w:val="0"/>
+        <w:adjustRightInd w:val="0"/>
+        <w:spacing w:after="0" w:line="240" w:lineRule="auto"/>
+        <w:rPr>
+          <w:rFonts w:ascii="Consolas" w:hAnsi="Consolas" w:cs="Consolas"/>
+          <w:sz w:val="20"/>
+          <w:szCs w:val="20"/>
+        </w:rPr>
+      </w:pPr>
+      <w:r>
+        <w:rPr>
+          <w:rFonts w:ascii="Consolas" w:hAnsi="Consolas" w:cs="Consolas"/>
+          <w:color w:val="000000"/>
+          <w:sz w:val="20"/>
+          <w:szCs w:val="20"/>
+        </w:rPr>
+        <w:t xml:space="preserve">                    </w:t>
+      </w:r>
+      <w:proofErr w:type="spellStart"/>
+      <w:r>
+        <w:rPr>
+          <w:rFonts w:ascii="Consolas" w:hAnsi="Consolas" w:cs="Consolas"/>
+          <w:b/>
+          <w:bCs/>
+          <w:color w:val="7F0055"/>
+          <w:sz w:val="20"/>
+          <w:szCs w:val="20"/>
+        </w:rPr>
+        <w:t>return</w:t>
+      </w:r>
+      <w:proofErr w:type="spellEnd"/>
+      <w:r>
+        <w:rPr>
+          <w:rFonts w:ascii="Consolas" w:hAnsi="Consolas" w:cs="Consolas"/>
+          <w:color w:val="000000"/>
+          <w:sz w:val="20"/>
+          <w:szCs w:val="20"/>
+        </w:rPr>
+        <w:t xml:space="preserve"> </w:t>
+      </w:r>
+      <w:r>
+        <w:rPr>
+          <w:rFonts w:ascii="Consolas" w:hAnsi="Consolas" w:cs="Consolas"/>
+          <w:color w:val="0000C0"/>
+          <w:sz w:val="20"/>
+          <w:szCs w:val="20"/>
+        </w:rPr>
+        <w:t>PENA_CONDENACAO_INDIVIDUAL</w:t>
+      </w:r>
+      <w:r>
+        <w:rPr>
+          <w:rFonts w:ascii="Consolas" w:hAnsi="Consolas" w:cs="Consolas"/>
+          <w:color w:val="000000"/>
+          <w:sz w:val="20"/>
+          <w:szCs w:val="20"/>
+        </w:rPr>
+        <w:t>;</w:t>
+      </w:r>
+    </w:p>
+    <w:p>
+      <w:pPr>
+        <w:autoSpaceDE w:val="0"/>
+        <w:autoSpaceDN w:val="0"/>
+        <w:adjustRightInd w:val="0"/>
+        <w:spacing w:after="0" w:line="240" w:lineRule="auto"/>
+        <w:rPr>
+          <w:rFonts w:ascii="Consolas" w:hAnsi="Consolas" w:cs="Consolas"/>
+          <w:sz w:val="20"/>
+          <w:szCs w:val="20"/>
+        </w:rPr>
+      </w:pPr>
+      <w:r>
+        <w:rPr>
+          <w:rFonts w:ascii="Consolas" w:hAnsi="Consolas" w:cs="Consolas"/>
+          <w:color w:val="000000"/>
+          <w:sz w:val="20"/>
+          <w:szCs w:val="20"/>
+        </w:rPr>
+        <w:t xml:space="preserve">                } </w:t>
+      </w:r>
+      <w:proofErr w:type="spellStart"/>
+      <w:r>
+        <w:rPr>
+          <w:rFonts w:ascii="Consolas" w:hAnsi="Consolas" w:cs="Consolas"/>
+          <w:b/>
+          <w:bCs/>
+          <w:color w:val="7F0055"/>
+          <w:sz w:val="20"/>
+          <w:szCs w:val="20"/>
+        </w:rPr>
+        <w:t>else</w:t>
+      </w:r>
+      <w:proofErr w:type="spellEnd"/>
+      <w:r>
+        <w:rPr>
+          <w:rFonts w:ascii="Consolas" w:hAnsi="Consolas" w:cs="Consolas"/>
+          <w:color w:val="000000"/>
+          <w:sz w:val="20"/>
+          <w:szCs w:val="20"/>
+        </w:rPr>
+        <w:t xml:space="preserve"> {</w:t>
+      </w:r>
+    </w:p>
+    <w:p>
+      <w:pPr>
+        <w:autoSpaceDE w:val="0"/>
+        <w:autoSpaceDN w:val="0"/>
+        <w:adjustRightInd w:val="0"/>
+        <w:spacing w:after="0" w:line="240" w:lineRule="auto"/>
+        <w:rPr>
+          <w:rFonts w:ascii="Consolas" w:hAnsi="Consolas" w:cs="Consolas"/>
+          <w:sz w:val="20"/>
+          <w:szCs w:val="20"/>
+        </w:rPr>
+      </w:pPr>
+      <w:r>
+        <w:rPr>
+          <w:rFonts w:ascii="Consolas" w:hAnsi="Consolas" w:cs="Consolas"/>
+          <w:color w:val="000000"/>
+          <w:sz w:val="20"/>
+          <w:szCs w:val="20"/>
+        </w:rPr>
+        <w:t xml:space="preserve">                         </w:t>
+      </w:r>
+      <w:proofErr w:type="spellStart"/>
+      <w:r>
+        <w:rPr>
+          <w:rFonts w:ascii="Consolas" w:hAnsi="Consolas" w:cs="Consolas"/>
+          <w:b/>
+          <w:bCs/>
+          <w:color w:val="7F0055"/>
+          <w:sz w:val="20"/>
+          <w:szCs w:val="20"/>
+        </w:rPr>
+        <w:t>return</w:t>
+      </w:r>
+      <w:proofErr w:type="spellEnd"/>
+      <w:r>
+        <w:rPr>
+          <w:rFonts w:ascii="Consolas" w:hAnsi="Consolas" w:cs="Consolas"/>
+          <w:color w:val="000000"/>
+          <w:sz w:val="20"/>
+          <w:szCs w:val="20"/>
+        </w:rPr>
+        <w:t xml:space="preserve"> </w:t>
+      </w:r>
+      <w:r>
+        <w:rPr>
+          <w:rFonts w:ascii="Consolas" w:hAnsi="Consolas" w:cs="Consolas"/>
+          <w:color w:val="0000C0"/>
+          <w:sz w:val="20"/>
+          <w:szCs w:val="20"/>
+        </w:rPr>
+        <w:t>PENA_CONDENACAO_CUMPLICES</w:t>
+      </w:r>
+      <w:r>
+        <w:rPr>
+          <w:rFonts w:ascii="Consolas" w:hAnsi="Consolas" w:cs="Consolas"/>
+          <w:color w:val="000000"/>
+          <w:sz w:val="20"/>
+          <w:szCs w:val="20"/>
+        </w:rPr>
+        <w:t>;</w:t>
+      </w:r>
+    </w:p>
+    <w:p>
+      <w:pPr>
+        <w:autoSpaceDE w:val="0"/>
+        <w:autoSpaceDN w:val="0"/>
+        <w:adjustRightInd w:val="0"/>
+        <w:spacing w:after="0" w:line="240" w:lineRule="auto"/>
+        <w:rPr>
+          <w:rFonts w:ascii="Consolas" w:hAnsi="Consolas" w:cs="Consolas"/>
+          <w:sz w:val="20"/>
+          <w:szCs w:val="20"/>
+        </w:rPr>
+      </w:pPr>
+      <w:r>
+        <w:rPr>
+          <w:rFonts w:ascii="Consolas" w:hAnsi="Consolas" w:cs="Consolas"/>
+          <w:color w:val="000000"/>
+          <w:sz w:val="20"/>
+          <w:szCs w:val="20"/>
+        </w:rPr>
+        <w:lastRenderedPageBreak/>
+        <w:t xml:space="preserve">                        }</w:t>
+      </w:r>
+    </w:p>
+    <w:p>
+      <w:pPr>
+        <w:autoSpaceDE w:val="0"/>
+        <w:autoSpaceDN w:val="0"/>
+        <w:adjustRightInd w:val="0"/>
+        <w:spacing w:after="0" w:line="240" w:lineRule="auto"/>
+        <w:rPr>
+          <w:rFonts w:ascii="Consolas" w:hAnsi="Consolas" w:cs="Consolas"/>
+          <w:sz w:val="20"/>
+          <w:szCs w:val="20"/>
+        </w:rPr>
+      </w:pPr>
+      <w:r>
+        <w:rPr>
+          <w:rFonts w:ascii="Consolas" w:hAnsi="Consolas" w:cs="Consolas"/>
+          <w:color w:val="000000"/>
+          <w:sz w:val="20"/>
+          <w:szCs w:val="20"/>
+        </w:rPr>
+        <w:t xml:space="preserve">                }</w:t>
+      </w:r>
+    </w:p>
+    <w:p>
+      <w:pPr>
+        <w:autoSpaceDE w:val="0"/>
+        <w:autoSpaceDN w:val="0"/>
+        <w:adjustRightInd w:val="0"/>
+        <w:spacing w:after="0" w:line="240" w:lineRule="auto"/>
+        <w:rPr>
+          <w:rFonts w:ascii="Consolas" w:hAnsi="Consolas" w:cs="Consolas"/>
+          <w:sz w:val="20"/>
+          <w:szCs w:val="20"/>
+        </w:rPr>
+      </w:pPr>
+      <w:r>
+        <w:rPr>
+          <w:rFonts w:ascii="Consolas" w:hAnsi="Consolas" w:cs="Consolas"/>
+          <w:color w:val="000000"/>
+          <w:sz w:val="20"/>
+          <w:szCs w:val="20"/>
+        </w:rPr>
+        <w:t xml:space="preserve">     }</w:t>
+      </w:r>
+    </w:p>
+    <w:p>
+      <w:pPr>
+        <w:autoSpaceDE w:val="0"/>
+        <w:autoSpaceDN w:val="0"/>
+        <w:adjustRightInd w:val="0"/>
+        <w:spacing w:after="0" w:line="240" w:lineRule="auto"/>
+        <w:rPr>
+          <w:rFonts w:ascii="Consolas" w:hAnsi="Consolas" w:cs="Consolas"/>
+          <w:sz w:val="20"/>
+          <w:szCs w:val="20"/>
+        </w:rPr>
+      </w:pPr>
+      <w:r>
+        <w:rPr>
+          <w:rFonts w:ascii="Consolas" w:hAnsi="Consolas" w:cs="Consolas"/>
+          <w:color w:val="000000"/>
+          <w:sz w:val="20"/>
+          <w:szCs w:val="20"/>
+        </w:rPr>
+        <w:t>}</w:t>
+      </w:r>
+    </w:p>
+    <w:p>
+      <w:pPr>
+        <w:spacing w:after="0"/>
+        <w:jc w:val="center"/>
+        <w:rPr>
+          <w:rFonts w:ascii="Consolas" w:hAnsi="Consolas"/>
+          <w:b/>
+          <w:sz w:val="18"/>
+        </w:rPr>
+      </w:pPr>
+    </w:p>
+    <w:p>
+      <w:pPr>
+        <w:spacing w:after="0"/>
+        <w:jc w:val="center"/>
+        <w:rPr>
+          <w:rFonts w:ascii="Consolas" w:hAnsi="Consolas"/>
+          <w:b/>
+          <w:sz w:val="18"/>
+        </w:rPr>
+      </w:pPr>
+    </w:p>
+    <w:p>
+      <w:pPr>
+        <w:spacing w:after="0"/>
+        <w:jc w:val="center"/>
+        <w:rPr>
+          <w:rFonts w:ascii="Consolas" w:hAnsi="Consolas"/>
+          <w:b/>
+          <w:sz w:val="18"/>
+        </w:rPr>
+      </w:pPr>
+    </w:p>
+    <w:p>
+      <w:pPr>
+        <w:spacing w:after="0"/>
+        <w:rPr>
+          <w:rFonts w:ascii="Consolas" w:hAnsi="Consolas"/>
+          <w:sz w:val="18"/>
+        </w:rPr>
+      </w:pPr>
+    </w:p>
+    <w:p>
+      <w:pPr>
+        <w:spacing w:after="0"/>
+        <w:rPr>
+          <w:rFonts w:ascii="Consolas" w:hAnsi="Consolas"/>
+          <w:b/>
+          <w:color w:val="70AD47" w:themeColor="accent6"/>
+          <w:sz w:val="18"/>
+          <w:u w:val="single"/>
+        </w:rPr>
+      </w:pPr>
+      <w:r>
+        <w:rPr>
+          <w:rFonts w:ascii="Consolas" w:hAnsi="Consolas"/>
+          <w:b/>
+          <w:color w:val="70AD47" w:themeColor="accent6"/>
+          <w:sz w:val="18"/>
+          <w:u w:val="single"/>
+        </w:rPr>
+        <w:t>Resposta.java</w:t>
+      </w:r>
+    </w:p>
+    <w:p>
+      <w:pPr>
+        <w:spacing w:after="0"/>
+        <w:rPr>
+          <w:rFonts w:ascii="Consolas" w:hAnsi="Consolas"/>
+          <w:color w:val="538135" w:themeColor="accent6" w:themeShade="BF"/>
+          <w:sz w:val="18"/>
+        </w:rPr>
+      </w:pPr>
+    </w:p>
+    <w:p>
+      <w:pPr>
+        <w:autoSpaceDE w:val="0"/>
+        <w:autoSpaceDN w:val="0"/>
+        <w:adjustRightInd w:val="0"/>
+        <w:spacing w:after="0" w:line="240" w:lineRule="auto"/>
+        <w:rPr>
+          <w:rFonts w:ascii="Consolas" w:hAnsi="Consolas" w:cs="Consolas"/>
+          <w:sz w:val="20"/>
+          <w:szCs w:val="20"/>
+        </w:rPr>
+      </w:pPr>
+      <w:proofErr w:type="spellStart"/>
+      <w:r>
+        <w:rPr>
+          <w:rFonts w:ascii="Consolas" w:hAnsi="Consolas" w:cs="Consolas"/>
+          <w:b/>
+          <w:bCs/>
+          <w:color w:val="7F0055"/>
+          <w:sz w:val="20"/>
+          <w:szCs w:val="20"/>
+        </w:rPr>
+        <w:t>public</w:t>
+      </w:r>
+      <w:proofErr w:type="spellEnd"/>
+      <w:r>
+        <w:rPr>
+          <w:rFonts w:ascii="Consolas" w:hAnsi="Consolas" w:cs="Consolas"/>
+          <w:color w:val="000000"/>
+          <w:sz w:val="20"/>
+          <w:szCs w:val="20"/>
+        </w:rPr>
+        <w:t xml:space="preserve"> </w:t>
+      </w:r>
+      <w:proofErr w:type="spellStart"/>
+      <w:r>
+        <w:rPr>
+          <w:rFonts w:ascii="Consolas" w:hAnsi="Consolas" w:cs="Consolas"/>
+          <w:b/>
+          <w:bCs/>
+          <w:color w:val="7F0055"/>
+          <w:sz w:val="20"/>
+          <w:szCs w:val="20"/>
+        </w:rPr>
+        <w:t>enum</w:t>
+      </w:r>
+      <w:proofErr w:type="spellEnd"/>
+      <w:r>
+        <w:rPr>
+          <w:rFonts w:ascii="Consolas" w:hAnsi="Consolas" w:cs="Consolas"/>
+          <w:color w:val="000000"/>
+          <w:sz w:val="20"/>
+          <w:szCs w:val="20"/>
+        </w:rPr>
+        <w:t xml:space="preserve"> Resposta {</w:t>
+      </w:r>
+    </w:p>
+    <w:p>
+      <w:pPr>
+        <w:autoSpaceDE w:val="0"/>
+        <w:autoSpaceDN w:val="0"/>
+        <w:adjustRightInd w:val="0"/>
+        <w:spacing w:after="0" w:line="240" w:lineRule="auto"/>
+        <w:rPr>
+          <w:rFonts w:ascii="Consolas" w:hAnsi="Consolas" w:cs="Consolas"/>
+          <w:sz w:val="20"/>
+          <w:szCs w:val="20"/>
+        </w:rPr>
+      </w:pPr>
+      <w:r>
+        <w:rPr>
+          <w:rFonts w:ascii="Consolas" w:hAnsi="Consolas" w:cs="Consolas"/>
+          <w:color w:val="000000"/>
+          <w:sz w:val="20"/>
+          <w:szCs w:val="20"/>
+        </w:rPr>
+        <w:tab/>
+      </w:r>
+      <w:r>
+        <w:rPr>
+          <w:rFonts w:ascii="Consolas" w:hAnsi="Consolas" w:cs="Consolas"/>
+          <w:b/>
+          <w:bCs/>
+          <w:i/>
+          <w:iCs/>
+          <w:color w:val="0000C0"/>
+          <w:sz w:val="20"/>
+          <w:szCs w:val="20"/>
+        </w:rPr>
+        <w:t>NEGACAO</w:t>
+      </w:r>
+      <w:r>
+        <w:rPr>
+          <w:rFonts w:ascii="Consolas" w:hAnsi="Consolas" w:cs="Consolas"/>
+          <w:color w:val="000000"/>
+          <w:sz w:val="20"/>
+          <w:szCs w:val="20"/>
+        </w:rPr>
+        <w:t xml:space="preserve">, </w:t>
+      </w:r>
+      <w:r>
+        <w:rPr>
+          <w:rFonts w:ascii="Consolas" w:hAnsi="Consolas" w:cs="Consolas"/>
+          <w:b/>
+          <w:bCs/>
+          <w:i/>
+          <w:iCs/>
+          <w:color w:val="0000C0"/>
+          <w:sz w:val="20"/>
+          <w:szCs w:val="20"/>
+          <w:shd w:val="clear" w:color="auto" w:fill="D4D4D4"/>
+        </w:rPr>
+        <w:t>DELACAO</w:t>
+      </w:r>
+    </w:p>
+    <w:p>
+      <w:pPr>
+        <w:autoSpaceDE w:val="0"/>
+        <w:autoSpaceDN w:val="0"/>
+        <w:adjustRightInd w:val="0"/>
+        <w:spacing w:after="0" w:line="240" w:lineRule="auto"/>
+        <w:rPr>
+          <w:rFonts w:ascii="Consolas" w:hAnsi="Consolas" w:cs="Consolas"/>
+          <w:sz w:val="20"/>
+          <w:szCs w:val="20"/>
+        </w:rPr>
+      </w:pPr>
+      <w:r>
+        <w:rPr>
+          <w:rFonts w:ascii="Consolas" w:hAnsi="Consolas" w:cs="Consolas"/>
+          <w:color w:val="000000"/>
+          <w:sz w:val="20"/>
+          <w:szCs w:val="20"/>
+        </w:rPr>
+        <w:t>}</w:t>
+      </w:r>
+    </w:p>
+    <w:p>
+      <w:pPr>
+        <w:spacing w:after="0"/>
+        <w:rPr>
+          <w:rFonts w:ascii="Consolas" w:hAnsi="Consolas"/>
+          <w:sz w:val="18"/>
+        </w:rPr>
+      </w:pPr>
+    </w:p>
+    <w:p>
+      <w:pPr>
+        <w:spacing w:after="0"/>
+        <w:rPr>
+          <w:rFonts w:ascii="Consolas" w:hAnsi="Consolas"/>
+          <w:sz w:val="18"/>
+        </w:rPr>
+      </w:pPr>
+    </w:p>
+    <w:p>
+      <w:pPr>
+        <w:spacing w:after="0"/>
+        <w:rPr>
+          <w:rFonts w:ascii="Consolas" w:hAnsi="Consolas"/>
+          <w:sz w:val="18"/>
+        </w:rPr>
+      </w:pPr>
+    </w:p>
+    <w:p>
+      <w:pPr>
+        <w:spacing w:after="0"/>
+        <w:rPr>
+          <w:rFonts w:ascii="Consolas" w:hAnsi="Consolas"/>
+          <w:sz w:val="18"/>
+        </w:rPr>
+      </w:pPr>
+    </w:p>
+    <w:p>
+      <w:pPr>
+        <w:spacing w:after="0"/>
+        <w:rPr>
+          <w:rFonts w:ascii="Consolas" w:hAnsi="Consolas"/>
+          <w:color w:val="70AD47" w:themeColor="accent6"/>
+          <w:sz w:val="18"/>
+          <w:u w:val="single"/>
+        </w:rPr>
+      </w:pPr>
+      <w:r>
+        <w:rPr>
+          <w:rFonts w:ascii="Consolas" w:hAnsi="Consolas"/>
+          <w:b/>
+          <w:color w:val="70AD47" w:themeColor="accent6"/>
+          <w:sz w:val="18"/>
+          <w:u w:val="single"/>
+        </w:rPr>
+        <w:t>testejulgamentoPrisioneiro.java</w:t>
+      </w:r>
+    </w:p>
+    <w:p>
+      <w:pPr>
+        <w:spacing w:after="0"/>
+        <w:rPr>
+          <w:rFonts w:ascii="Consolas" w:hAnsi="Consolas"/>
+          <w:sz w:val="18"/>
+        </w:rPr>
+      </w:pPr>
+    </w:p>
+    <w:p>
+      <w:pPr>
+        <w:spacing w:after="0" w:line="240" w:lineRule="auto"/>
+        <w:rPr>
+          <w:rFonts w:ascii="Consolas" w:hAnsi="Consolas"/>
+          <w:sz w:val="18"/>
+        </w:rPr>
+      </w:pPr>
+    </w:p>
+    <w:p>
+      <w:pPr>
+        <w:autoSpaceDE w:val="0"/>
+        <w:autoSpaceDN w:val="0"/>
+        <w:adjustRightInd w:val="0"/>
+        <w:spacing w:after="0" w:line="240" w:lineRule="auto"/>
+        <w:rPr>
+          <w:rFonts w:ascii="Consolas" w:hAnsi="Consolas" w:cs="Consolas"/>
+          <w:sz w:val="20"/>
+          <w:szCs w:val="20"/>
+        </w:rPr>
+      </w:pPr>
+      <w:proofErr w:type="spellStart"/>
+      <w:r>
+        <w:rPr>
+          <w:rFonts w:ascii="Consolas" w:hAnsi="Consolas" w:cs="Consolas"/>
+          <w:b/>
+          <w:bCs/>
+          <w:color w:val="7F0055"/>
+          <w:sz w:val="20"/>
+          <w:szCs w:val="20"/>
+        </w:rPr>
+        <w:t>import</w:t>
+      </w:r>
+      <w:proofErr w:type="spellEnd"/>
+      <w:r>
+        <w:rPr>
+          <w:rFonts w:ascii="Consolas" w:hAnsi="Consolas" w:cs="Consolas"/>
+          <w:color w:val="000000"/>
+          <w:sz w:val="20"/>
+          <w:szCs w:val="20"/>
+        </w:rPr>
+        <w:t xml:space="preserve"> </w:t>
+      </w:r>
+      <w:proofErr w:type="spellStart"/>
+      <w:r>
+        <w:rPr>
+          <w:rFonts w:ascii="Consolas" w:hAnsi="Consolas" w:cs="Consolas"/>
+          <w:b/>
+          <w:bCs/>
+          <w:color w:val="7F0055"/>
+          <w:sz w:val="20"/>
+          <w:szCs w:val="20"/>
+        </w:rPr>
+        <w:t>static</w:t>
+      </w:r>
+      <w:proofErr w:type="spellEnd"/>
+      <w:r>
+        <w:rPr>
+          <w:rFonts w:ascii="Consolas" w:hAnsi="Consolas" w:cs="Consolas"/>
+          <w:color w:val="000000"/>
+          <w:sz w:val="20"/>
+          <w:szCs w:val="20"/>
+        </w:rPr>
+        <w:t xml:space="preserve"> </w:t>
+      </w:r>
+      <w:proofErr w:type="spellStart"/>
+      <w:proofErr w:type="gramStart"/>
+      <w:r>
+        <w:rPr>
+          <w:rFonts w:ascii="Consolas" w:hAnsi="Consolas" w:cs="Consolas"/>
+          <w:color w:val="000000"/>
+          <w:sz w:val="20"/>
+          <w:szCs w:val="20"/>
+        </w:rPr>
+        <w:t>org.junit</w:t>
+      </w:r>
+      <w:proofErr w:type="gramEnd"/>
+      <w:r>
+        <w:rPr>
+          <w:rFonts w:ascii="Consolas" w:hAnsi="Consolas" w:cs="Consolas"/>
+          <w:color w:val="000000"/>
+          <w:sz w:val="20"/>
+          <w:szCs w:val="20"/>
+        </w:rPr>
+        <w:t>.Assert.</w:t>
+      </w:r>
+      <w:r>
+        <w:rPr>
+          <w:rFonts w:ascii="Consolas" w:hAnsi="Consolas" w:cs="Consolas"/>
+          <w:i/>
+          <w:iCs/>
+          <w:color w:val="000000"/>
+          <w:sz w:val="20"/>
+          <w:szCs w:val="20"/>
+        </w:rPr>
+        <w:t>assertNotNull</w:t>
+      </w:r>
+      <w:proofErr w:type="spellEnd"/>
+      <w:r>
+        <w:rPr>
+          <w:rFonts w:ascii="Consolas" w:hAnsi="Consolas" w:cs="Consolas"/>
+          <w:color w:val="000000"/>
+          <w:sz w:val="20"/>
+          <w:szCs w:val="20"/>
+        </w:rPr>
+        <w:t>;</w:t>
+      </w:r>
+    </w:p>
+    <w:p>
+      <w:pPr>
+        <w:autoSpaceDE w:val="0"/>
+        <w:autoSpaceDN w:val="0"/>
+        <w:adjustRightInd w:val="0"/>
+        <w:spacing w:after="0" w:line="240" w:lineRule="auto"/>
+        <w:rPr>
+          <w:rFonts w:ascii="Consolas" w:hAnsi="Consolas" w:cs="Consolas"/>
+          <w:sz w:val="20"/>
+          <w:szCs w:val="20"/>
+          <w:lang w:val="en-US"/>
+        </w:rPr>
+      </w:pPr>
+      <w:r>
+        <w:rPr>
+          <w:rFonts w:ascii="Consolas" w:hAnsi="Consolas" w:cs="Consolas"/>
+          <w:b/>
+          <w:bCs/>
+          <w:color w:val="7F0055"/>
+          <w:sz w:val="20"/>
+          <w:szCs w:val="20"/>
+          <w:lang w:val="en-US"/>
+        </w:rPr>
+        <w:t>import</w:t>
+      </w:r>
+      <w:r>
+        <w:rPr>
+          <w:rFonts w:ascii="Consolas" w:hAnsi="Consolas" w:cs="Consolas"/>
+          <w:color w:val="000000"/>
+          <w:sz w:val="20"/>
+          <w:szCs w:val="20"/>
+          <w:lang w:val="en-US"/>
+        </w:rPr>
+        <w:t xml:space="preserve"> </w:t>
+      </w:r>
+      <w:r>
+        <w:rPr>
+          <w:rFonts w:ascii="Consolas" w:hAnsi="Consolas" w:cs="Consolas"/>
+          <w:b/>
+          <w:bCs/>
+          <w:color w:val="7F0055"/>
+          <w:sz w:val="20"/>
+          <w:szCs w:val="20"/>
+          <w:lang w:val="en-US"/>
+        </w:rPr>
+        <w:t>static</w:t>
+      </w:r>
+      <w:r>
+        <w:rPr>
+          <w:rFonts w:ascii="Consolas" w:hAnsi="Consolas" w:cs="Consolas"/>
+          <w:color w:val="000000"/>
+          <w:sz w:val="20"/>
+          <w:szCs w:val="20"/>
+          <w:lang w:val="en-US"/>
+        </w:rPr>
+        <w:t xml:space="preserve"> </w:t>
+      </w:r>
+      <w:proofErr w:type="spellStart"/>
+      <w:proofErr w:type="gramStart"/>
+      <w:r>
+        <w:rPr>
+          <w:rFonts w:ascii="Consolas" w:hAnsi="Consolas" w:cs="Consolas"/>
+          <w:color w:val="000000"/>
+          <w:sz w:val="20"/>
+          <w:szCs w:val="20"/>
+          <w:lang w:val="en-US"/>
+        </w:rPr>
+        <w:t>org.junit.jupiter.api.Assertions.</w:t>
+      </w:r>
+      <w:r>
+        <w:rPr>
+          <w:rFonts w:ascii="Consolas" w:hAnsi="Consolas" w:cs="Consolas"/>
+          <w:i/>
+          <w:iCs/>
+          <w:color w:val="000000"/>
+          <w:sz w:val="20"/>
+          <w:szCs w:val="20"/>
+          <w:lang w:val="en-US"/>
+        </w:rPr>
+        <w:t>assertEquals</w:t>
+      </w:r>
+      <w:proofErr w:type="spellEnd"/>
+      <w:proofErr w:type="gramEnd"/>
+      <w:r>
+        <w:rPr>
+          <w:rFonts w:ascii="Consolas" w:hAnsi="Consolas" w:cs="Consolas"/>
+          <w:color w:val="000000"/>
+          <w:sz w:val="20"/>
+          <w:szCs w:val="20"/>
+          <w:lang w:val="en-US"/>
+        </w:rPr>
+        <w:t>;</w:t>
+      </w:r>
+    </w:p>
+    <w:p>
+      <w:pPr>
+        <w:autoSpaceDE w:val="0"/>
+        <w:autoSpaceDN w:val="0"/>
+        <w:adjustRightInd w:val="0"/>
+        <w:spacing w:after="0" w:line="240" w:lineRule="auto"/>
+        <w:rPr>
+          <w:rFonts w:ascii="Consolas" w:hAnsi="Consolas" w:cs="Consolas"/>
+          <w:sz w:val="20"/>
+          <w:szCs w:val="20"/>
+          <w:lang w:val="en-US"/>
+        </w:rPr>
+      </w:pPr>
+    </w:p>
+    <w:p>
+      <w:pPr>
+        <w:autoSpaceDE w:val="0"/>
+        <w:autoSpaceDN w:val="0"/>
+        <w:adjustRightInd w:val="0"/>
+        <w:spacing w:after="0" w:line="240" w:lineRule="auto"/>
+        <w:rPr>
+          <w:rFonts w:ascii="Consolas" w:hAnsi="Consolas" w:cs="Consolas"/>
+          <w:sz w:val="20"/>
+          <w:szCs w:val="20"/>
+          <w:lang w:val="en-US"/>
+        </w:rPr>
+      </w:pPr>
+      <w:r>
+        <w:rPr>
+          <w:rFonts w:ascii="Consolas" w:hAnsi="Consolas" w:cs="Consolas"/>
+          <w:b/>
+          <w:bCs/>
+          <w:color w:val="7F0055"/>
+          <w:sz w:val="20"/>
+          <w:szCs w:val="20"/>
+          <w:lang w:val="en-US"/>
+        </w:rPr>
+        <w:t>import</w:t>
+      </w:r>
+      <w:r>
+        <w:rPr>
+          <w:rFonts w:ascii="Consolas" w:hAnsi="Consolas" w:cs="Consolas"/>
+          <w:color w:val="000000"/>
+          <w:sz w:val="20"/>
+          <w:szCs w:val="20"/>
+          <w:lang w:val="en-US"/>
+        </w:rPr>
+        <w:t xml:space="preserve"> </w:t>
+      </w:r>
+      <w:proofErr w:type="spellStart"/>
+      <w:proofErr w:type="gramStart"/>
+      <w:r>
+        <w:rPr>
+          <w:rFonts w:ascii="Consolas" w:hAnsi="Consolas" w:cs="Consolas"/>
+          <w:color w:val="000000"/>
+          <w:sz w:val="20"/>
+          <w:szCs w:val="20"/>
+          <w:lang w:val="en-US"/>
+        </w:rPr>
+        <w:t>org.junit.jupiter.api.Test</w:t>
+      </w:r>
+      <w:proofErr w:type="spellEnd"/>
+      <w:proofErr w:type="gramEnd"/>
+      <w:r>
+        <w:rPr>
+          <w:rFonts w:ascii="Consolas" w:hAnsi="Consolas" w:cs="Consolas"/>
+          <w:color w:val="000000"/>
+          <w:sz w:val="20"/>
+          <w:szCs w:val="20"/>
+          <w:lang w:val="en-US"/>
+        </w:rPr>
+        <w:t>;</w:t>
+      </w:r>
+    </w:p>
+    <w:p>
+      <w:pPr>
+        <w:autoSpaceDE w:val="0"/>
+        <w:autoSpaceDN w:val="0"/>
+        <w:adjustRightInd w:val="0"/>
+        <w:spacing w:after="0" w:line="240" w:lineRule="auto"/>
+        <w:rPr>
+          <w:rFonts w:ascii="Consolas" w:hAnsi="Consolas" w:cs="Consolas"/>
+          <w:sz w:val="20"/>
+          <w:szCs w:val="20"/>
+          <w:lang w:val="en-US"/>
+        </w:rPr>
+      </w:pPr>
+    </w:p>
+    <w:p>
+      <w:pPr>
+        <w:autoSpaceDE w:val="0"/>
+        <w:autoSpaceDN w:val="0"/>
+        <w:adjustRightInd w:val="0"/>
+        <w:spacing w:after="0" w:line="240" w:lineRule="auto"/>
+        <w:rPr>
+          <w:rFonts w:ascii="Consolas" w:hAnsi="Consolas" w:cs="Consolas"/>
+          <w:sz w:val="20"/>
+          <w:szCs w:val="20"/>
+          <w:lang w:val="en-US"/>
+        </w:rPr>
+      </w:pPr>
+    </w:p>
+    <w:p>
+      <w:pPr>
+        <w:autoSpaceDE w:val="0"/>
+        <w:autoSpaceDN w:val="0"/>
+        <w:adjustRightInd w:val="0"/>
+        <w:spacing w:after="0" w:line="240" w:lineRule="auto"/>
+        <w:rPr>
+          <w:rFonts w:ascii="Consolas" w:hAnsi="Consolas" w:cs="Consolas"/>
+          <w:sz w:val="20"/>
+          <w:szCs w:val="20"/>
+        </w:rPr>
+      </w:pPr>
+      <w:proofErr w:type="spellStart"/>
+      <w:r>
+        <w:rPr>
+          <w:rFonts w:ascii="Consolas" w:hAnsi="Consolas" w:cs="Consolas"/>
+          <w:b/>
+          <w:bCs/>
+          <w:color w:val="7F0055"/>
+          <w:sz w:val="20"/>
+          <w:szCs w:val="20"/>
+        </w:rPr>
+        <w:t>class</w:t>
+      </w:r>
+      <w:proofErr w:type="spellEnd"/>
+      <w:r>
+        <w:rPr>
+          <w:rFonts w:ascii="Consolas" w:hAnsi="Consolas" w:cs="Consolas"/>
+          <w:color w:val="000000"/>
+          <w:sz w:val="20"/>
+          <w:szCs w:val="20"/>
+        </w:rPr>
+        <w:t xml:space="preserve"> </w:t>
+      </w:r>
+      <w:proofErr w:type="spellStart"/>
+      <w:r>
+        <w:rPr>
+          <w:rFonts w:ascii="Consolas" w:hAnsi="Consolas" w:cs="Consolas"/>
+          <w:color w:val="000000"/>
+          <w:sz w:val="20"/>
+          <w:szCs w:val="20"/>
+        </w:rPr>
+        <w:t>testeJulgamentoPrisioneiro</w:t>
+      </w:r>
+      <w:proofErr w:type="spellEnd"/>
+      <w:r>
+        <w:rPr>
+          <w:rFonts w:ascii="Consolas" w:hAnsi="Consolas" w:cs="Consolas"/>
+          <w:color w:val="000000"/>
+          <w:sz w:val="20"/>
+          <w:szCs w:val="20"/>
+        </w:rPr>
+        <w:t xml:space="preserve"> {</w:t>
+      </w:r>
+    </w:p>
+    <w:p>
+      <w:pPr>
+        <w:autoSpaceDE w:val="0"/>
+        <w:autoSpaceDN w:val="0"/>
+        <w:adjustRightInd w:val="0"/>
+        <w:spacing w:after="0" w:line="240" w:lineRule="auto"/>
+        <w:rPr>
+          <w:rFonts w:ascii="Consolas" w:hAnsi="Consolas" w:cs="Consolas"/>
+          <w:sz w:val="20"/>
+          <w:szCs w:val="20"/>
+        </w:rPr>
+      </w:pPr>
+    </w:p>
+    <w:p>
+      <w:pPr>
+        <w:autoSpaceDE w:val="0"/>
+        <w:autoSpaceDN w:val="0"/>
+        <w:adjustRightInd w:val="0"/>
+        <w:spacing w:after="0" w:line="240" w:lineRule="auto"/>
+        <w:rPr>
+          <w:rFonts w:ascii="Consolas" w:hAnsi="Consolas" w:cs="Consolas"/>
+          <w:sz w:val="20"/>
+          <w:szCs w:val="20"/>
+        </w:rPr>
+      </w:pPr>
+      <w:r>
+        <w:rPr>
+          <w:rFonts w:ascii="Consolas" w:hAnsi="Consolas" w:cs="Consolas"/>
+          <w:color w:val="000000"/>
+          <w:sz w:val="20"/>
+          <w:szCs w:val="20"/>
+        </w:rPr>
+        <w:tab/>
+      </w:r>
+      <w:r>
+        <w:rPr>
+          <w:rFonts w:ascii="Consolas" w:hAnsi="Consolas" w:cs="Consolas"/>
+          <w:color w:val="646464"/>
+          <w:sz w:val="20"/>
+          <w:szCs w:val="20"/>
+        </w:rPr>
+        <w:t>@Test</w:t>
+      </w:r>
+    </w:p>
+    <w:p>
+      <w:pPr>
+        <w:autoSpaceDE w:val="0"/>
+        <w:autoSpaceDN w:val="0"/>
+        <w:adjustRightInd w:val="0"/>
+        <w:spacing w:after="0" w:line="240" w:lineRule="auto"/>
+        <w:rPr>
+          <w:rFonts w:ascii="Consolas" w:hAnsi="Consolas" w:cs="Consolas"/>
+          <w:sz w:val="20"/>
+          <w:szCs w:val="20"/>
+        </w:rPr>
+      </w:pPr>
+      <w:r>
+        <w:rPr>
+          <w:rFonts w:ascii="Consolas" w:hAnsi="Consolas" w:cs="Consolas"/>
+          <w:color w:val="000000"/>
+          <w:sz w:val="20"/>
+          <w:szCs w:val="20"/>
+        </w:rPr>
+        <w:tab/>
+      </w:r>
+      <w:proofErr w:type="spellStart"/>
+      <w:r>
+        <w:rPr>
+          <w:rFonts w:ascii="Consolas" w:hAnsi="Consolas" w:cs="Consolas"/>
+          <w:b/>
+          <w:bCs/>
+          <w:color w:val="7F0055"/>
+          <w:sz w:val="20"/>
+          <w:szCs w:val="20"/>
+        </w:rPr>
+        <w:t>public</w:t>
+      </w:r>
+      <w:proofErr w:type="spellEnd"/>
+      <w:r>
+        <w:rPr>
+          <w:rFonts w:ascii="Consolas" w:hAnsi="Consolas" w:cs="Consolas"/>
+          <w:color w:val="000000"/>
+          <w:sz w:val="20"/>
+          <w:szCs w:val="20"/>
+        </w:rPr>
+        <w:t xml:space="preserve"> </w:t>
+      </w:r>
+      <w:proofErr w:type="spellStart"/>
+      <w:r>
+        <w:rPr>
+          <w:rFonts w:ascii="Consolas" w:hAnsi="Consolas" w:cs="Consolas"/>
+          <w:b/>
+          <w:bCs/>
+          <w:color w:val="7F0055"/>
+          <w:sz w:val="20"/>
+          <w:szCs w:val="20"/>
+        </w:rPr>
+        <w:t>void</w:t>
+      </w:r>
+      <w:proofErr w:type="spellEnd"/>
+      <w:r>
+        <w:rPr>
+          <w:rFonts w:ascii="Consolas" w:hAnsi="Consolas" w:cs="Consolas"/>
+          <w:color w:val="000000"/>
+          <w:sz w:val="20"/>
+          <w:szCs w:val="20"/>
+        </w:rPr>
+        <w:t xml:space="preserve"> </w:t>
+      </w:r>
+      <w:proofErr w:type="spellStart"/>
+      <w:proofErr w:type="gramStart"/>
+      <w:r>
+        <w:rPr>
+          <w:rFonts w:ascii="Consolas" w:hAnsi="Consolas" w:cs="Consolas"/>
+          <w:color w:val="000000"/>
+          <w:sz w:val="20"/>
+          <w:szCs w:val="20"/>
+        </w:rPr>
+        <w:t>testJulgamento</w:t>
+      </w:r>
+      <w:proofErr w:type="spellEnd"/>
+      <w:r>
+        <w:rPr>
+          <w:rFonts w:ascii="Consolas" w:hAnsi="Consolas" w:cs="Consolas"/>
+          <w:color w:val="000000"/>
+          <w:sz w:val="20"/>
+          <w:szCs w:val="20"/>
+        </w:rPr>
+        <w:t>(</w:t>
+      </w:r>
+      <w:proofErr w:type="gramEnd"/>
+      <w:r>
+        <w:rPr>
+          <w:rFonts w:ascii="Consolas" w:hAnsi="Consolas" w:cs="Consolas"/>
+          <w:color w:val="000000"/>
+          <w:sz w:val="20"/>
+          <w:szCs w:val="20"/>
+        </w:rPr>
+        <w:t>) {</w:t>
+      </w:r>
+    </w:p>
+    <w:p>
+      <w:pPr>
+        <w:autoSpaceDE w:val="0"/>
+        <w:autoSpaceDN w:val="0"/>
+        <w:adjustRightInd w:val="0"/>
+        <w:spacing w:after="0" w:line="240" w:lineRule="auto"/>
+        <w:rPr>
+          <w:rFonts w:ascii="Consolas" w:hAnsi="Consolas" w:cs="Consolas"/>
+          <w:sz w:val="20"/>
+          <w:szCs w:val="20"/>
+        </w:rPr>
+      </w:pPr>
+      <w:r>
+        <w:rPr>
+          <w:rFonts w:ascii="Consolas" w:hAnsi="Consolas" w:cs="Consolas"/>
+          <w:color w:val="000000"/>
+          <w:sz w:val="20"/>
+          <w:szCs w:val="20"/>
+        </w:rPr>
+        <w:tab/>
+      </w:r>
+      <w:r>
+        <w:rPr>
+          <w:rFonts w:ascii="Consolas" w:hAnsi="Consolas" w:cs="Consolas"/>
+          <w:color w:val="000000"/>
+          <w:sz w:val="20"/>
+          <w:szCs w:val="20"/>
+        </w:rPr>
+        <w:tab/>
+        <w:t xml:space="preserve">Resposta </w:t>
+      </w:r>
+      <w:proofErr w:type="spellStart"/>
+      <w:r>
+        <w:rPr>
+          <w:rFonts w:ascii="Consolas" w:hAnsi="Consolas" w:cs="Consolas"/>
+          <w:color w:val="6A3E3E"/>
+          <w:sz w:val="20"/>
+          <w:szCs w:val="20"/>
+        </w:rPr>
+        <w:t>respSuspeitoA</w:t>
+      </w:r>
+      <w:proofErr w:type="spellEnd"/>
+      <w:r>
+        <w:rPr>
+          <w:rFonts w:ascii="Consolas" w:hAnsi="Consolas" w:cs="Consolas"/>
+          <w:color w:val="000000"/>
+          <w:sz w:val="20"/>
+          <w:szCs w:val="20"/>
+        </w:rPr>
+        <w:t xml:space="preserve"> = </w:t>
+      </w:r>
+      <w:proofErr w:type="spellStart"/>
+      <w:r>
+        <w:rPr>
+          <w:rFonts w:ascii="Consolas" w:hAnsi="Consolas" w:cs="Consolas"/>
+          <w:color w:val="000000"/>
+          <w:sz w:val="20"/>
+          <w:szCs w:val="20"/>
+        </w:rPr>
+        <w:t>Resposta.</w:t>
+      </w:r>
+      <w:r>
+        <w:rPr>
+          <w:rFonts w:ascii="Consolas" w:hAnsi="Consolas" w:cs="Consolas"/>
+          <w:b/>
+          <w:bCs/>
+          <w:i/>
+          <w:iCs/>
+          <w:color w:val="0000C0"/>
+          <w:sz w:val="20"/>
+          <w:szCs w:val="20"/>
+        </w:rPr>
+        <w:t>DELACAO</w:t>
+      </w:r>
+      <w:proofErr w:type="spellEnd"/>
+      <w:r>
+        <w:rPr>
+          <w:rFonts w:ascii="Consolas" w:hAnsi="Consolas" w:cs="Consolas"/>
+          <w:color w:val="000000"/>
+          <w:sz w:val="20"/>
+          <w:szCs w:val="20"/>
+        </w:rPr>
+        <w:t>;</w:t>
+      </w:r>
+    </w:p>
+    <w:p>
+      <w:pPr>
+        <w:autoSpaceDE w:val="0"/>
+        <w:autoSpaceDN w:val="0"/>
+        <w:adjustRightInd w:val="0"/>
+        <w:spacing w:after="0" w:line="240" w:lineRule="auto"/>
+        <w:rPr>
+          <w:rFonts w:ascii="Consolas" w:hAnsi="Consolas" w:cs="Consolas"/>
+          <w:sz w:val="20"/>
+          <w:szCs w:val="20"/>
+        </w:rPr>
+      </w:pPr>
+      <w:r>
+        <w:rPr>
+          <w:rFonts w:ascii="Consolas" w:hAnsi="Consolas" w:cs="Consolas"/>
+          <w:color w:val="000000"/>
+          <w:sz w:val="20"/>
+          <w:szCs w:val="20"/>
+        </w:rPr>
+        <w:tab/>
+      </w:r>
+      <w:r>
+        <w:rPr>
+          <w:rFonts w:ascii="Consolas" w:hAnsi="Consolas" w:cs="Consolas"/>
+          <w:color w:val="000000"/>
+          <w:sz w:val="20"/>
+          <w:szCs w:val="20"/>
+        </w:rPr>
+        <w:tab/>
+        <w:t xml:space="preserve">Resposta </w:t>
+      </w:r>
+      <w:proofErr w:type="spellStart"/>
+      <w:r>
+        <w:rPr>
+          <w:rFonts w:ascii="Consolas" w:hAnsi="Consolas" w:cs="Consolas"/>
+          <w:color w:val="6A3E3E"/>
+          <w:sz w:val="20"/>
+          <w:szCs w:val="20"/>
+        </w:rPr>
+        <w:t>respSuspeitoB</w:t>
+      </w:r>
+      <w:proofErr w:type="spellEnd"/>
+      <w:r>
+        <w:rPr>
+          <w:rFonts w:ascii="Consolas" w:hAnsi="Consolas" w:cs="Consolas"/>
+          <w:color w:val="000000"/>
+          <w:sz w:val="20"/>
+          <w:szCs w:val="20"/>
+        </w:rPr>
+        <w:t xml:space="preserve"> = </w:t>
+      </w:r>
+      <w:proofErr w:type="spellStart"/>
+      <w:r>
+        <w:rPr>
+          <w:rFonts w:ascii="Consolas" w:hAnsi="Consolas" w:cs="Consolas"/>
+          <w:color w:val="000000"/>
+          <w:sz w:val="20"/>
+          <w:szCs w:val="20"/>
+        </w:rPr>
+        <w:t>Resposta.</w:t>
+      </w:r>
+      <w:r>
+        <w:rPr>
+          <w:rFonts w:ascii="Consolas" w:hAnsi="Consolas" w:cs="Consolas"/>
+          <w:b/>
+          <w:bCs/>
+          <w:i/>
+          <w:iCs/>
+          <w:color w:val="0000C0"/>
+          <w:sz w:val="20"/>
+          <w:szCs w:val="20"/>
+        </w:rPr>
+        <w:t>DELACAO</w:t>
+      </w:r>
+      <w:proofErr w:type="spellEnd"/>
+      <w:r>
+        <w:rPr>
+          <w:rFonts w:ascii="Consolas" w:hAnsi="Consolas" w:cs="Consolas"/>
+          <w:color w:val="000000"/>
+          <w:sz w:val="20"/>
+          <w:szCs w:val="20"/>
+        </w:rPr>
+        <w:t>;</w:t>
+      </w:r>
+    </w:p>
+    <w:p>
+      <w:pPr>
+        <w:autoSpaceDE w:val="0"/>
+        <w:autoSpaceDN w:val="0"/>
+        <w:adjustRightInd w:val="0"/>
+        <w:spacing w:after="0" w:line="240" w:lineRule="auto"/>
+        <w:rPr>
+          <w:rFonts w:ascii="Consolas" w:hAnsi="Consolas" w:cs="Consolas"/>
+          <w:sz w:val="20"/>
+          <w:szCs w:val="20"/>
+        </w:rPr>
+      </w:pPr>
+      <w:r>
+        <w:rPr>
+          <w:rFonts w:ascii="Consolas" w:hAnsi="Consolas" w:cs="Consolas"/>
+          <w:color w:val="000000"/>
+          <w:sz w:val="20"/>
+          <w:szCs w:val="20"/>
+        </w:rPr>
+        <w:tab/>
+      </w:r>
+      <w:r>
+        <w:rPr>
+          <w:rFonts w:ascii="Consolas" w:hAnsi="Consolas" w:cs="Consolas"/>
+          <w:color w:val="000000"/>
+          <w:sz w:val="20"/>
+          <w:szCs w:val="20"/>
+        </w:rPr>
+        <w:tab/>
+      </w:r>
+    </w:p>
+    <w:p>
+      <w:pPr>
+        <w:autoSpaceDE w:val="0"/>
+        <w:autoSpaceDN w:val="0"/>
+        <w:adjustRightInd w:val="0"/>
+        <w:spacing w:after="0" w:line="240" w:lineRule="auto"/>
+        <w:rPr>
+          <w:rFonts w:ascii="Consolas" w:hAnsi="Consolas" w:cs="Consolas"/>
+          <w:sz w:val="20"/>
+          <w:szCs w:val="20"/>
+        </w:rPr>
+      </w:pPr>
+      <w:r>
+        <w:rPr>
+          <w:rFonts w:ascii="Consolas" w:hAnsi="Consolas" w:cs="Consolas"/>
+          <w:color w:val="000000"/>
+          <w:sz w:val="20"/>
+          <w:szCs w:val="20"/>
+        </w:rPr>
+        <w:tab/>
+      </w:r>
+      <w:r>
+        <w:rPr>
+          <w:rFonts w:ascii="Consolas" w:hAnsi="Consolas" w:cs="Consolas"/>
+          <w:color w:val="000000"/>
+          <w:sz w:val="20"/>
+          <w:szCs w:val="20"/>
+        </w:rPr>
+        <w:tab/>
+      </w:r>
+      <w:proofErr w:type="spellStart"/>
+      <w:r>
+        <w:rPr>
+          <w:rFonts w:ascii="Consolas" w:hAnsi="Consolas" w:cs="Consolas"/>
+          <w:color w:val="000000"/>
+          <w:sz w:val="20"/>
+          <w:szCs w:val="20"/>
+        </w:rPr>
+        <w:t>JulgamentoPrisioneiro</w:t>
+      </w:r>
+      <w:proofErr w:type="spellEnd"/>
+      <w:r>
+        <w:rPr>
+          <w:rFonts w:ascii="Consolas" w:hAnsi="Consolas" w:cs="Consolas"/>
+          <w:color w:val="000000"/>
+          <w:sz w:val="20"/>
+          <w:szCs w:val="20"/>
+        </w:rPr>
+        <w:t xml:space="preserve"> </w:t>
+      </w:r>
+      <w:proofErr w:type="spellStart"/>
+      <w:r>
+        <w:rPr>
+          <w:rFonts w:ascii="Consolas" w:hAnsi="Consolas" w:cs="Consolas"/>
+          <w:color w:val="6A3E3E"/>
+          <w:sz w:val="20"/>
+          <w:szCs w:val="20"/>
+        </w:rPr>
+        <w:t>jp</w:t>
+      </w:r>
+      <w:proofErr w:type="spellEnd"/>
+      <w:r>
+        <w:rPr>
+          <w:rFonts w:ascii="Consolas" w:hAnsi="Consolas" w:cs="Consolas"/>
+          <w:color w:val="000000"/>
+          <w:sz w:val="20"/>
+          <w:szCs w:val="20"/>
+        </w:rPr>
+        <w:t xml:space="preserve"> = </w:t>
+      </w:r>
+      <w:r>
+        <w:rPr>
+          <w:rFonts w:ascii="Consolas" w:hAnsi="Consolas" w:cs="Consolas"/>
+          <w:b/>
+          <w:bCs/>
+          <w:color w:val="7F0055"/>
+          <w:sz w:val="20"/>
+          <w:szCs w:val="20"/>
+        </w:rPr>
+        <w:t>new</w:t>
+      </w:r>
+      <w:r>
+        <w:rPr>
+          <w:rFonts w:ascii="Consolas" w:hAnsi="Consolas" w:cs="Consolas"/>
+          <w:color w:val="000000"/>
+          <w:sz w:val="20"/>
+          <w:szCs w:val="20"/>
+        </w:rPr>
+        <w:t xml:space="preserve"> </w:t>
+      </w:r>
+      <w:proofErr w:type="spellStart"/>
+      <w:proofErr w:type="gramStart"/>
+      <w:r>
+        <w:rPr>
+          <w:rFonts w:ascii="Consolas" w:hAnsi="Consolas" w:cs="Consolas"/>
+          <w:color w:val="000000"/>
+          <w:sz w:val="20"/>
+          <w:szCs w:val="20"/>
+        </w:rPr>
+        <w:t>JulgamentoPrisioneiro</w:t>
+      </w:r>
+      <w:proofErr w:type="spellEnd"/>
+      <w:r>
+        <w:rPr>
+          <w:rFonts w:ascii="Consolas" w:hAnsi="Consolas" w:cs="Consolas"/>
+          <w:color w:val="000000"/>
+          <w:sz w:val="20"/>
+          <w:szCs w:val="20"/>
+        </w:rPr>
+        <w:t>(</w:t>
+      </w:r>
+      <w:proofErr w:type="gramEnd"/>
+      <w:r>
+        <w:rPr>
+          <w:rFonts w:ascii="Consolas" w:hAnsi="Consolas" w:cs="Consolas"/>
+          <w:color w:val="000000"/>
+          <w:sz w:val="20"/>
+          <w:szCs w:val="20"/>
+        </w:rPr>
+        <w:t>);</w:t>
+      </w:r>
+    </w:p>
+    <w:p>
+      <w:pPr>
+        <w:autoSpaceDE w:val="0"/>
+        <w:autoSpaceDN w:val="0"/>
+        <w:adjustRightInd w:val="0"/>
+        <w:spacing w:after="0" w:line="240" w:lineRule="auto"/>
+        <w:rPr>
+          <w:rFonts w:ascii="Consolas" w:hAnsi="Consolas" w:cs="Consolas"/>
+          <w:sz w:val="20"/>
+          <w:szCs w:val="20"/>
+        </w:rPr>
+      </w:pPr>
+      <w:r>
+        <w:rPr>
+          <w:rFonts w:ascii="Consolas" w:hAnsi="Consolas" w:cs="Consolas"/>
+          <w:color w:val="000000"/>
+          <w:sz w:val="20"/>
+          <w:szCs w:val="20"/>
+        </w:rPr>
+        <w:tab/>
+      </w:r>
+      <w:r>
+        <w:rPr>
+          <w:rFonts w:ascii="Consolas" w:hAnsi="Consolas" w:cs="Consolas"/>
+          <w:color w:val="000000"/>
+          <w:sz w:val="20"/>
+          <w:szCs w:val="20"/>
+        </w:rPr>
+        <w:tab/>
+      </w:r>
+      <w:proofErr w:type="spellStart"/>
+      <w:r>
+        <w:rPr>
+          <w:rFonts w:ascii="Consolas" w:hAnsi="Consolas" w:cs="Consolas"/>
+          <w:i/>
+          <w:iCs/>
+          <w:color w:val="000000"/>
+          <w:sz w:val="20"/>
+          <w:szCs w:val="20"/>
+        </w:rPr>
+        <w:t>assertNotNull</w:t>
+      </w:r>
+      <w:proofErr w:type="spellEnd"/>
+      <w:r>
+        <w:rPr>
+          <w:rFonts w:ascii="Consolas" w:hAnsi="Consolas" w:cs="Consolas"/>
+          <w:color w:val="000000"/>
+          <w:sz w:val="20"/>
+          <w:szCs w:val="20"/>
+        </w:rPr>
+        <w:t>(</w:t>
+      </w:r>
+      <w:proofErr w:type="spellStart"/>
+      <w:r>
+        <w:rPr>
+          <w:rFonts w:ascii="Consolas" w:hAnsi="Consolas" w:cs="Consolas"/>
+          <w:color w:val="6A3E3E"/>
+          <w:sz w:val="20"/>
+          <w:szCs w:val="20"/>
+        </w:rPr>
+        <w:t>jp</w:t>
+      </w:r>
+      <w:proofErr w:type="spellEnd"/>
+      <w:r>
+        <w:rPr>
+          <w:rFonts w:ascii="Consolas" w:hAnsi="Consolas" w:cs="Consolas"/>
+          <w:color w:val="000000"/>
+          <w:sz w:val="20"/>
+          <w:szCs w:val="20"/>
+        </w:rPr>
+        <w:t>);</w:t>
+      </w:r>
+    </w:p>
+    <w:p>
+      <w:pPr>
+        <w:autoSpaceDE w:val="0"/>
+        <w:autoSpaceDN w:val="0"/>
+        <w:adjustRightInd w:val="0"/>
+        <w:spacing w:after="0" w:line="240" w:lineRule="auto"/>
+        <w:rPr>
+          <w:rFonts w:ascii="Consolas" w:hAnsi="Consolas" w:cs="Consolas"/>
+          <w:sz w:val="20"/>
+          <w:szCs w:val="20"/>
+        </w:rPr>
+      </w:pPr>
+      <w:r>
+        <w:rPr>
+          <w:rFonts w:ascii="Consolas" w:hAnsi="Consolas" w:cs="Consolas"/>
+          <w:color w:val="000000"/>
+          <w:sz w:val="20"/>
+          <w:szCs w:val="20"/>
+        </w:rPr>
+        <w:tab/>
+      </w:r>
+      <w:r>
+        <w:rPr>
+          <w:rFonts w:ascii="Consolas" w:hAnsi="Consolas" w:cs="Consolas"/>
+          <w:color w:val="000000"/>
+          <w:sz w:val="20"/>
+          <w:szCs w:val="20"/>
+        </w:rPr>
+        <w:tab/>
+      </w:r>
+    </w:p>
+    <w:p>
+      <w:pPr>
+        <w:autoSpaceDE w:val="0"/>
+        <w:autoSpaceDN w:val="0"/>
+        <w:adjustRightInd w:val="0"/>
+        <w:spacing w:after="0" w:line="240" w:lineRule="auto"/>
+        <w:rPr>
+          <w:rFonts w:ascii="Consolas" w:hAnsi="Consolas" w:cs="Consolas"/>
+          <w:sz w:val="20"/>
+          <w:szCs w:val="20"/>
+        </w:rPr>
+      </w:pPr>
+      <w:r>
+        <w:rPr>
+          <w:rFonts w:ascii="Consolas" w:hAnsi="Consolas" w:cs="Consolas"/>
+          <w:color w:val="000000"/>
+          <w:sz w:val="20"/>
+          <w:szCs w:val="20"/>
+        </w:rPr>
+        <w:tab/>
+      </w:r>
+      <w:r>
+        <w:rPr>
+          <w:rFonts w:ascii="Consolas" w:hAnsi="Consolas" w:cs="Consolas"/>
+          <w:color w:val="000000"/>
+          <w:sz w:val="20"/>
+          <w:szCs w:val="20"/>
+        </w:rPr>
+        <w:tab/>
+      </w:r>
+      <w:proofErr w:type="spellStart"/>
+      <w:r>
+        <w:rPr>
+          <w:rFonts w:ascii="Consolas" w:hAnsi="Consolas" w:cs="Consolas"/>
+          <w:b/>
+          <w:bCs/>
+          <w:color w:val="7F0055"/>
+          <w:sz w:val="20"/>
+          <w:szCs w:val="20"/>
+        </w:rPr>
+        <w:t>int</w:t>
+      </w:r>
+      <w:proofErr w:type="spellEnd"/>
+      <w:r>
+        <w:rPr>
+          <w:rFonts w:ascii="Consolas" w:hAnsi="Consolas" w:cs="Consolas"/>
+          <w:color w:val="000000"/>
+          <w:sz w:val="20"/>
+          <w:szCs w:val="20"/>
+        </w:rPr>
+        <w:t xml:space="preserve"> </w:t>
+      </w:r>
+      <w:proofErr w:type="spellStart"/>
+      <w:r>
+        <w:rPr>
+          <w:rFonts w:ascii="Consolas" w:hAnsi="Consolas" w:cs="Consolas"/>
+          <w:color w:val="6A3E3E"/>
+          <w:sz w:val="20"/>
+          <w:szCs w:val="20"/>
+        </w:rPr>
+        <w:t>penaSuspeitoA</w:t>
+      </w:r>
+      <w:proofErr w:type="spellEnd"/>
+      <w:r>
+        <w:rPr>
+          <w:rFonts w:ascii="Consolas" w:hAnsi="Consolas" w:cs="Consolas"/>
+          <w:color w:val="000000"/>
+          <w:sz w:val="20"/>
+          <w:szCs w:val="20"/>
+        </w:rPr>
+        <w:t xml:space="preserve"> = </w:t>
+      </w:r>
+      <w:proofErr w:type="spellStart"/>
+      <w:proofErr w:type="gramStart"/>
+      <w:r>
+        <w:rPr>
+          <w:rFonts w:ascii="Consolas" w:hAnsi="Consolas" w:cs="Consolas"/>
+          <w:color w:val="6A3E3E"/>
+          <w:sz w:val="20"/>
+          <w:szCs w:val="20"/>
+        </w:rPr>
+        <w:t>jp</w:t>
+      </w:r>
+      <w:r>
+        <w:rPr>
+          <w:rFonts w:ascii="Consolas" w:hAnsi="Consolas" w:cs="Consolas"/>
+          <w:color w:val="000000"/>
+          <w:sz w:val="20"/>
+          <w:szCs w:val="20"/>
+        </w:rPr>
+        <w:t>.calculaPena</w:t>
+      </w:r>
+      <w:proofErr w:type="spellEnd"/>
+      <w:proofErr w:type="gramEnd"/>
+      <w:r>
+        <w:rPr>
+          <w:rFonts w:ascii="Consolas" w:hAnsi="Consolas" w:cs="Consolas"/>
+          <w:color w:val="000000"/>
+          <w:sz w:val="20"/>
+          <w:szCs w:val="20"/>
+        </w:rPr>
+        <w:t>(</w:t>
+      </w:r>
+      <w:proofErr w:type="spellStart"/>
+      <w:r>
+        <w:rPr>
+          <w:rFonts w:ascii="Consolas" w:hAnsi="Consolas" w:cs="Consolas"/>
+          <w:color w:val="6A3E3E"/>
+          <w:sz w:val="20"/>
+          <w:szCs w:val="20"/>
+        </w:rPr>
+        <w:t>respSuspeitoA</w:t>
+      </w:r>
+      <w:proofErr w:type="spellEnd"/>
+      <w:r>
+        <w:rPr>
+          <w:rFonts w:ascii="Consolas" w:hAnsi="Consolas" w:cs="Consolas"/>
+          <w:color w:val="000000"/>
+          <w:sz w:val="20"/>
+          <w:szCs w:val="20"/>
+        </w:rPr>
+        <w:t xml:space="preserve">, </w:t>
+      </w:r>
+      <w:proofErr w:type="spellStart"/>
+      <w:r>
+        <w:rPr>
+          <w:rFonts w:ascii="Consolas" w:hAnsi="Consolas" w:cs="Consolas"/>
+          <w:color w:val="6A3E3E"/>
+          <w:sz w:val="20"/>
+          <w:szCs w:val="20"/>
+        </w:rPr>
+        <w:t>respSuspeitoB</w:t>
+      </w:r>
+      <w:proofErr w:type="spellEnd"/>
+      <w:r>
+        <w:rPr>
+          <w:rFonts w:ascii="Consolas" w:hAnsi="Consolas" w:cs="Consolas"/>
+          <w:color w:val="000000"/>
+          <w:sz w:val="20"/>
+          <w:szCs w:val="20"/>
+        </w:rPr>
+        <w:t>);</w:t>
+      </w:r>
+    </w:p>
+    <w:p>
+      <w:pPr>
+        <w:autoSpaceDE w:val="0"/>
+        <w:autoSpaceDN w:val="0"/>
+        <w:adjustRightInd w:val="0"/>
+        <w:spacing w:after="0" w:line="240" w:lineRule="auto"/>
+        <w:rPr>
+          <w:rFonts w:ascii="Consolas" w:hAnsi="Consolas" w:cs="Consolas"/>
+          <w:sz w:val="20"/>
+          <w:szCs w:val="20"/>
+        </w:rPr>
+      </w:pPr>
+      <w:r>
+        <w:rPr>
+          <w:rFonts w:ascii="Consolas" w:hAnsi="Consolas" w:cs="Consolas"/>
+          <w:color w:val="000000"/>
+          <w:sz w:val="20"/>
+          <w:szCs w:val="20"/>
+        </w:rPr>
+        <w:tab/>
+      </w:r>
+      <w:r>
+        <w:rPr>
+          <w:rFonts w:ascii="Consolas" w:hAnsi="Consolas" w:cs="Consolas"/>
+          <w:color w:val="000000"/>
+          <w:sz w:val="20"/>
+          <w:szCs w:val="20"/>
+        </w:rPr>
+        <w:tab/>
+      </w:r>
+      <w:proofErr w:type="spellStart"/>
+      <w:r>
+        <w:rPr>
+          <w:rFonts w:ascii="Consolas" w:hAnsi="Consolas" w:cs="Consolas"/>
+          <w:b/>
+          <w:bCs/>
+          <w:color w:val="7F0055"/>
+          <w:sz w:val="20"/>
+          <w:szCs w:val="20"/>
+        </w:rPr>
+        <w:t>int</w:t>
+      </w:r>
+      <w:proofErr w:type="spellEnd"/>
+      <w:r>
+        <w:rPr>
+          <w:rFonts w:ascii="Consolas" w:hAnsi="Consolas" w:cs="Consolas"/>
+          <w:color w:val="000000"/>
+          <w:sz w:val="20"/>
+          <w:szCs w:val="20"/>
+        </w:rPr>
+        <w:t xml:space="preserve"> </w:t>
+      </w:r>
+      <w:proofErr w:type="spellStart"/>
+      <w:r>
+        <w:rPr>
+          <w:rFonts w:ascii="Consolas" w:hAnsi="Consolas" w:cs="Consolas"/>
+          <w:color w:val="6A3E3E"/>
+          <w:sz w:val="20"/>
+          <w:szCs w:val="20"/>
+        </w:rPr>
+        <w:t>penaSuspeitoB</w:t>
+      </w:r>
+      <w:proofErr w:type="spellEnd"/>
+      <w:r>
+        <w:rPr>
+          <w:rFonts w:ascii="Consolas" w:hAnsi="Consolas" w:cs="Consolas"/>
+          <w:color w:val="000000"/>
+          <w:sz w:val="20"/>
+          <w:szCs w:val="20"/>
+        </w:rPr>
+        <w:t xml:space="preserve"> = </w:t>
+      </w:r>
+      <w:proofErr w:type="spellStart"/>
+      <w:proofErr w:type="gramStart"/>
+      <w:r>
+        <w:rPr>
+          <w:rFonts w:ascii="Consolas" w:hAnsi="Consolas" w:cs="Consolas"/>
+          <w:color w:val="6A3E3E"/>
+          <w:sz w:val="20"/>
+          <w:szCs w:val="20"/>
+        </w:rPr>
+        <w:t>jp</w:t>
+      </w:r>
+      <w:r>
+        <w:rPr>
+          <w:rFonts w:ascii="Consolas" w:hAnsi="Consolas" w:cs="Consolas"/>
+          <w:color w:val="000000"/>
+          <w:sz w:val="20"/>
+          <w:szCs w:val="20"/>
+        </w:rPr>
+        <w:t>.calculaPena</w:t>
+      </w:r>
+      <w:proofErr w:type="spellEnd"/>
+      <w:proofErr w:type="gramEnd"/>
+      <w:r>
+        <w:rPr>
+          <w:rFonts w:ascii="Consolas" w:hAnsi="Consolas" w:cs="Consolas"/>
+          <w:color w:val="000000"/>
+          <w:sz w:val="20"/>
+          <w:szCs w:val="20"/>
+        </w:rPr>
+        <w:t>(</w:t>
+      </w:r>
+      <w:proofErr w:type="spellStart"/>
+      <w:r>
+        <w:rPr>
+          <w:rFonts w:ascii="Consolas" w:hAnsi="Consolas" w:cs="Consolas"/>
+          <w:color w:val="6A3E3E"/>
+          <w:sz w:val="20"/>
+          <w:szCs w:val="20"/>
+        </w:rPr>
+        <w:t>respSuspeitoB</w:t>
+      </w:r>
+      <w:proofErr w:type="spellEnd"/>
+      <w:r>
+        <w:rPr>
+          <w:rFonts w:ascii="Consolas" w:hAnsi="Consolas" w:cs="Consolas"/>
+          <w:color w:val="000000"/>
+          <w:sz w:val="20"/>
+          <w:szCs w:val="20"/>
+        </w:rPr>
+        <w:t xml:space="preserve">, </w:t>
+      </w:r>
+      <w:proofErr w:type="spellStart"/>
+      <w:r>
+        <w:rPr>
+          <w:rFonts w:ascii="Consolas" w:hAnsi="Consolas" w:cs="Consolas"/>
+          <w:color w:val="6A3E3E"/>
+          <w:sz w:val="20"/>
+          <w:szCs w:val="20"/>
+        </w:rPr>
+        <w:t>respSuspeitoA</w:t>
+      </w:r>
+      <w:proofErr w:type="spellEnd"/>
+      <w:r>
+        <w:rPr>
+          <w:rFonts w:ascii="Consolas" w:hAnsi="Consolas" w:cs="Consolas"/>
+          <w:color w:val="000000"/>
+          <w:sz w:val="20"/>
+          <w:szCs w:val="20"/>
+        </w:rPr>
+        <w:t>);</w:t>
+      </w:r>
+    </w:p>
+    <w:p>
+      <w:pPr>
+        <w:autoSpaceDE w:val="0"/>
+        <w:autoSpaceDN w:val="0"/>
+        <w:adjustRightInd w:val="0"/>
+        <w:spacing w:after="0" w:line="240" w:lineRule="auto"/>
+        <w:rPr>
+          <w:rFonts w:ascii="Consolas" w:hAnsi="Consolas" w:cs="Consolas"/>
+          <w:sz w:val="20"/>
+          <w:szCs w:val="20"/>
+        </w:rPr>
+      </w:pPr>
+      <w:r>
+        <w:rPr>
+          <w:rFonts w:ascii="Consolas" w:hAnsi="Consolas" w:cs="Consolas"/>
+          <w:color w:val="000000"/>
+          <w:sz w:val="20"/>
+          <w:szCs w:val="20"/>
+        </w:rPr>
+        <w:tab/>
+      </w:r>
+      <w:r>
+        <w:rPr>
+          <w:rFonts w:ascii="Consolas" w:hAnsi="Consolas" w:cs="Consolas"/>
+          <w:color w:val="000000"/>
+          <w:sz w:val="20"/>
+          <w:szCs w:val="20"/>
+        </w:rPr>
+        <w:tab/>
+      </w:r>
+    </w:p>
+    <w:p>
+      <w:pPr>
+        <w:autoSpaceDE w:val="0"/>
+        <w:autoSpaceDN w:val="0"/>
+        <w:adjustRightInd w:val="0"/>
+        <w:spacing w:after="0" w:line="240" w:lineRule="auto"/>
+        <w:rPr>
+          <w:rFonts w:ascii="Consolas" w:hAnsi="Consolas" w:cs="Consolas"/>
+          <w:sz w:val="20"/>
+          <w:szCs w:val="20"/>
+        </w:rPr>
+      </w:pPr>
+      <w:r>
+        <w:rPr>
+          <w:rFonts w:ascii="Consolas" w:hAnsi="Consolas" w:cs="Consolas"/>
+          <w:color w:val="000000"/>
+          <w:sz w:val="20"/>
+          <w:szCs w:val="20"/>
+        </w:rPr>
+        <w:tab/>
+      </w:r>
+      <w:r>
+        <w:rPr>
+          <w:rFonts w:ascii="Consolas" w:hAnsi="Consolas" w:cs="Consolas"/>
+          <w:color w:val="000000"/>
+          <w:sz w:val="20"/>
+          <w:szCs w:val="20"/>
+        </w:rPr>
+        <w:tab/>
+      </w:r>
+      <w:proofErr w:type="spellStart"/>
+      <w:proofErr w:type="gramStart"/>
+      <w:r>
+        <w:rPr>
+          <w:rFonts w:ascii="Consolas" w:hAnsi="Consolas" w:cs="Consolas"/>
+          <w:i/>
+          <w:iCs/>
+          <w:color w:val="000000"/>
+          <w:sz w:val="20"/>
+          <w:szCs w:val="20"/>
+        </w:rPr>
+        <w:t>assertEquals</w:t>
+      </w:r>
+      <w:proofErr w:type="spellEnd"/>
+      <w:r>
+        <w:rPr>
+          <w:rFonts w:ascii="Consolas" w:hAnsi="Consolas" w:cs="Consolas"/>
+          <w:color w:val="000000"/>
+          <w:sz w:val="20"/>
+          <w:szCs w:val="20"/>
+        </w:rPr>
+        <w:t>(</w:t>
+      </w:r>
+      <w:proofErr w:type="gramEnd"/>
+      <w:r>
+        <w:rPr>
+          <w:rFonts w:ascii="Consolas" w:hAnsi="Consolas" w:cs="Consolas"/>
+          <w:color w:val="000000"/>
+          <w:sz w:val="20"/>
+          <w:szCs w:val="20"/>
+        </w:rPr>
+        <w:t xml:space="preserve">15, </w:t>
+      </w:r>
+      <w:proofErr w:type="spellStart"/>
+      <w:r>
+        <w:rPr>
+          <w:rFonts w:ascii="Consolas" w:hAnsi="Consolas" w:cs="Consolas"/>
+          <w:color w:val="6A3E3E"/>
+          <w:sz w:val="20"/>
+          <w:szCs w:val="20"/>
+        </w:rPr>
+        <w:t>penaSuspeitoA</w:t>
+      </w:r>
+      <w:proofErr w:type="spellEnd"/>
+      <w:r>
+        <w:rPr>
+          <w:rFonts w:ascii="Consolas" w:hAnsi="Consolas" w:cs="Consolas"/>
+          <w:color w:val="000000"/>
+          <w:sz w:val="20"/>
+          <w:szCs w:val="20"/>
+        </w:rPr>
+        <w:t>);</w:t>
+      </w:r>
+    </w:p>
+    <w:p>
+      <w:pPr>
+        <w:autoSpaceDE w:val="0"/>
+        <w:autoSpaceDN w:val="0"/>
+        <w:adjustRightInd w:val="0"/>
+        <w:spacing w:after="0" w:line="240" w:lineRule="auto"/>
+        <w:rPr>
+          <w:rFonts w:ascii="Consolas" w:hAnsi="Consolas" w:cs="Consolas"/>
+          <w:sz w:val="20"/>
+          <w:szCs w:val="20"/>
+        </w:rPr>
+      </w:pPr>
+      <w:r>
+        <w:rPr>
+          <w:rFonts w:ascii="Consolas" w:hAnsi="Consolas" w:cs="Consolas"/>
+          <w:color w:val="000000"/>
+          <w:sz w:val="20"/>
+          <w:szCs w:val="20"/>
+        </w:rPr>
+        <w:tab/>
+      </w:r>
+      <w:r>
+        <w:rPr>
+          <w:rFonts w:ascii="Consolas" w:hAnsi="Consolas" w:cs="Consolas"/>
+          <w:color w:val="000000"/>
+          <w:sz w:val="20"/>
+          <w:szCs w:val="20"/>
+        </w:rPr>
+        <w:tab/>
+      </w:r>
+      <w:proofErr w:type="spellStart"/>
+      <w:proofErr w:type="gramStart"/>
+      <w:r>
+        <w:rPr>
+          <w:rFonts w:ascii="Consolas" w:hAnsi="Consolas" w:cs="Consolas"/>
+          <w:i/>
+          <w:iCs/>
+          <w:color w:val="000000"/>
+          <w:sz w:val="20"/>
+          <w:szCs w:val="20"/>
+        </w:rPr>
+        <w:t>assertEquals</w:t>
+      </w:r>
+      <w:proofErr w:type="spellEnd"/>
+      <w:r>
+        <w:rPr>
+          <w:rFonts w:ascii="Consolas" w:hAnsi="Consolas" w:cs="Consolas"/>
+          <w:color w:val="000000"/>
+          <w:sz w:val="20"/>
+          <w:szCs w:val="20"/>
+        </w:rPr>
+        <w:t>(</w:t>
+      </w:r>
+      <w:proofErr w:type="gramEnd"/>
+      <w:r>
+        <w:rPr>
+          <w:rFonts w:ascii="Consolas" w:hAnsi="Consolas" w:cs="Consolas"/>
+          <w:color w:val="000000"/>
+          <w:sz w:val="20"/>
+          <w:szCs w:val="20"/>
+        </w:rPr>
+        <w:t xml:space="preserve">15, </w:t>
+      </w:r>
+      <w:proofErr w:type="spellStart"/>
+      <w:r>
+        <w:rPr>
+          <w:rFonts w:ascii="Consolas" w:hAnsi="Consolas" w:cs="Consolas"/>
+          <w:color w:val="6A3E3E"/>
+          <w:sz w:val="20"/>
+          <w:szCs w:val="20"/>
+        </w:rPr>
+        <w:t>penaSuspeitoB</w:t>
+      </w:r>
+      <w:proofErr w:type="spellEnd"/>
+      <w:r>
+        <w:rPr>
+          <w:rFonts w:ascii="Consolas" w:hAnsi="Consolas" w:cs="Consolas"/>
+          <w:color w:val="000000"/>
+          <w:sz w:val="20"/>
+          <w:szCs w:val="20"/>
+        </w:rPr>
+        <w:t>);</w:t>
+      </w:r>
+    </w:p>
+    <w:p>
+      <w:pPr>
+        <w:autoSpaceDE w:val="0"/>
+        <w:autoSpaceDN w:val="0"/>
+        <w:adjustRightInd w:val="0"/>
+        <w:spacing w:after="0" w:line="240" w:lineRule="auto"/>
+        <w:rPr>
+          <w:rFonts w:ascii="Consolas" w:hAnsi="Consolas" w:cs="Consolas"/>
+          <w:sz w:val="20"/>
+          <w:szCs w:val="20"/>
+        </w:rPr>
+      </w:pPr>
+      <w:r>
+        <w:rPr>
+          <w:rFonts w:ascii="Consolas" w:hAnsi="Consolas" w:cs="Consolas"/>
+          <w:color w:val="000000"/>
+          <w:sz w:val="20"/>
+          <w:szCs w:val="20"/>
+        </w:rPr>
+        <w:tab/>
+      </w:r>
+      <w:r>
+        <w:rPr>
+          <w:rFonts w:ascii="Consolas" w:hAnsi="Consolas" w:cs="Consolas"/>
+          <w:color w:val="000000"/>
+          <w:sz w:val="20"/>
+          <w:szCs w:val="20"/>
+        </w:rPr>
+        <w:tab/>
+      </w:r>
+    </w:p>
+    <w:p>
+      <w:pPr>
+        <w:autoSpaceDE w:val="0"/>
+        <w:autoSpaceDN w:val="0"/>
+        <w:adjustRightInd w:val="0"/>
+        <w:spacing w:after="0" w:line="240" w:lineRule="auto"/>
+        <w:rPr>
+          <w:rFonts w:ascii="Consolas" w:hAnsi="Consolas" w:cs="Consolas"/>
+          <w:sz w:val="20"/>
+          <w:szCs w:val="20"/>
+        </w:rPr>
+      </w:pPr>
+      <w:r>
+        <w:rPr>
+          <w:rFonts w:ascii="Consolas" w:hAnsi="Consolas" w:cs="Consolas"/>
+          <w:color w:val="000000"/>
+          <w:sz w:val="20"/>
+          <w:szCs w:val="20"/>
+        </w:rPr>
+        <w:tab/>
+        <w:t>}</w:t>
+      </w:r>
+    </w:p>
+    <w:p>
+      <w:pPr>
+        <w:autoSpaceDE w:val="0"/>
+        <w:autoSpaceDN w:val="0"/>
+        <w:adjustRightInd w:val="0"/>
+        <w:spacing w:after="0" w:line="240" w:lineRule="auto"/>
+        <w:rPr>
+          <w:rFonts w:ascii="Consolas" w:hAnsi="Consolas" w:cs="Consolas"/>
+          <w:sz w:val="20"/>
+          <w:szCs w:val="20"/>
+        </w:rPr>
+      </w:pPr>
+    </w:p>
+    <w:p>
+      <w:pPr>
+        <w:spacing w:after="0"/>
+        <w:rPr>
+          <w:rFonts w:ascii="Consolas" w:hAnsi="Consolas" w:cs="Consolas"/>
+          <w:color w:val="000000"/>
+          <w:sz w:val="20"/>
+          <w:szCs w:val="20"/>
+        </w:rPr>
+      </w:pPr>
+      <w:r>
+        <w:rPr>
+          <w:rFonts w:ascii="Consolas" w:hAnsi="Consolas" w:cs="Consolas"/>
+          <w:color w:val="000000"/>
+          <w:sz w:val="20"/>
+          <w:szCs w:val="20"/>
+        </w:rPr>
+        <w:t>}</w:t>
+      </w:r>
+    </w:p>
+    <w:p>
+      <w:pPr>
+        <w:spacing w:after="0"/>
+        <w:rPr>
+          <w:rFonts w:ascii="Consolas" w:hAnsi="Consolas" w:cs="Consolas"/>
+          <w:color w:val="000000"/>
+          <w:sz w:val="20"/>
+          <w:szCs w:val="20"/>
+        </w:rPr>
+      </w:pPr>
+    </w:p>
+    <w:p>
+      <w:pPr>
+        <w:rPr>
+          <w:b/>
+          <w:bCs/>
+          <w:sz w:val="28"/>
+          <w:szCs w:val="28"/>
+        </w:rPr>
+      </w:pPr>
+      <w:r>
+        <w:rPr>
+          <w:b/>
+          <w:bCs/>
+          <w:sz w:val="28"/>
+          <w:szCs w:val="28"/>
+        </w:rPr>
+        <w:t>5</w:t>
+      </w:r>
       <w:bookmarkStart w:id="0" w:name="_GoBack"/>
       <w:bookmarkEnd w:id="0"/>
       <w:r>
@@ -12172,8 +15432,18 @@
           <w:sz w:val="28"/>
           <w:szCs w:val="28"/>
         </w:rPr>
-        <w:t>: Implementação da classe ENUM Resposta, com as variáveis ‘DELACAO’ e ‘NEGACAO’, para realização de testes, junto com a remoção evitando repetição</w:t>
-      </w:r>
+        <w:t>: Realizando os testes, simulando situações de acerto com Sucesso!!</w:t>
+      </w:r>
+    </w:p>
+    <w:p>
+      <w:pPr>
+        <w:rPr>
+          <w:b/>
+          <w:bCs/>
+          <w:sz w:val="28"/>
+          <w:szCs w:val="28"/>
+        </w:rPr>
+      </w:pPr>
     </w:p>
     <w:p>
       <w:pPr>

</xml_diff>